<commit_message>
Chỉnh sửa trang detail
</commit_message>
<xml_diff>
--- a/document/PhanTichChucNang.docx
+++ b/document/PhanTichChucNang.docx
@@ -581,6 +581,14 @@
                 <w:szCs w:val="32"/>
               </w:rPr>
             </w:pPr>
+            <w:r>
+              <w:rPr>
+                <w:rFonts w:ascii="Times New Roman" w:hAnsi="Times New Roman" w:cs="Times New Roman"/>
+                <w:sz w:val="32"/>
+                <w:szCs w:val="32"/>
+              </w:rPr>
+              <w:t>22130200</w:t>
+            </w:r>
           </w:p>
         </w:tc>
         <w:tc>
@@ -2443,27 +2451,151 @@
       <w:pPr>
         <w:pStyle w:val="ListParagraph"/>
         <w:numPr>
-          <w:ilvl w:val="1"/>
-          <w:numId w:val="17"/>
+          <w:ilvl w:val="0"/>
+          <w:numId w:val="25"/>
         </w:numPr>
         <w:rPr>
           <w:rFonts w:ascii="Times New Roman" w:hAnsi="Times New Roman" w:cs="Times New Roman"/>
-          <w:b/>
-          <w:bCs/>
-          <w:sz w:val="28"/>
-          <w:szCs w:val="28"/>
-        </w:rPr>
-      </w:pPr>
-      <w:r>
-        <w:rPr>
-          <w:rFonts w:ascii="Times New Roman" w:hAnsi="Times New Roman" w:cs="Times New Roman"/>
-          <w:b/>
-          <w:bCs/>
-          <w:sz w:val="28"/>
-          <w:szCs w:val="28"/>
-        </w:rPr>
-        <w:t>Phân tích thiết kế hệ thống</w:t>
-      </w:r>
+          <w:sz w:val="28"/>
+          <w:szCs w:val="28"/>
+        </w:rPr>
+      </w:pPr>
+      <w:r>
+        <w:rPr>
+          <w:rFonts w:ascii="Times New Roman" w:hAnsi="Times New Roman" w:cs="Times New Roman"/>
+          <w:b/>
+          <w:bCs/>
+          <w:sz w:val="28"/>
+          <w:szCs w:val="28"/>
+        </w:rPr>
+        <w:t>Hiệu suất</w:t>
+      </w:r>
+      <w:r>
+        <w:rPr>
+          <w:rFonts w:ascii="Times New Roman" w:hAnsi="Times New Roman" w:cs="Times New Roman"/>
+          <w:sz w:val="28"/>
+          <w:szCs w:val="28"/>
+        </w:rPr>
+        <w:t>: Website phải tải trang trong vòng dưới 3 giây, đảm bảo người dùng có trải nghiệm nhanh chóng khi duyệt sản phẩm và thực hiện các giao dịch.</w:t>
+      </w:r>
+    </w:p>
+    <w:p>
+      <w:pPr>
+        <w:pStyle w:val="ListParagraph"/>
+        <w:numPr>
+          <w:ilvl w:val="0"/>
+          <w:numId w:val="25"/>
+        </w:numPr>
+        <w:rPr>
+          <w:rFonts w:ascii="Times New Roman" w:hAnsi="Times New Roman" w:cs="Times New Roman"/>
+          <w:sz w:val="28"/>
+          <w:szCs w:val="28"/>
+        </w:rPr>
+      </w:pPr>
+      <w:r>
+        <w:rPr>
+          <w:rFonts w:ascii="Times New Roman" w:hAnsi="Times New Roman" w:cs="Times New Roman"/>
+          <w:b/>
+          <w:bCs/>
+          <w:sz w:val="28"/>
+          <w:szCs w:val="28"/>
+        </w:rPr>
+        <w:lastRenderedPageBreak/>
+        <w:t>Bảo mật</w:t>
+      </w:r>
+      <w:r>
+        <w:rPr>
+          <w:rFonts w:ascii="Times New Roman" w:hAnsi="Times New Roman" w:cs="Times New Roman"/>
+          <w:sz w:val="28"/>
+          <w:szCs w:val="28"/>
+        </w:rPr>
+        <w:t>: Hệ thống phải bảo vệ thông tin người dùng, bao gồm thông tin cá nhân và dữ liệu thanh toán. Các giao dịch phải được mã hóa, và chỉ người dùng đã xác thực mới có quyền truy cập vào thông tin tài khoản.</w:t>
+      </w:r>
+    </w:p>
+    <w:p>
+      <w:pPr>
+        <w:pStyle w:val="ListParagraph"/>
+        <w:numPr>
+          <w:ilvl w:val="0"/>
+          <w:numId w:val="25"/>
+        </w:numPr>
+        <w:rPr>
+          <w:rFonts w:ascii="Times New Roman" w:hAnsi="Times New Roman" w:cs="Times New Roman"/>
+          <w:sz w:val="28"/>
+          <w:szCs w:val="28"/>
+        </w:rPr>
+      </w:pPr>
+      <w:r>
+        <w:rPr>
+          <w:rFonts w:ascii="Times New Roman" w:hAnsi="Times New Roman" w:cs="Times New Roman"/>
+          <w:b/>
+          <w:bCs/>
+          <w:sz w:val="28"/>
+          <w:szCs w:val="28"/>
+        </w:rPr>
+        <w:t>K</w:t>
+      </w:r>
+      <w:r>
+        <w:rPr>
+          <w:rFonts w:ascii="Times New Roman" w:hAnsi="Times New Roman" w:cs="Times New Roman"/>
+          <w:b/>
+          <w:bCs/>
+          <w:sz w:val="28"/>
+          <w:szCs w:val="28"/>
+        </w:rPr>
+        <w:t>hả năng mở rộng</w:t>
+      </w:r>
+      <w:r>
+        <w:rPr>
+          <w:rFonts w:ascii="Times New Roman" w:hAnsi="Times New Roman" w:cs="Times New Roman"/>
+          <w:sz w:val="28"/>
+          <w:szCs w:val="28"/>
+        </w:rPr>
+        <w:t>: Website phải có khả năng mở rộng để xử lý số lượng lớn người truy cập và giao dịch cùng lúc, đặc biệt vào các dịp cao điểm như khuyến mãi hoặc lễ hội mua sắm.</w:t>
+      </w:r>
+    </w:p>
+    <w:p>
+      <w:pPr>
+        <w:pStyle w:val="ListParagraph"/>
+        <w:numPr>
+          <w:ilvl w:val="0"/>
+          <w:numId w:val="25"/>
+        </w:numPr>
+        <w:rPr>
+          <w:rFonts w:ascii="Times New Roman" w:hAnsi="Times New Roman" w:cs="Times New Roman"/>
+          <w:sz w:val="28"/>
+          <w:szCs w:val="28"/>
+        </w:rPr>
+      </w:pPr>
+      <w:r>
+        <w:rPr>
+          <w:rFonts w:ascii="Times New Roman" w:hAnsi="Times New Roman" w:cs="Times New Roman"/>
+          <w:b/>
+          <w:bCs/>
+          <w:sz w:val="28"/>
+          <w:szCs w:val="28"/>
+        </w:rPr>
+        <w:t>Tính thân thiện với người dùng</w:t>
+      </w:r>
+      <w:r>
+        <w:rPr>
+          <w:rFonts w:ascii="Times New Roman" w:hAnsi="Times New Roman" w:cs="Times New Roman"/>
+          <w:sz w:val="28"/>
+          <w:szCs w:val="28"/>
+        </w:rPr>
+        <w:t>: Giao diện phải trực quan, dễ sử dụng trên cả máy tính và thiết bị di động, với các thao tác mượt mà giúp người dùng dễ dàng tìm kiếm và mua sản phẩm.</w:t>
+      </w:r>
+    </w:p>
+    <w:p>
+      <w:pPr>
+        <w:pStyle w:val="ListParagraph"/>
+        <w:ind w:left="1800"/>
+        <w:rPr>
+          <w:rFonts w:ascii="Times New Roman" w:hAnsi="Times New Roman" w:cs="Times New Roman"/>
+          <w:sz w:val="28"/>
+          <w:szCs w:val="28"/>
+        </w:rPr>
+      </w:pPr>
     </w:p>
     <w:p>
       <w:pPr>
@@ -2488,47 +2620,17 @@
           <w:sz w:val="28"/>
           <w:szCs w:val="28"/>
         </w:rPr>
-        <w:t>Sơ đồ</w:t>
-      </w:r>
-      <w:r>
-        <w:rPr>
-          <w:rFonts w:ascii="Times New Roman" w:hAnsi="Times New Roman" w:cs="Times New Roman"/>
-          <w:b/>
-          <w:bCs/>
-          <w:sz w:val="28"/>
-          <w:szCs w:val="28"/>
-        </w:rPr>
-        <w:t xml:space="preserve"> use case</w:t>
-      </w:r>
-      <w:r>
-        <w:rPr>
-          <w:rFonts w:ascii="Times New Roman" w:hAnsi="Times New Roman" w:cs="Times New Roman"/>
-          <w:b/>
-          <w:bCs/>
-          <w:sz w:val="28"/>
-          <w:szCs w:val="28"/>
-        </w:rPr>
-        <w:t xml:space="preserve"> (</w:t>
-      </w:r>
-      <w:r>
-        <w:rPr>
-          <w:rFonts w:ascii="Times New Roman" w:hAnsi="Times New Roman" w:cs="Times New Roman"/>
-          <w:b/>
-          <w:bCs/>
-          <w:sz w:val="28"/>
-          <w:szCs w:val="28"/>
-        </w:rPr>
-        <w:t>Use Case Diagram</w:t>
-      </w:r>
-      <w:r>
-        <w:rPr>
-          <w:rFonts w:ascii="Times New Roman" w:hAnsi="Times New Roman" w:cs="Times New Roman"/>
-          <w:b/>
-          <w:bCs/>
-          <w:sz w:val="28"/>
-          <w:szCs w:val="28"/>
-        </w:rPr>
-        <w:t>)</w:t>
+        <w:t xml:space="preserve">Phân tích </w:t>
+      </w:r>
+      <w:r>
+        <w:rPr>
+          <w:rFonts w:ascii="Times New Roman" w:hAnsi="Times New Roman" w:cs="Times New Roman"/>
+          <w:b/>
+          <w:bCs/>
+          <w:sz w:val="28"/>
+          <w:szCs w:val="28"/>
+        </w:rPr>
+        <w:t>các chức năng</w:t>
       </w:r>
     </w:p>
     <w:p>
@@ -2542,6 +2644,1086 @@
           <w:rFonts w:ascii="Times New Roman" w:hAnsi="Times New Roman" w:cs="Times New Roman"/>
           <w:b/>
           <w:bCs/>
+          <w:i/>
+          <w:iCs/>
+          <w:sz w:val="28"/>
+          <w:szCs w:val="28"/>
+        </w:rPr>
+      </w:pPr>
+      <w:r>
+        <w:rPr>
+          <w:rFonts w:ascii="Times New Roman" w:hAnsi="Times New Roman" w:cs="Times New Roman"/>
+          <w:b/>
+          <w:bCs/>
+          <w:i/>
+          <w:iCs/>
+          <w:sz w:val="28"/>
+          <w:szCs w:val="28"/>
+        </w:rPr>
+        <w:t>Chức năng xem sản phẩm</w:t>
+      </w:r>
+    </w:p>
+    <w:p>
+      <w:pPr>
+        <w:pStyle w:val="ListParagraph"/>
+        <w:numPr>
+          <w:ilvl w:val="0"/>
+          <w:numId w:val="30"/>
+        </w:numPr>
+        <w:rPr>
+          <w:rFonts w:ascii="Times New Roman" w:hAnsi="Times New Roman" w:cs="Times New Roman"/>
+          <w:b/>
+          <w:bCs/>
+          <w:i/>
+          <w:iCs/>
+          <w:sz w:val="28"/>
+          <w:szCs w:val="28"/>
+        </w:rPr>
+      </w:pPr>
+      <w:r>
+        <w:rPr>
+          <w:rFonts w:ascii="Times New Roman" w:hAnsi="Times New Roman" w:cs="Times New Roman"/>
+          <w:sz w:val="28"/>
+          <w:szCs w:val="28"/>
+        </w:rPr>
+        <w:t xml:space="preserve">Khi người dùng load trang, ta sẽ hiển thị </w:t>
+      </w:r>
+      <w:r>
+        <w:rPr>
+          <w:rFonts w:ascii="Times New Roman" w:hAnsi="Times New Roman" w:cs="Times New Roman"/>
+          <w:sz w:val="28"/>
+          <w:szCs w:val="28"/>
+        </w:rPr>
+        <w:t>các sản phẩm được bán chạy nhất của shop cho người dùng thấy</w:t>
+      </w:r>
+    </w:p>
+    <w:p>
+      <w:pPr>
+        <w:pStyle w:val="ListParagraph"/>
+        <w:numPr>
+          <w:ilvl w:val="0"/>
+          <w:numId w:val="30"/>
+        </w:numPr>
+        <w:rPr>
+          <w:rFonts w:ascii="Times New Roman" w:hAnsi="Times New Roman" w:cs="Times New Roman"/>
+          <w:b/>
+          <w:bCs/>
+          <w:i/>
+          <w:iCs/>
+          <w:sz w:val="28"/>
+          <w:szCs w:val="28"/>
+        </w:rPr>
+      </w:pPr>
+      <w:r>
+        <w:rPr>
+          <w:rFonts w:ascii="Times New Roman" w:hAnsi="Times New Roman" w:cs="Times New Roman"/>
+          <w:sz w:val="28"/>
+          <w:szCs w:val="28"/>
+        </w:rPr>
+        <w:t>Ta sẽ hiển thị 3 loại, mỗi loại 6 sản phẩm</w:t>
+      </w:r>
+      <w:r>
+        <w:rPr>
+          <w:rFonts w:ascii="Times New Roman" w:hAnsi="Times New Roman" w:cs="Times New Roman"/>
+          <w:sz w:val="28"/>
+          <w:szCs w:val="28"/>
+        </w:rPr>
+        <w:t xml:space="preserve"> mới nhất</w:t>
+      </w:r>
+    </w:p>
+    <w:p>
+      <w:pPr>
+        <w:pStyle w:val="ListParagraph"/>
+        <w:numPr>
+          <w:ilvl w:val="0"/>
+          <w:numId w:val="30"/>
+        </w:numPr>
+        <w:rPr>
+          <w:rFonts w:ascii="Times New Roman" w:hAnsi="Times New Roman" w:cs="Times New Roman"/>
+          <w:b/>
+          <w:bCs/>
+          <w:i/>
+          <w:iCs/>
+          <w:sz w:val="28"/>
+          <w:szCs w:val="28"/>
+        </w:rPr>
+      </w:pPr>
+      <w:r>
+        <w:rPr>
+          <w:noProof/>
+        </w:rPr>
+        <w:drawing>
+          <wp:anchor distT="0" distB="0" distL="114300" distR="114300" simplePos="0" relativeHeight="251665408" behindDoc="0" locked="0" layoutInCell="1" allowOverlap="1" wp14:anchorId="55C5F957" wp14:editId="43756854">
+            <wp:simplePos x="0" y="0"/>
+            <wp:positionH relativeFrom="margin">
+              <wp:align>center</wp:align>
+            </wp:positionH>
+            <wp:positionV relativeFrom="paragraph">
+              <wp:posOffset>294640</wp:posOffset>
+            </wp:positionV>
+            <wp:extent cx="5273497" cy="990686"/>
+            <wp:effectExtent l="0" t="0" r="3810" b="0"/>
+            <wp:wrapSquare wrapText="bothSides"/>
+            <wp:docPr id="2044625467" name="Picture 1"/>
+            <wp:cNvGraphicFramePr>
+              <a:graphicFrameLocks xmlns:a="http://schemas.openxmlformats.org/drawingml/2006/main" noChangeAspect="1"/>
+            </wp:cNvGraphicFramePr>
+            <a:graphic xmlns:a="http://schemas.openxmlformats.org/drawingml/2006/main">
+              <a:graphicData uri="http://schemas.openxmlformats.org/drawingml/2006/picture">
+                <pic:pic xmlns:pic="http://schemas.openxmlformats.org/drawingml/2006/picture">
+                  <pic:nvPicPr>
+                    <pic:cNvPr id="2044625467" name=""/>
+                    <pic:cNvPicPr/>
+                  </pic:nvPicPr>
+                  <pic:blipFill>
+                    <a:blip r:embed="rId8">
+                      <a:extLst>
+                        <a:ext uri="{28A0092B-C50C-407E-A947-70E740481C1C}">
+                          <a14:useLocalDpi xmlns:a14="http://schemas.microsoft.com/office/drawing/2010/main" val="0"/>
+                        </a:ext>
+                      </a:extLst>
+                    </a:blip>
+                    <a:stretch>
+                      <a:fillRect/>
+                    </a:stretch>
+                  </pic:blipFill>
+                  <pic:spPr>
+                    <a:xfrm>
+                      <a:off x="0" y="0"/>
+                      <a:ext cx="5273497" cy="990686"/>
+                    </a:xfrm>
+                    <a:prstGeom prst="rect">
+                      <a:avLst/>
+                    </a:prstGeom>
+                  </pic:spPr>
+                </pic:pic>
+              </a:graphicData>
+            </a:graphic>
+          </wp:anchor>
+        </w:drawing>
+      </w:r>
+      <w:r>
+        <w:rPr>
+          <w:rFonts w:ascii="Times New Roman" w:hAnsi="Times New Roman" w:cs="Times New Roman"/>
+          <w:sz w:val="28"/>
+          <w:szCs w:val="28"/>
+        </w:rPr>
+        <w:t xml:space="preserve">Câu lệnh SQL: </w:t>
+      </w:r>
+    </w:p>
+    <w:p>
+      <w:pPr>
+        <w:ind w:left="1800"/>
+        <w:rPr>
+          <w:rFonts w:ascii="Times New Roman" w:hAnsi="Times New Roman" w:cs="Times New Roman"/>
+          <w:b/>
+          <w:bCs/>
+          <w:i/>
+          <w:iCs/>
+          <w:sz w:val="28"/>
+          <w:szCs w:val="28"/>
+        </w:rPr>
+      </w:pPr>
+    </w:p>
+    <w:p>
+      <w:pPr>
+        <w:pStyle w:val="ListParagraph"/>
+        <w:numPr>
+          <w:ilvl w:val="2"/>
+          <w:numId w:val="17"/>
+        </w:numPr>
+        <w:rPr>
+          <w:rFonts w:ascii="Times New Roman" w:hAnsi="Times New Roman" w:cs="Times New Roman"/>
+          <w:b/>
+          <w:bCs/>
+          <w:i/>
+          <w:iCs/>
+          <w:sz w:val="28"/>
+          <w:szCs w:val="28"/>
+        </w:rPr>
+      </w:pPr>
+      <w:r>
+        <w:rPr>
+          <w:rFonts w:ascii="Times New Roman" w:hAnsi="Times New Roman" w:cs="Times New Roman"/>
+          <w:b/>
+          <w:bCs/>
+          <w:i/>
+          <w:iCs/>
+          <w:sz w:val="28"/>
+          <w:szCs w:val="28"/>
+        </w:rPr>
+        <w:t>Tìm kiếm sản phẩm</w:t>
+      </w:r>
+    </w:p>
+    <w:p>
+      <w:pPr>
+        <w:pStyle w:val="ListParagraph"/>
+        <w:numPr>
+          <w:ilvl w:val="0"/>
+          <w:numId w:val="30"/>
+        </w:numPr>
+        <w:rPr>
+          <w:rFonts w:ascii="Times New Roman" w:hAnsi="Times New Roman" w:cs="Times New Roman"/>
+          <w:b/>
+          <w:bCs/>
+          <w:i/>
+          <w:iCs/>
+          <w:sz w:val="28"/>
+          <w:szCs w:val="28"/>
+        </w:rPr>
+      </w:pPr>
+      <w:r>
+        <w:rPr>
+          <w:rFonts w:ascii="Times New Roman" w:hAnsi="Times New Roman" w:cs="Times New Roman"/>
+          <w:sz w:val="28"/>
+          <w:szCs w:val="28"/>
+        </w:rPr>
+        <w:t xml:space="preserve">Khi người dùng nhập vô thanh tìm kiếm, </w:t>
+      </w:r>
+      <w:r>
+        <w:rPr>
+          <w:rFonts w:ascii="Times New Roman" w:hAnsi="Times New Roman" w:cs="Times New Roman"/>
+          <w:sz w:val="28"/>
+          <w:szCs w:val="28"/>
+        </w:rPr>
+        <w:t xml:space="preserve">ta sẽ tìm theo tất cả sản phẩm có tên và </w:t>
+      </w:r>
+      <w:r>
+        <w:rPr>
+          <w:rFonts w:ascii="Times New Roman" w:hAnsi="Times New Roman" w:cs="Times New Roman"/>
+          <w:sz w:val="28"/>
+          <w:szCs w:val="28"/>
+        </w:rPr>
+        <w:t xml:space="preserve">loại(nếu người dùng chọn) </w:t>
+      </w:r>
+    </w:p>
+    <w:p>
+      <w:pPr>
+        <w:pStyle w:val="ListParagraph"/>
+        <w:numPr>
+          <w:ilvl w:val="0"/>
+          <w:numId w:val="30"/>
+        </w:numPr>
+        <w:rPr>
+          <w:rFonts w:ascii="Times New Roman" w:hAnsi="Times New Roman" w:cs="Times New Roman"/>
+          <w:b/>
+          <w:bCs/>
+          <w:i/>
+          <w:iCs/>
+          <w:sz w:val="28"/>
+          <w:szCs w:val="28"/>
+        </w:rPr>
+      </w:pPr>
+      <w:r>
+        <w:rPr>
+          <w:noProof/>
+        </w:rPr>
+        <w:drawing>
+          <wp:anchor distT="0" distB="0" distL="114300" distR="114300" simplePos="0" relativeHeight="251667456" behindDoc="0" locked="0" layoutInCell="1" allowOverlap="1" wp14:anchorId="195B537E" wp14:editId="3F0D8DE8">
+            <wp:simplePos x="0" y="0"/>
+            <wp:positionH relativeFrom="margin">
+              <wp:posOffset>373380</wp:posOffset>
+            </wp:positionH>
+            <wp:positionV relativeFrom="paragraph">
+              <wp:posOffset>1103630</wp:posOffset>
+            </wp:positionV>
+            <wp:extent cx="5684520" cy="845820"/>
+            <wp:effectExtent l="0" t="0" r="0" b="0"/>
+            <wp:wrapSquare wrapText="bothSides"/>
+            <wp:docPr id="1610296935" name="Picture 1"/>
+            <wp:cNvGraphicFramePr>
+              <a:graphicFrameLocks xmlns:a="http://schemas.openxmlformats.org/drawingml/2006/main" noChangeAspect="1"/>
+            </wp:cNvGraphicFramePr>
+            <a:graphic xmlns:a="http://schemas.openxmlformats.org/drawingml/2006/main">
+              <a:graphicData uri="http://schemas.openxmlformats.org/drawingml/2006/picture">
+                <pic:pic xmlns:pic="http://schemas.openxmlformats.org/drawingml/2006/picture">
+                  <pic:nvPicPr>
+                    <pic:cNvPr id="1610296935" name=""/>
+                    <pic:cNvPicPr/>
+                  </pic:nvPicPr>
+                  <pic:blipFill>
+                    <a:blip r:embed="rId9">
+                      <a:extLst>
+                        <a:ext uri="{28A0092B-C50C-407E-A947-70E740481C1C}">
+                          <a14:useLocalDpi xmlns:a14="http://schemas.microsoft.com/office/drawing/2010/main" val="0"/>
+                        </a:ext>
+                      </a:extLst>
+                    </a:blip>
+                    <a:stretch>
+                      <a:fillRect/>
+                    </a:stretch>
+                  </pic:blipFill>
+                  <pic:spPr>
+                    <a:xfrm>
+                      <a:off x="0" y="0"/>
+                      <a:ext cx="5684520" cy="845820"/>
+                    </a:xfrm>
+                    <a:prstGeom prst="rect">
+                      <a:avLst/>
+                    </a:prstGeom>
+                  </pic:spPr>
+                </pic:pic>
+              </a:graphicData>
+            </a:graphic>
+          </wp:anchor>
+        </w:drawing>
+      </w:r>
+      <w:r>
+        <w:rPr>
+          <w:noProof/>
+        </w:rPr>
+        <w:drawing>
+          <wp:anchor distT="0" distB="0" distL="114300" distR="114300" simplePos="0" relativeHeight="251666432" behindDoc="0" locked="0" layoutInCell="1" allowOverlap="1" wp14:anchorId="316FEB3D" wp14:editId="640FAAF3">
+            <wp:simplePos x="0" y="0"/>
+            <wp:positionH relativeFrom="margin">
+              <wp:align>center</wp:align>
+            </wp:positionH>
+            <wp:positionV relativeFrom="paragraph">
+              <wp:posOffset>364490</wp:posOffset>
+            </wp:positionV>
+            <wp:extent cx="5357324" cy="594412"/>
+            <wp:effectExtent l="0" t="0" r="0" b="0"/>
+            <wp:wrapSquare wrapText="bothSides"/>
+            <wp:docPr id="1096484950" name="Picture 1"/>
+            <wp:cNvGraphicFramePr>
+              <a:graphicFrameLocks xmlns:a="http://schemas.openxmlformats.org/drawingml/2006/main" noChangeAspect="1"/>
+            </wp:cNvGraphicFramePr>
+            <a:graphic xmlns:a="http://schemas.openxmlformats.org/drawingml/2006/main">
+              <a:graphicData uri="http://schemas.openxmlformats.org/drawingml/2006/picture">
+                <pic:pic xmlns:pic="http://schemas.openxmlformats.org/drawingml/2006/picture">
+                  <pic:nvPicPr>
+                    <pic:cNvPr id="1096484950" name=""/>
+                    <pic:cNvPicPr/>
+                  </pic:nvPicPr>
+                  <pic:blipFill>
+                    <a:blip r:embed="rId10">
+                      <a:extLst>
+                        <a:ext uri="{28A0092B-C50C-407E-A947-70E740481C1C}">
+                          <a14:useLocalDpi xmlns:a14="http://schemas.microsoft.com/office/drawing/2010/main" val="0"/>
+                        </a:ext>
+                      </a:extLst>
+                    </a:blip>
+                    <a:stretch>
+                      <a:fillRect/>
+                    </a:stretch>
+                  </pic:blipFill>
+                  <pic:spPr>
+                    <a:xfrm>
+                      <a:off x="0" y="0"/>
+                      <a:ext cx="5357324" cy="594412"/>
+                    </a:xfrm>
+                    <a:prstGeom prst="rect">
+                      <a:avLst/>
+                    </a:prstGeom>
+                  </pic:spPr>
+                </pic:pic>
+              </a:graphicData>
+            </a:graphic>
+          </wp:anchor>
+        </w:drawing>
+      </w:r>
+      <w:r>
+        <w:rPr>
+          <w:rFonts w:ascii="Times New Roman" w:hAnsi="Times New Roman" w:cs="Times New Roman"/>
+          <w:sz w:val="28"/>
+          <w:szCs w:val="28"/>
+        </w:rPr>
+        <w:t xml:space="preserve">Câu lệnh SQL: </w:t>
+      </w:r>
+    </w:p>
+    <w:p>
+      <w:pPr>
+        <w:pStyle w:val="ListParagraph"/>
+        <w:ind w:left="2160"/>
+        <w:rPr>
+          <w:rFonts w:ascii="Times New Roman" w:hAnsi="Times New Roman" w:cs="Times New Roman"/>
+          <w:b/>
+          <w:bCs/>
+          <w:i/>
+          <w:iCs/>
+          <w:sz w:val="28"/>
+          <w:szCs w:val="28"/>
+        </w:rPr>
+      </w:pPr>
+    </w:p>
+    <w:p>
+      <w:pPr>
+        <w:pStyle w:val="ListParagraph"/>
+        <w:ind w:left="2160"/>
+        <w:rPr>
+          <w:rFonts w:ascii="Times New Roman" w:hAnsi="Times New Roman" w:cs="Times New Roman"/>
+          <w:b/>
+          <w:bCs/>
+          <w:i/>
+          <w:iCs/>
+          <w:sz w:val="28"/>
+          <w:szCs w:val="28"/>
+        </w:rPr>
+      </w:pPr>
+    </w:p>
+    <w:p>
+      <w:pPr>
+        <w:pStyle w:val="ListParagraph"/>
+        <w:numPr>
+          <w:ilvl w:val="2"/>
+          <w:numId w:val="17"/>
+        </w:numPr>
+        <w:rPr>
+          <w:rFonts w:ascii="Times New Roman" w:hAnsi="Times New Roman" w:cs="Times New Roman"/>
+          <w:b/>
+          <w:bCs/>
+          <w:i/>
+          <w:iCs/>
+          <w:sz w:val="28"/>
+          <w:szCs w:val="28"/>
+        </w:rPr>
+      </w:pPr>
+      <w:r>
+        <w:rPr>
+          <w:rFonts w:ascii="Times New Roman" w:hAnsi="Times New Roman" w:cs="Times New Roman"/>
+          <w:b/>
+          <w:bCs/>
+          <w:i/>
+          <w:iCs/>
+          <w:sz w:val="28"/>
+          <w:szCs w:val="28"/>
+        </w:rPr>
+        <w:lastRenderedPageBreak/>
+        <w:t>Đặt mua sản phẩm</w:t>
+      </w:r>
+    </w:p>
+    <w:p>
+      <w:pPr>
+        <w:pStyle w:val="ListParagraph"/>
+        <w:numPr>
+          <w:ilvl w:val="0"/>
+          <w:numId w:val="30"/>
+        </w:numPr>
+        <w:rPr>
+          <w:rFonts w:ascii="Times New Roman" w:hAnsi="Times New Roman" w:cs="Times New Roman"/>
+          <w:b/>
+          <w:bCs/>
+          <w:i/>
+          <w:iCs/>
+          <w:sz w:val="28"/>
+          <w:szCs w:val="28"/>
+        </w:rPr>
+      </w:pPr>
+      <w:r>
+        <w:rPr>
+          <w:rFonts w:ascii="Times New Roman" w:hAnsi="Times New Roman" w:cs="Times New Roman"/>
+          <w:sz w:val="28"/>
+          <w:szCs w:val="28"/>
+        </w:rPr>
+        <w:t>Khi người dùng đặt mua sản phẩm, ta sẽ ghi sản phẩm đó vào table</w:t>
+      </w:r>
+    </w:p>
+    <w:p>
+      <w:pPr>
+        <w:pStyle w:val="ListParagraph"/>
+        <w:numPr>
+          <w:ilvl w:val="0"/>
+          <w:numId w:val="30"/>
+        </w:numPr>
+        <w:rPr>
+          <w:rFonts w:ascii="Times New Roman" w:hAnsi="Times New Roman" w:cs="Times New Roman"/>
+          <w:b/>
+          <w:bCs/>
+          <w:i/>
+          <w:iCs/>
+          <w:sz w:val="28"/>
+          <w:szCs w:val="28"/>
+        </w:rPr>
+      </w:pPr>
+      <w:r>
+        <w:rPr>
+          <w:noProof/>
+        </w:rPr>
+        <w:drawing>
+          <wp:anchor distT="0" distB="0" distL="114300" distR="114300" simplePos="0" relativeHeight="251668480" behindDoc="0" locked="0" layoutInCell="1" allowOverlap="1" wp14:anchorId="64851672" wp14:editId="30E3B799">
+            <wp:simplePos x="0" y="0"/>
+            <wp:positionH relativeFrom="margin">
+              <wp:align>right</wp:align>
+            </wp:positionH>
+            <wp:positionV relativeFrom="paragraph">
+              <wp:posOffset>245110</wp:posOffset>
+            </wp:positionV>
+            <wp:extent cx="5943600" cy="429260"/>
+            <wp:effectExtent l="0" t="0" r="0" b="8890"/>
+            <wp:wrapSquare wrapText="bothSides"/>
+            <wp:docPr id="685428025" name="Picture 1"/>
+            <wp:cNvGraphicFramePr>
+              <a:graphicFrameLocks xmlns:a="http://schemas.openxmlformats.org/drawingml/2006/main" noChangeAspect="1"/>
+            </wp:cNvGraphicFramePr>
+            <a:graphic xmlns:a="http://schemas.openxmlformats.org/drawingml/2006/main">
+              <a:graphicData uri="http://schemas.openxmlformats.org/drawingml/2006/picture">
+                <pic:pic xmlns:pic="http://schemas.openxmlformats.org/drawingml/2006/picture">
+                  <pic:nvPicPr>
+                    <pic:cNvPr id="685428025" name=""/>
+                    <pic:cNvPicPr/>
+                  </pic:nvPicPr>
+                  <pic:blipFill>
+                    <a:blip r:embed="rId11">
+                      <a:extLst>
+                        <a:ext uri="{28A0092B-C50C-407E-A947-70E740481C1C}">
+                          <a14:useLocalDpi xmlns:a14="http://schemas.microsoft.com/office/drawing/2010/main" val="0"/>
+                        </a:ext>
+                      </a:extLst>
+                    </a:blip>
+                    <a:stretch>
+                      <a:fillRect/>
+                    </a:stretch>
+                  </pic:blipFill>
+                  <pic:spPr>
+                    <a:xfrm>
+                      <a:off x="0" y="0"/>
+                      <a:ext cx="5943600" cy="429260"/>
+                    </a:xfrm>
+                    <a:prstGeom prst="rect">
+                      <a:avLst/>
+                    </a:prstGeom>
+                  </pic:spPr>
+                </pic:pic>
+              </a:graphicData>
+            </a:graphic>
+          </wp:anchor>
+        </w:drawing>
+      </w:r>
+      <w:r>
+        <w:rPr>
+          <w:rFonts w:ascii="Times New Roman" w:hAnsi="Times New Roman" w:cs="Times New Roman"/>
+          <w:sz w:val="28"/>
+          <w:szCs w:val="28"/>
+        </w:rPr>
+        <w:t>Câu lệnh SQL:</w:t>
+      </w:r>
+      <w:r>
+        <w:rPr>
+          <w:rFonts w:ascii="Times New Roman" w:hAnsi="Times New Roman" w:cs="Times New Roman"/>
+          <w:sz w:val="28"/>
+          <w:szCs w:val="28"/>
+        </w:rPr>
+        <w:br/>
+      </w:r>
+    </w:p>
+    <w:p>
+      <w:pPr>
+        <w:pStyle w:val="ListParagraph"/>
+        <w:numPr>
+          <w:ilvl w:val="2"/>
+          <w:numId w:val="17"/>
+        </w:numPr>
+        <w:rPr>
+          <w:rFonts w:ascii="Times New Roman" w:hAnsi="Times New Roman" w:cs="Times New Roman"/>
+          <w:b/>
+          <w:bCs/>
+          <w:i/>
+          <w:iCs/>
+          <w:sz w:val="28"/>
+          <w:szCs w:val="28"/>
+        </w:rPr>
+      </w:pPr>
+      <w:r>
+        <w:rPr>
+          <w:rFonts w:ascii="Times New Roman" w:hAnsi="Times New Roman" w:cs="Times New Roman"/>
+          <w:b/>
+          <w:bCs/>
+          <w:i/>
+          <w:iCs/>
+          <w:sz w:val="28"/>
+          <w:szCs w:val="28"/>
+        </w:rPr>
+        <w:t>Thanh toán trực tuyến</w:t>
+      </w:r>
+    </w:p>
+    <w:p>
+      <w:pPr>
+        <w:pStyle w:val="ListParagraph"/>
+        <w:numPr>
+          <w:ilvl w:val="0"/>
+          <w:numId w:val="30"/>
+        </w:numPr>
+        <w:rPr>
+          <w:rFonts w:ascii="Times New Roman" w:hAnsi="Times New Roman" w:cs="Times New Roman"/>
+          <w:sz w:val="28"/>
+          <w:szCs w:val="28"/>
+        </w:rPr>
+      </w:pPr>
+      <w:r>
+        <w:rPr>
+          <w:rFonts w:ascii="Times New Roman" w:hAnsi="Times New Roman" w:cs="Times New Roman"/>
+          <w:sz w:val="28"/>
+          <w:szCs w:val="28"/>
+        </w:rPr>
+        <w:t>Khi người dùng thanh toán</w:t>
+      </w:r>
+      <w:r>
+        <w:rPr>
+          <w:rFonts w:ascii="Times New Roman" w:hAnsi="Times New Roman" w:cs="Times New Roman"/>
+          <w:sz w:val="28"/>
+          <w:szCs w:val="28"/>
+        </w:rPr>
+        <w:t>, tuỳ vào quá trình thành công hay thất bại thì ta sẽ thay đổi status của đơn hàng</w:t>
+      </w:r>
+    </w:p>
+    <w:p>
+      <w:pPr>
+        <w:pStyle w:val="ListParagraph"/>
+        <w:ind w:left="2160"/>
+        <w:rPr>
+          <w:rFonts w:ascii="Times New Roman" w:hAnsi="Times New Roman" w:cs="Times New Roman"/>
+          <w:sz w:val="28"/>
+          <w:szCs w:val="28"/>
+        </w:rPr>
+      </w:pPr>
+    </w:p>
+    <w:p>
+      <w:pPr>
+        <w:pStyle w:val="ListParagraph"/>
+        <w:numPr>
+          <w:ilvl w:val="2"/>
+          <w:numId w:val="17"/>
+        </w:numPr>
+        <w:rPr>
+          <w:rFonts w:ascii="Times New Roman" w:hAnsi="Times New Roman" w:cs="Times New Roman"/>
+          <w:b/>
+          <w:bCs/>
+          <w:i/>
+          <w:iCs/>
+          <w:sz w:val="28"/>
+          <w:szCs w:val="28"/>
+        </w:rPr>
+      </w:pPr>
+      <w:r>
+        <w:rPr>
+          <w:rFonts w:ascii="Times New Roman" w:hAnsi="Times New Roman" w:cs="Times New Roman"/>
+          <w:b/>
+          <w:bCs/>
+          <w:i/>
+          <w:iCs/>
+          <w:sz w:val="28"/>
+          <w:szCs w:val="28"/>
+        </w:rPr>
+        <w:t>Lịch sử đơn hàng</w:t>
+      </w:r>
+    </w:p>
+    <w:p>
+      <w:pPr>
+        <w:pStyle w:val="ListParagraph"/>
+        <w:numPr>
+          <w:ilvl w:val="0"/>
+          <w:numId w:val="30"/>
+        </w:numPr>
+        <w:rPr>
+          <w:rFonts w:ascii="Times New Roman" w:hAnsi="Times New Roman" w:cs="Times New Roman"/>
+          <w:sz w:val="28"/>
+          <w:szCs w:val="28"/>
+        </w:rPr>
+      </w:pPr>
+      <w:r>
+        <w:rPr>
+          <w:rFonts w:ascii="Times New Roman" w:hAnsi="Times New Roman" w:cs="Times New Roman"/>
+          <w:sz w:val="28"/>
+          <w:szCs w:val="28"/>
+        </w:rPr>
+        <w:t>Dựa theo customer_id mà ta sẽ liệt kê ra các order của người đó</w:t>
+      </w:r>
+    </w:p>
+    <w:p>
+      <w:pPr>
+        <w:pStyle w:val="ListParagraph"/>
+        <w:numPr>
+          <w:ilvl w:val="0"/>
+          <w:numId w:val="30"/>
+        </w:numPr>
+        <w:rPr>
+          <w:rFonts w:ascii="Times New Roman" w:hAnsi="Times New Roman" w:cs="Times New Roman"/>
+          <w:sz w:val="28"/>
+          <w:szCs w:val="28"/>
+        </w:rPr>
+      </w:pPr>
+      <w:r>
+        <w:rPr>
+          <w:noProof/>
+        </w:rPr>
+        <w:drawing>
+          <wp:anchor distT="0" distB="0" distL="114300" distR="114300" simplePos="0" relativeHeight="251669504" behindDoc="1" locked="0" layoutInCell="1" allowOverlap="1" wp14:anchorId="6CADC0DD" wp14:editId="41EA0BCB">
+            <wp:simplePos x="0" y="0"/>
+            <wp:positionH relativeFrom="column">
+              <wp:posOffset>1272540</wp:posOffset>
+            </wp:positionH>
+            <wp:positionV relativeFrom="paragraph">
+              <wp:posOffset>272415</wp:posOffset>
+            </wp:positionV>
+            <wp:extent cx="2110740" cy="594360"/>
+            <wp:effectExtent l="0" t="0" r="3810" b="0"/>
+            <wp:wrapTopAndBottom/>
+            <wp:docPr id="69170747" name="Picture 1"/>
+            <wp:cNvGraphicFramePr>
+              <a:graphicFrameLocks xmlns:a="http://schemas.openxmlformats.org/drawingml/2006/main" noChangeAspect="1"/>
+            </wp:cNvGraphicFramePr>
+            <a:graphic xmlns:a="http://schemas.openxmlformats.org/drawingml/2006/main">
+              <a:graphicData uri="http://schemas.openxmlformats.org/drawingml/2006/picture">
+                <pic:pic xmlns:pic="http://schemas.openxmlformats.org/drawingml/2006/picture">
+                  <pic:nvPicPr>
+                    <pic:cNvPr id="69170747" name=""/>
+                    <pic:cNvPicPr/>
+                  </pic:nvPicPr>
+                  <pic:blipFill>
+                    <a:blip r:embed="rId12">
+                      <a:extLst>
+                        <a:ext uri="{28A0092B-C50C-407E-A947-70E740481C1C}">
+                          <a14:useLocalDpi xmlns:a14="http://schemas.microsoft.com/office/drawing/2010/main" val="0"/>
+                        </a:ext>
+                      </a:extLst>
+                    </a:blip>
+                    <a:stretch>
+                      <a:fillRect/>
+                    </a:stretch>
+                  </pic:blipFill>
+                  <pic:spPr>
+                    <a:xfrm>
+                      <a:off x="0" y="0"/>
+                      <a:ext cx="2110740" cy="594360"/>
+                    </a:xfrm>
+                    <a:prstGeom prst="rect">
+                      <a:avLst/>
+                    </a:prstGeom>
+                  </pic:spPr>
+                </pic:pic>
+              </a:graphicData>
+            </a:graphic>
+          </wp:anchor>
+        </w:drawing>
+      </w:r>
+      <w:r>
+        <w:rPr>
+          <w:rFonts w:ascii="Times New Roman" w:hAnsi="Times New Roman" w:cs="Times New Roman"/>
+          <w:sz w:val="28"/>
+          <w:szCs w:val="28"/>
+        </w:rPr>
+        <w:t>Câu lệnh SQL:</w:t>
+      </w:r>
+      <w:r>
+        <w:rPr>
+          <w:rFonts w:ascii="Times New Roman" w:hAnsi="Times New Roman" w:cs="Times New Roman"/>
+          <w:sz w:val="28"/>
+          <w:szCs w:val="28"/>
+        </w:rPr>
+        <w:br/>
+      </w:r>
+      <w:r>
+        <w:rPr>
+          <w:rFonts w:ascii="Times New Roman" w:hAnsi="Times New Roman" w:cs="Times New Roman"/>
+          <w:sz w:val="28"/>
+          <w:szCs w:val="28"/>
+        </w:rPr>
+        <w:br/>
+      </w:r>
+    </w:p>
+    <w:p>
+      <w:pPr>
+        <w:pStyle w:val="ListParagraph"/>
+        <w:numPr>
+          <w:ilvl w:val="2"/>
+          <w:numId w:val="17"/>
+        </w:numPr>
+        <w:rPr>
+          <w:rFonts w:ascii="Times New Roman" w:hAnsi="Times New Roman" w:cs="Times New Roman"/>
+          <w:b/>
+          <w:bCs/>
+          <w:i/>
+          <w:iCs/>
+          <w:sz w:val="28"/>
+          <w:szCs w:val="28"/>
+        </w:rPr>
+      </w:pPr>
+      <w:r>
+        <w:rPr>
+          <w:rFonts w:ascii="Times New Roman" w:hAnsi="Times New Roman" w:cs="Times New Roman"/>
+          <w:b/>
+          <w:bCs/>
+          <w:i/>
+          <w:iCs/>
+          <w:sz w:val="28"/>
+          <w:szCs w:val="28"/>
+        </w:rPr>
+        <w:t>Cập nhật</w:t>
+      </w:r>
+      <w:r>
+        <w:rPr>
+          <w:rFonts w:ascii="Times New Roman" w:hAnsi="Times New Roman" w:cs="Times New Roman"/>
+          <w:b/>
+          <w:bCs/>
+          <w:i/>
+          <w:iCs/>
+          <w:sz w:val="28"/>
+          <w:szCs w:val="28"/>
+        </w:rPr>
+        <w:t xml:space="preserve"> giỏ hàng</w:t>
+      </w:r>
+    </w:p>
+    <w:p>
+      <w:pPr>
+        <w:pStyle w:val="ListParagraph"/>
+        <w:numPr>
+          <w:ilvl w:val="0"/>
+          <w:numId w:val="30"/>
+        </w:numPr>
+        <w:rPr>
+          <w:rFonts w:ascii="Times New Roman" w:hAnsi="Times New Roman" w:cs="Times New Roman"/>
+          <w:sz w:val="28"/>
+          <w:szCs w:val="28"/>
+        </w:rPr>
+      </w:pPr>
+      <w:r>
+        <w:rPr>
+          <w:rFonts w:ascii="Times New Roman" w:hAnsi="Times New Roman" w:cs="Times New Roman"/>
+          <w:sz w:val="28"/>
+          <w:szCs w:val="28"/>
+        </w:rPr>
+        <w:t>Dựa theo customer_id ta sẽ cho người dùng update thông tin của giỏ hàng</w:t>
+      </w:r>
+    </w:p>
+    <w:p>
+      <w:pPr>
+        <w:pStyle w:val="ListParagraph"/>
+        <w:ind w:left="2160"/>
+        <w:rPr>
+          <w:rFonts w:ascii="Times New Roman" w:hAnsi="Times New Roman" w:cs="Times New Roman"/>
+          <w:sz w:val="28"/>
+          <w:szCs w:val="28"/>
+        </w:rPr>
+      </w:pPr>
+    </w:p>
+    <w:p>
+      <w:pPr>
+        <w:pStyle w:val="ListParagraph"/>
+        <w:numPr>
+          <w:ilvl w:val="2"/>
+          <w:numId w:val="17"/>
+        </w:numPr>
+        <w:rPr>
+          <w:rFonts w:ascii="Times New Roman" w:hAnsi="Times New Roman" w:cs="Times New Roman"/>
+          <w:b/>
+          <w:bCs/>
+          <w:i/>
+          <w:iCs/>
+          <w:sz w:val="28"/>
+          <w:szCs w:val="28"/>
+        </w:rPr>
+      </w:pPr>
+      <w:r>
+        <w:rPr>
+          <w:rFonts w:ascii="Times New Roman" w:hAnsi="Times New Roman" w:cs="Times New Roman"/>
+          <w:b/>
+          <w:bCs/>
+          <w:i/>
+          <w:iCs/>
+          <w:sz w:val="28"/>
+          <w:szCs w:val="28"/>
+        </w:rPr>
+        <w:t xml:space="preserve">Đăng ký </w:t>
+      </w:r>
+    </w:p>
+    <w:p>
+      <w:pPr>
+        <w:pStyle w:val="ListParagraph"/>
+        <w:numPr>
+          <w:ilvl w:val="2"/>
+          <w:numId w:val="17"/>
+        </w:numPr>
+        <w:rPr>
+          <w:rFonts w:ascii="Times New Roman" w:hAnsi="Times New Roman" w:cs="Times New Roman"/>
+          <w:b/>
+          <w:bCs/>
+          <w:i/>
+          <w:iCs/>
+          <w:sz w:val="28"/>
+          <w:szCs w:val="28"/>
+        </w:rPr>
+      </w:pPr>
+      <w:r>
+        <w:rPr>
+          <w:rFonts w:ascii="Times New Roman" w:hAnsi="Times New Roman" w:cs="Times New Roman"/>
+          <w:b/>
+          <w:bCs/>
+          <w:i/>
+          <w:iCs/>
+          <w:sz w:val="28"/>
+          <w:szCs w:val="28"/>
+        </w:rPr>
+        <w:t>Đăng nhập</w:t>
+      </w:r>
+    </w:p>
+    <w:p>
+      <w:pPr>
+        <w:pStyle w:val="ListParagraph"/>
+        <w:numPr>
+          <w:ilvl w:val="2"/>
+          <w:numId w:val="17"/>
+        </w:numPr>
+        <w:rPr>
+          <w:rFonts w:ascii="Times New Roman" w:hAnsi="Times New Roman" w:cs="Times New Roman"/>
+          <w:b/>
+          <w:bCs/>
+          <w:i/>
+          <w:iCs/>
+          <w:sz w:val="28"/>
+          <w:szCs w:val="28"/>
+        </w:rPr>
+      </w:pPr>
+      <w:r>
+        <w:rPr>
+          <w:rFonts w:ascii="Times New Roman" w:hAnsi="Times New Roman" w:cs="Times New Roman"/>
+          <w:b/>
+          <w:bCs/>
+          <w:i/>
+          <w:iCs/>
+          <w:sz w:val="28"/>
+          <w:szCs w:val="28"/>
+        </w:rPr>
+        <w:t>Xem thông tin cá nhân</w:t>
+      </w:r>
+    </w:p>
+    <w:p>
+      <w:pPr>
+        <w:pStyle w:val="ListParagraph"/>
+        <w:numPr>
+          <w:ilvl w:val="2"/>
+          <w:numId w:val="17"/>
+        </w:numPr>
+        <w:ind w:left="1080" w:firstLine="0"/>
+        <w:rPr>
+          <w:rFonts w:ascii="Times New Roman" w:hAnsi="Times New Roman" w:cs="Times New Roman"/>
+          <w:b/>
+          <w:bCs/>
+          <w:i/>
+          <w:iCs/>
+          <w:sz w:val="28"/>
+          <w:szCs w:val="28"/>
+        </w:rPr>
+      </w:pPr>
+      <w:r>
+        <w:rPr>
+          <w:rFonts w:ascii="Times New Roman" w:hAnsi="Times New Roman" w:cs="Times New Roman"/>
+          <w:b/>
+          <w:bCs/>
+          <w:i/>
+          <w:iCs/>
+          <w:sz w:val="28"/>
+          <w:szCs w:val="28"/>
+        </w:rPr>
+        <w:t>Đổi mật khẩu</w:t>
+      </w:r>
+    </w:p>
+    <w:p>
+      <w:pPr>
+        <w:pStyle w:val="ListParagraph"/>
+        <w:numPr>
+          <w:ilvl w:val="2"/>
+          <w:numId w:val="17"/>
+        </w:numPr>
+        <w:rPr>
+          <w:rFonts w:ascii="Times New Roman" w:hAnsi="Times New Roman" w:cs="Times New Roman"/>
+          <w:b/>
+          <w:bCs/>
+          <w:i/>
+          <w:iCs/>
+          <w:sz w:val="28"/>
+          <w:szCs w:val="28"/>
+        </w:rPr>
+      </w:pPr>
+      <w:r>
+        <w:rPr>
+          <w:rFonts w:ascii="Times New Roman" w:hAnsi="Times New Roman" w:cs="Times New Roman"/>
+          <w:b/>
+          <w:bCs/>
+          <w:i/>
+          <w:iCs/>
+          <w:sz w:val="28"/>
+          <w:szCs w:val="28"/>
+        </w:rPr>
+        <w:t>Quên mật khẩu</w:t>
+      </w:r>
+    </w:p>
+    <w:p>
+      <w:pPr>
+        <w:pStyle w:val="ListParagraph"/>
+        <w:numPr>
+          <w:ilvl w:val="1"/>
+          <w:numId w:val="17"/>
+        </w:numPr>
+        <w:rPr>
+          <w:rFonts w:ascii="Times New Roman" w:hAnsi="Times New Roman" w:cs="Times New Roman"/>
+          <w:b/>
+          <w:bCs/>
+          <w:sz w:val="28"/>
+          <w:szCs w:val="28"/>
+        </w:rPr>
+      </w:pPr>
+      <w:r>
+        <w:rPr>
+          <w:rFonts w:ascii="Times New Roman" w:hAnsi="Times New Roman" w:cs="Times New Roman"/>
+          <w:b/>
+          <w:bCs/>
+          <w:sz w:val="28"/>
+          <w:szCs w:val="28"/>
+        </w:rPr>
+        <w:t>Sơ đồ</w:t>
+      </w:r>
+      <w:r>
+        <w:rPr>
+          <w:rFonts w:ascii="Times New Roman" w:hAnsi="Times New Roman" w:cs="Times New Roman"/>
+          <w:b/>
+          <w:bCs/>
+          <w:sz w:val="28"/>
+          <w:szCs w:val="28"/>
+        </w:rPr>
+        <w:t xml:space="preserve"> use case</w:t>
+      </w:r>
+      <w:r>
+        <w:rPr>
+          <w:rFonts w:ascii="Times New Roman" w:hAnsi="Times New Roman" w:cs="Times New Roman"/>
+          <w:b/>
+          <w:bCs/>
+          <w:sz w:val="28"/>
+          <w:szCs w:val="28"/>
+        </w:rPr>
+        <w:t xml:space="preserve"> (</w:t>
+      </w:r>
+      <w:r>
+        <w:rPr>
+          <w:rFonts w:ascii="Times New Roman" w:hAnsi="Times New Roman" w:cs="Times New Roman"/>
+          <w:b/>
+          <w:bCs/>
+          <w:sz w:val="28"/>
+          <w:szCs w:val="28"/>
+        </w:rPr>
+        <w:t>Use Case Diagram</w:t>
+      </w:r>
+      <w:r>
+        <w:rPr>
+          <w:rFonts w:ascii="Times New Roman" w:hAnsi="Times New Roman" w:cs="Times New Roman"/>
+          <w:b/>
+          <w:bCs/>
+          <w:sz w:val="28"/>
+          <w:szCs w:val="28"/>
+        </w:rPr>
+        <w:t>)</w:t>
+      </w:r>
+    </w:p>
+    <w:p>
+      <w:pPr>
+        <w:pStyle w:val="ListParagraph"/>
+        <w:numPr>
+          <w:ilvl w:val="2"/>
+          <w:numId w:val="17"/>
+        </w:numPr>
+        <w:rPr>
+          <w:rFonts w:ascii="Times New Roman" w:hAnsi="Times New Roman" w:cs="Times New Roman"/>
+          <w:b/>
+          <w:bCs/>
           <w:sz w:val="28"/>
           <w:szCs w:val="28"/>
         </w:rPr>
@@ -2585,7 +3767,7 @@
         </w:rPr>
         <w:lastRenderedPageBreak/>
         <w:drawing>
-          <wp:anchor distT="0" distB="0" distL="114300" distR="114300" simplePos="0" relativeHeight="251661312" behindDoc="1" locked="0" layoutInCell="1" allowOverlap="1" wp14:anchorId="35400118" wp14:editId="0A584F4F">
+          <wp:anchor distT="0" distB="0" distL="114300" distR="114300" simplePos="0" relativeHeight="251661312" behindDoc="1" locked="0" layoutInCell="1" allowOverlap="1" wp14:anchorId="35400118" wp14:editId="57377464">
             <wp:simplePos x="0" y="0"/>
             <wp:positionH relativeFrom="margin">
               <wp:align>right</wp:align>
@@ -2616,7 +3798,7 @@
                     <pic:cNvPicPr/>
                   </pic:nvPicPr>
                   <pic:blipFill>
-                    <a:blip r:embed="rId8" cstate="print">
+                    <a:blip r:embed="rId13" cstate="print">
                       <a:extLst>
                         <a:ext uri="{28A0092B-C50C-407E-A947-70E740481C1C}">
                           <a14:useLocalDpi xmlns:a14="http://schemas.microsoft.com/office/drawing/2010/main" val="0"/>
@@ -2694,7 +3876,7 @@
                     <pic:cNvPicPr/>
                   </pic:nvPicPr>
                   <pic:blipFill>
-                    <a:blip r:embed="rId9">
+                    <a:blip r:embed="rId14">
                       <a:extLst>
                         <a:ext uri="{28A0092B-C50C-407E-A947-70E740481C1C}">
                           <a14:useLocalDpi xmlns:a14="http://schemas.microsoft.com/office/drawing/2010/main" val="0"/>
@@ -2856,7 +4038,7 @@
                     <pic:cNvPicPr/>
                   </pic:nvPicPr>
                   <pic:blipFill>
-                    <a:blip r:embed="rId10">
+                    <a:blip r:embed="rId15">
                       <a:extLst>
                         <a:ext uri="{28A0092B-C50C-407E-A947-70E740481C1C}">
                           <a14:useLocalDpi xmlns:a14="http://schemas.microsoft.com/office/drawing/2010/main" val="0"/>
@@ -2903,20 +4085,117 @@
           <w:rFonts w:ascii="Times New Roman" w:hAnsi="Times New Roman" w:cs="Times New Roman"/>
           <w:b/>
           <w:bCs/>
-          <w:sz w:val="28"/>
-          <w:szCs w:val="28"/>
-        </w:rPr>
-        <w:t>Sơ đồ</w:t>
-      </w:r>
-      <w:r>
-        <w:rPr>
-          <w:rFonts w:ascii="Times New Roman" w:hAnsi="Times New Roman" w:cs="Times New Roman"/>
-          <w:b/>
-          <w:bCs/>
-          <w:sz w:val="28"/>
-          <w:szCs w:val="28"/>
-        </w:rPr>
-        <w:t xml:space="preserve"> tuần tự</w:t>
+          <w:noProof/>
+          <w:sz w:val="28"/>
+          <w:szCs w:val="28"/>
+        </w:rPr>
+        <w:drawing>
+          <wp:anchor distT="0" distB="0" distL="114300" distR="114300" simplePos="0" relativeHeight="251664384" behindDoc="1" locked="0" layoutInCell="1" allowOverlap="1" wp14:anchorId="02CBF24B" wp14:editId="6C473D76">
+            <wp:simplePos x="0" y="0"/>
+            <wp:positionH relativeFrom="margin">
+              <wp:align>right</wp:align>
+            </wp:positionH>
+            <wp:positionV relativeFrom="paragraph">
+              <wp:posOffset>403225</wp:posOffset>
+            </wp:positionV>
+            <wp:extent cx="5943600" cy="4058920"/>
+            <wp:effectExtent l="0" t="0" r="0" b="0"/>
+            <wp:wrapTight wrapText="bothSides">
+              <wp:wrapPolygon edited="0">
+                <wp:start x="0" y="0"/>
+                <wp:lineTo x="0" y="21492"/>
+                <wp:lineTo x="21531" y="21492"/>
+                <wp:lineTo x="21531" y="0"/>
+                <wp:lineTo x="0" y="0"/>
+              </wp:wrapPolygon>
+            </wp:wrapTight>
+            <wp:docPr id="2006177858" name="Picture 1"/>
+            <wp:cNvGraphicFramePr>
+              <a:graphicFrameLocks xmlns:a="http://schemas.openxmlformats.org/drawingml/2006/main" noChangeAspect="1"/>
+            </wp:cNvGraphicFramePr>
+            <a:graphic xmlns:a="http://schemas.openxmlformats.org/drawingml/2006/main">
+              <a:graphicData uri="http://schemas.openxmlformats.org/drawingml/2006/picture">
+                <pic:pic xmlns:pic="http://schemas.openxmlformats.org/drawingml/2006/picture">
+                  <pic:nvPicPr>
+                    <pic:cNvPr id="2006177858" name=""/>
+                    <pic:cNvPicPr/>
+                  </pic:nvPicPr>
+                  <pic:blipFill>
+                    <a:blip r:embed="rId16">
+                      <a:extLst>
+                        <a:ext uri="{28A0092B-C50C-407E-A947-70E740481C1C}">
+                          <a14:useLocalDpi xmlns:a14="http://schemas.microsoft.com/office/drawing/2010/main" val="0"/>
+                        </a:ext>
+                      </a:extLst>
+                    </a:blip>
+                    <a:stretch>
+                      <a:fillRect/>
+                    </a:stretch>
+                  </pic:blipFill>
+                  <pic:spPr>
+                    <a:xfrm>
+                      <a:off x="0" y="0"/>
+                      <a:ext cx="5943600" cy="4058920"/>
+                    </a:xfrm>
+                    <a:prstGeom prst="rect">
+                      <a:avLst/>
+                    </a:prstGeom>
+                  </pic:spPr>
+                </pic:pic>
+              </a:graphicData>
+            </a:graphic>
+          </wp:anchor>
+        </w:drawing>
+      </w:r>
+      <w:r>
+        <w:rPr>
+          <w:rFonts w:ascii="Times New Roman" w:hAnsi="Times New Roman" w:cs="Times New Roman"/>
+          <w:b/>
+          <w:bCs/>
+          <w:sz w:val="28"/>
+          <w:szCs w:val="28"/>
+        </w:rPr>
+        <w:t>Sơ</w:t>
+      </w:r>
+      <w:r>
+        <w:rPr>
+          <w:rFonts w:ascii="Times New Roman" w:hAnsi="Times New Roman" w:cs="Times New Roman"/>
+          <w:b/>
+          <w:bCs/>
+          <w:sz w:val="28"/>
+          <w:szCs w:val="28"/>
+        </w:rPr>
+        <w:t xml:space="preserve"> đồ</w:t>
+      </w:r>
+      <w:r>
+        <w:rPr>
+          <w:rFonts w:ascii="Times New Roman" w:hAnsi="Times New Roman" w:cs="Times New Roman"/>
+          <w:b/>
+          <w:bCs/>
+          <w:sz w:val="28"/>
+          <w:szCs w:val="28"/>
+        </w:rPr>
+        <w:t xml:space="preserve"> quan hệ</w:t>
+      </w:r>
+      <w:r>
+        <w:rPr>
+          <w:rFonts w:ascii="Times New Roman" w:hAnsi="Times New Roman" w:cs="Times New Roman"/>
+          <w:b/>
+          <w:bCs/>
+          <w:sz w:val="28"/>
+          <w:szCs w:val="28"/>
+        </w:rPr>
+        <w:t xml:space="preserve"> </w:t>
+      </w:r>
+      <w:r>
+        <w:rPr>
+          <w:rFonts w:ascii="Times New Roman" w:hAnsi="Times New Roman" w:cs="Times New Roman"/>
+          <w:b/>
+          <w:bCs/>
+          <w:sz w:val="28"/>
+          <w:szCs w:val="28"/>
+        </w:rPr>
+        <w:t>cơ sở dữ liệu</w:t>
       </w:r>
       <w:r>
         <w:rPr>
@@ -2936,7 +4215,7 @@
           <w:sz w:val="28"/>
           <w:szCs w:val="28"/>
         </w:rPr>
-        <w:t>Sequence Diagram</w:t>
+        <w:t>ERD</w:t>
       </w:r>
       <w:r>
         <w:rPr>
@@ -2948,6 +4227,32 @@
         </w:rPr>
         <w:t>)</w:t>
       </w:r>
+    </w:p>
+    <w:p>
+      <w:pPr>
+        <w:pStyle w:val="ListParagraph"/>
+        <w:ind w:left="1440"/>
+        <w:rPr>
+          <w:rFonts w:ascii="Times New Roman" w:hAnsi="Times New Roman" w:cs="Times New Roman"/>
+          <w:b/>
+          <w:bCs/>
+          <w:sz w:val="28"/>
+          <w:szCs w:val="28"/>
+        </w:rPr>
+      </w:pPr>
+    </w:p>
+    <w:p>
+      <w:pPr>
+        <w:pStyle w:val="ListParagraph"/>
+        <w:ind w:left="1440"/>
+        <w:rPr>
+          <w:rFonts w:ascii="Times New Roman" w:hAnsi="Times New Roman" w:cs="Times New Roman"/>
+          <w:b/>
+          <w:bCs/>
+          <w:sz w:val="28"/>
+          <w:szCs w:val="28"/>
+        </w:rPr>
+      </w:pPr>
     </w:p>
     <w:p>
       <w:pPr>
@@ -2972,42 +4277,6 @@
           <w:sz w:val="28"/>
           <w:szCs w:val="28"/>
         </w:rPr>
-        <w:t>Sơ</w:t>
-      </w:r>
-      <w:r>
-        <w:rPr>
-          <w:rFonts w:ascii="Times New Roman" w:hAnsi="Times New Roman" w:cs="Times New Roman"/>
-          <w:b/>
-          <w:bCs/>
-          <w:sz w:val="28"/>
-          <w:szCs w:val="28"/>
-        </w:rPr>
-        <w:t xml:space="preserve"> đồ lớp (Class Diagram)</w:t>
-      </w:r>
-    </w:p>
-    <w:p>
-      <w:pPr>
-        <w:pStyle w:val="ListParagraph"/>
-        <w:numPr>
-          <w:ilvl w:val="1"/>
-          <w:numId w:val="17"/>
-        </w:numPr>
-        <w:rPr>
-          <w:rFonts w:ascii="Times New Roman" w:hAnsi="Times New Roman" w:cs="Times New Roman"/>
-          <w:b/>
-          <w:bCs/>
-          <w:sz w:val="28"/>
-          <w:szCs w:val="28"/>
-        </w:rPr>
-      </w:pPr>
-      <w:r>
-        <w:rPr>
-          <w:rFonts w:ascii="Times New Roman" w:hAnsi="Times New Roman" w:cs="Times New Roman"/>
-          <w:b/>
-          <w:bCs/>
-          <w:sz w:val="28"/>
-          <w:szCs w:val="28"/>
-        </w:rPr>
         <w:t>Thiết kế cơ sỡ dữ liệu</w:t>
       </w:r>
     </w:p>
@@ -3036,6 +4305,559 @@
         </w:rPr>
         <w:t>Danh sách đối tượng</w:t>
       </w:r>
+    </w:p>
+    <w:tbl>
+      <w:tblPr>
+        <w:tblStyle w:val="TableGrid"/>
+        <w:tblW w:w="0" w:type="auto"/>
+        <w:tblInd w:w="1800" w:type="dxa"/>
+        <w:tblLook w:val="04A0" w:firstRow="1" w:lastRow="0" w:firstColumn="1" w:lastColumn="0" w:noHBand="0" w:noVBand="1"/>
+      </w:tblPr>
+      <w:tblGrid>
+        <w:gridCol w:w="3719"/>
+        <w:gridCol w:w="3831"/>
+      </w:tblGrid>
+      <w:tr>
+        <w:tc>
+          <w:tcPr>
+            <w:tcW w:w="4675" w:type="dxa"/>
+          </w:tcPr>
+          <w:p>
+            <w:pPr>
+              <w:pStyle w:val="ListParagraph"/>
+              <w:ind w:left="0"/>
+              <w:jc w:val="center"/>
+              <w:rPr>
+                <w:rFonts w:ascii="Times New Roman" w:hAnsi="Times New Roman" w:cs="Times New Roman"/>
+                <w:b/>
+                <w:bCs/>
+                <w:sz w:val="28"/>
+                <w:szCs w:val="28"/>
+              </w:rPr>
+            </w:pPr>
+            <w:r>
+              <w:rPr>
+                <w:rFonts w:ascii="Times New Roman" w:hAnsi="Times New Roman" w:cs="Times New Roman"/>
+                <w:b/>
+                <w:bCs/>
+                <w:sz w:val="28"/>
+                <w:szCs w:val="28"/>
+              </w:rPr>
+              <w:t>Name</w:t>
+            </w:r>
+          </w:p>
+        </w:tc>
+        <w:tc>
+          <w:tcPr>
+            <w:tcW w:w="4675" w:type="dxa"/>
+          </w:tcPr>
+          <w:p>
+            <w:pPr>
+              <w:pStyle w:val="ListParagraph"/>
+              <w:ind w:left="0"/>
+              <w:jc w:val="center"/>
+              <w:rPr>
+                <w:rFonts w:ascii="Times New Roman" w:hAnsi="Times New Roman" w:cs="Times New Roman"/>
+                <w:b/>
+                <w:bCs/>
+                <w:sz w:val="28"/>
+                <w:szCs w:val="28"/>
+              </w:rPr>
+            </w:pPr>
+            <w:r>
+              <w:rPr>
+                <w:rFonts w:ascii="Times New Roman" w:hAnsi="Times New Roman" w:cs="Times New Roman"/>
+                <w:b/>
+                <w:bCs/>
+                <w:sz w:val="28"/>
+                <w:szCs w:val="28"/>
+              </w:rPr>
+              <w:t>Code</w:t>
+            </w:r>
+          </w:p>
+        </w:tc>
+      </w:tr>
+      <w:tr>
+        <w:tc>
+          <w:tcPr>
+            <w:tcW w:w="4675" w:type="dxa"/>
+          </w:tcPr>
+          <w:p>
+            <w:pPr>
+              <w:pStyle w:val="ListParagraph"/>
+              <w:ind w:left="0"/>
+              <w:jc w:val="center"/>
+              <w:rPr>
+                <w:rFonts w:ascii="Times New Roman" w:hAnsi="Times New Roman" w:cs="Times New Roman"/>
+                <w:sz w:val="28"/>
+                <w:szCs w:val="28"/>
+              </w:rPr>
+            </w:pPr>
+            <w:r>
+              <w:rPr>
+                <w:rFonts w:ascii="Times New Roman" w:hAnsi="Times New Roman" w:cs="Times New Roman"/>
+                <w:sz w:val="28"/>
+                <w:szCs w:val="28"/>
+              </w:rPr>
+              <w:t>Người dùng</w:t>
+            </w:r>
+          </w:p>
+        </w:tc>
+        <w:tc>
+          <w:tcPr>
+            <w:tcW w:w="4675" w:type="dxa"/>
+          </w:tcPr>
+          <w:p>
+            <w:pPr>
+              <w:pStyle w:val="ListParagraph"/>
+              <w:ind w:left="0"/>
+              <w:jc w:val="center"/>
+              <w:rPr>
+                <w:rFonts w:ascii="Times New Roman" w:hAnsi="Times New Roman" w:cs="Times New Roman"/>
+                <w:sz w:val="28"/>
+                <w:szCs w:val="28"/>
+              </w:rPr>
+            </w:pPr>
+            <w:r>
+              <w:rPr>
+                <w:rFonts w:ascii="Times New Roman" w:hAnsi="Times New Roman" w:cs="Times New Roman"/>
+                <w:sz w:val="28"/>
+                <w:szCs w:val="28"/>
+              </w:rPr>
+              <w:t>User</w:t>
+            </w:r>
+          </w:p>
+        </w:tc>
+      </w:tr>
+      <w:tr>
+        <w:tc>
+          <w:tcPr>
+            <w:tcW w:w="4675" w:type="dxa"/>
+          </w:tcPr>
+          <w:p>
+            <w:pPr>
+              <w:pStyle w:val="ListParagraph"/>
+              <w:ind w:left="0"/>
+              <w:jc w:val="center"/>
+              <w:rPr>
+                <w:rFonts w:ascii="Times New Roman" w:hAnsi="Times New Roman" w:cs="Times New Roman"/>
+                <w:sz w:val="28"/>
+                <w:szCs w:val="28"/>
+              </w:rPr>
+            </w:pPr>
+            <w:r>
+              <w:rPr>
+                <w:rFonts w:ascii="Times New Roman" w:hAnsi="Times New Roman" w:cs="Times New Roman"/>
+                <w:sz w:val="28"/>
+                <w:szCs w:val="28"/>
+              </w:rPr>
+              <w:t>Khách hàng</w:t>
+            </w:r>
+          </w:p>
+        </w:tc>
+        <w:tc>
+          <w:tcPr>
+            <w:tcW w:w="4675" w:type="dxa"/>
+          </w:tcPr>
+          <w:p>
+            <w:pPr>
+              <w:pStyle w:val="ListParagraph"/>
+              <w:ind w:left="0"/>
+              <w:jc w:val="center"/>
+              <w:rPr>
+                <w:rFonts w:ascii="Times New Roman" w:hAnsi="Times New Roman" w:cs="Times New Roman"/>
+                <w:sz w:val="28"/>
+                <w:szCs w:val="28"/>
+              </w:rPr>
+            </w:pPr>
+            <w:r>
+              <w:rPr>
+                <w:rFonts w:ascii="Times New Roman" w:hAnsi="Times New Roman" w:cs="Times New Roman"/>
+                <w:sz w:val="28"/>
+                <w:szCs w:val="28"/>
+              </w:rPr>
+              <w:t>Customer</w:t>
+            </w:r>
+          </w:p>
+        </w:tc>
+      </w:tr>
+      <w:tr>
+        <w:tc>
+          <w:tcPr>
+            <w:tcW w:w="4675" w:type="dxa"/>
+          </w:tcPr>
+          <w:p>
+            <w:pPr>
+              <w:pStyle w:val="ListParagraph"/>
+              <w:ind w:left="0"/>
+              <w:jc w:val="center"/>
+              <w:rPr>
+                <w:rFonts w:ascii="Times New Roman" w:hAnsi="Times New Roman" w:cs="Times New Roman"/>
+                <w:sz w:val="28"/>
+                <w:szCs w:val="28"/>
+              </w:rPr>
+            </w:pPr>
+            <w:r>
+              <w:rPr>
+                <w:rFonts w:ascii="Times New Roman" w:hAnsi="Times New Roman" w:cs="Times New Roman"/>
+                <w:sz w:val="28"/>
+                <w:szCs w:val="28"/>
+              </w:rPr>
+              <w:t>Địa chỉ</w:t>
+            </w:r>
+          </w:p>
+        </w:tc>
+        <w:tc>
+          <w:tcPr>
+            <w:tcW w:w="4675" w:type="dxa"/>
+          </w:tcPr>
+          <w:p>
+            <w:pPr>
+              <w:pStyle w:val="ListParagraph"/>
+              <w:ind w:left="0"/>
+              <w:jc w:val="center"/>
+              <w:rPr>
+                <w:rFonts w:ascii="Times New Roman" w:hAnsi="Times New Roman" w:cs="Times New Roman"/>
+                <w:sz w:val="28"/>
+                <w:szCs w:val="28"/>
+              </w:rPr>
+            </w:pPr>
+            <w:r>
+              <w:rPr>
+                <w:rFonts w:ascii="Times New Roman" w:hAnsi="Times New Roman" w:cs="Times New Roman"/>
+                <w:sz w:val="28"/>
+                <w:szCs w:val="28"/>
+              </w:rPr>
+              <w:t>Address</w:t>
+            </w:r>
+          </w:p>
+        </w:tc>
+      </w:tr>
+      <w:tr>
+        <w:tc>
+          <w:tcPr>
+            <w:tcW w:w="4675" w:type="dxa"/>
+          </w:tcPr>
+          <w:p>
+            <w:pPr>
+              <w:pStyle w:val="ListParagraph"/>
+              <w:ind w:left="0"/>
+              <w:jc w:val="center"/>
+              <w:rPr>
+                <w:rFonts w:ascii="Times New Roman" w:hAnsi="Times New Roman" w:cs="Times New Roman"/>
+                <w:sz w:val="28"/>
+                <w:szCs w:val="28"/>
+              </w:rPr>
+            </w:pPr>
+            <w:r>
+              <w:rPr>
+                <w:rFonts w:ascii="Times New Roman" w:hAnsi="Times New Roman" w:cs="Times New Roman"/>
+                <w:sz w:val="28"/>
+                <w:szCs w:val="28"/>
+              </w:rPr>
+              <w:t>Đơn hàng</w:t>
+            </w:r>
+          </w:p>
+        </w:tc>
+        <w:tc>
+          <w:tcPr>
+            <w:tcW w:w="4675" w:type="dxa"/>
+          </w:tcPr>
+          <w:p>
+            <w:pPr>
+              <w:pStyle w:val="ListParagraph"/>
+              <w:ind w:left="0"/>
+              <w:jc w:val="center"/>
+              <w:rPr>
+                <w:rFonts w:ascii="Times New Roman" w:hAnsi="Times New Roman" w:cs="Times New Roman"/>
+                <w:sz w:val="28"/>
+                <w:szCs w:val="28"/>
+              </w:rPr>
+            </w:pPr>
+            <w:r>
+              <w:rPr>
+                <w:rFonts w:ascii="Times New Roman" w:hAnsi="Times New Roman" w:cs="Times New Roman"/>
+                <w:sz w:val="28"/>
+                <w:szCs w:val="28"/>
+              </w:rPr>
+              <w:t>Order</w:t>
+            </w:r>
+          </w:p>
+        </w:tc>
+      </w:tr>
+      <w:tr>
+        <w:tc>
+          <w:tcPr>
+            <w:tcW w:w="4675" w:type="dxa"/>
+          </w:tcPr>
+          <w:p>
+            <w:pPr>
+              <w:pStyle w:val="ListParagraph"/>
+              <w:ind w:left="0"/>
+              <w:jc w:val="center"/>
+              <w:rPr>
+                <w:rFonts w:ascii="Times New Roman" w:hAnsi="Times New Roman" w:cs="Times New Roman"/>
+                <w:sz w:val="28"/>
+                <w:szCs w:val="28"/>
+              </w:rPr>
+            </w:pPr>
+            <w:r>
+              <w:rPr>
+                <w:rFonts w:ascii="Times New Roman" w:hAnsi="Times New Roman" w:cs="Times New Roman"/>
+                <w:sz w:val="28"/>
+                <w:szCs w:val="28"/>
+              </w:rPr>
+              <w:t>Chi tiết đơn hàng</w:t>
+            </w:r>
+          </w:p>
+        </w:tc>
+        <w:tc>
+          <w:tcPr>
+            <w:tcW w:w="4675" w:type="dxa"/>
+          </w:tcPr>
+          <w:p>
+            <w:pPr>
+              <w:pStyle w:val="ListParagraph"/>
+              <w:ind w:left="0"/>
+              <w:jc w:val="center"/>
+              <w:rPr>
+                <w:rFonts w:ascii="Times New Roman" w:hAnsi="Times New Roman" w:cs="Times New Roman"/>
+                <w:sz w:val="28"/>
+                <w:szCs w:val="28"/>
+              </w:rPr>
+            </w:pPr>
+            <w:r>
+              <w:rPr>
+                <w:rFonts w:ascii="Times New Roman" w:hAnsi="Times New Roman" w:cs="Times New Roman"/>
+                <w:sz w:val="28"/>
+                <w:szCs w:val="28"/>
+              </w:rPr>
+              <w:t>OrderItem</w:t>
+            </w:r>
+          </w:p>
+        </w:tc>
+      </w:tr>
+      <w:tr>
+        <w:tc>
+          <w:tcPr>
+            <w:tcW w:w="4675" w:type="dxa"/>
+          </w:tcPr>
+          <w:p>
+            <w:pPr>
+              <w:pStyle w:val="ListParagraph"/>
+              <w:ind w:left="0"/>
+              <w:jc w:val="center"/>
+              <w:rPr>
+                <w:rFonts w:ascii="Times New Roman" w:hAnsi="Times New Roman" w:cs="Times New Roman"/>
+                <w:sz w:val="28"/>
+                <w:szCs w:val="28"/>
+              </w:rPr>
+            </w:pPr>
+            <w:r>
+              <w:rPr>
+                <w:rFonts w:ascii="Times New Roman" w:hAnsi="Times New Roman" w:cs="Times New Roman"/>
+                <w:sz w:val="28"/>
+                <w:szCs w:val="28"/>
+              </w:rPr>
+              <w:t>Sản phẩm</w:t>
+            </w:r>
+          </w:p>
+        </w:tc>
+        <w:tc>
+          <w:tcPr>
+            <w:tcW w:w="4675" w:type="dxa"/>
+          </w:tcPr>
+          <w:p>
+            <w:pPr>
+              <w:pStyle w:val="ListParagraph"/>
+              <w:ind w:left="0"/>
+              <w:jc w:val="center"/>
+              <w:rPr>
+                <w:rFonts w:ascii="Times New Roman" w:hAnsi="Times New Roman" w:cs="Times New Roman"/>
+                <w:sz w:val="28"/>
+                <w:szCs w:val="28"/>
+              </w:rPr>
+            </w:pPr>
+            <w:r>
+              <w:rPr>
+                <w:rFonts w:ascii="Times New Roman" w:hAnsi="Times New Roman" w:cs="Times New Roman"/>
+                <w:sz w:val="28"/>
+                <w:szCs w:val="28"/>
+              </w:rPr>
+              <w:t>Product</w:t>
+            </w:r>
+          </w:p>
+        </w:tc>
+      </w:tr>
+      <w:tr>
+        <w:tc>
+          <w:tcPr>
+            <w:tcW w:w="4675" w:type="dxa"/>
+          </w:tcPr>
+          <w:p>
+            <w:pPr>
+              <w:pStyle w:val="ListParagraph"/>
+              <w:ind w:left="0"/>
+              <w:jc w:val="center"/>
+              <w:rPr>
+                <w:rFonts w:ascii="Times New Roman" w:hAnsi="Times New Roman" w:cs="Times New Roman"/>
+                <w:sz w:val="28"/>
+                <w:szCs w:val="28"/>
+              </w:rPr>
+            </w:pPr>
+            <w:r>
+              <w:rPr>
+                <w:rFonts w:ascii="Times New Roman" w:hAnsi="Times New Roman" w:cs="Times New Roman"/>
+                <w:sz w:val="28"/>
+                <w:szCs w:val="28"/>
+              </w:rPr>
+              <w:t>Đánh giá</w:t>
+            </w:r>
+          </w:p>
+        </w:tc>
+        <w:tc>
+          <w:tcPr>
+            <w:tcW w:w="4675" w:type="dxa"/>
+          </w:tcPr>
+          <w:p>
+            <w:pPr>
+              <w:pStyle w:val="ListParagraph"/>
+              <w:ind w:left="0"/>
+              <w:jc w:val="center"/>
+              <w:rPr>
+                <w:rFonts w:ascii="Times New Roman" w:hAnsi="Times New Roman" w:cs="Times New Roman"/>
+                <w:sz w:val="28"/>
+                <w:szCs w:val="28"/>
+              </w:rPr>
+            </w:pPr>
+            <w:r>
+              <w:rPr>
+                <w:rFonts w:ascii="Times New Roman" w:hAnsi="Times New Roman" w:cs="Times New Roman"/>
+                <w:sz w:val="28"/>
+                <w:szCs w:val="28"/>
+              </w:rPr>
+              <w:t>Review</w:t>
+            </w:r>
+          </w:p>
+        </w:tc>
+      </w:tr>
+      <w:tr>
+        <w:tc>
+          <w:tcPr>
+            <w:tcW w:w="4675" w:type="dxa"/>
+          </w:tcPr>
+          <w:p>
+            <w:pPr>
+              <w:pStyle w:val="ListParagraph"/>
+              <w:ind w:left="0"/>
+              <w:jc w:val="center"/>
+              <w:rPr>
+                <w:rFonts w:ascii="Times New Roman" w:hAnsi="Times New Roman" w:cs="Times New Roman"/>
+                <w:sz w:val="28"/>
+                <w:szCs w:val="28"/>
+              </w:rPr>
+            </w:pPr>
+            <w:r>
+              <w:rPr>
+                <w:rFonts w:ascii="Times New Roman" w:hAnsi="Times New Roman" w:cs="Times New Roman"/>
+                <w:sz w:val="28"/>
+                <w:szCs w:val="28"/>
+              </w:rPr>
+              <w:t>Nhãn hiệu</w:t>
+            </w:r>
+          </w:p>
+        </w:tc>
+        <w:tc>
+          <w:tcPr>
+            <w:tcW w:w="4675" w:type="dxa"/>
+          </w:tcPr>
+          <w:p>
+            <w:pPr>
+              <w:pStyle w:val="ListParagraph"/>
+              <w:ind w:left="0"/>
+              <w:jc w:val="center"/>
+              <w:rPr>
+                <w:rFonts w:ascii="Times New Roman" w:hAnsi="Times New Roman" w:cs="Times New Roman"/>
+                <w:sz w:val="28"/>
+                <w:szCs w:val="28"/>
+              </w:rPr>
+            </w:pPr>
+            <w:r>
+              <w:rPr>
+                <w:rFonts w:ascii="Times New Roman" w:hAnsi="Times New Roman" w:cs="Times New Roman"/>
+                <w:sz w:val="28"/>
+                <w:szCs w:val="28"/>
+              </w:rPr>
+              <w:t>Brand</w:t>
+            </w:r>
+          </w:p>
+        </w:tc>
+      </w:tr>
+      <w:tr>
+        <w:tc>
+          <w:tcPr>
+            <w:tcW w:w="4675" w:type="dxa"/>
+          </w:tcPr>
+          <w:p>
+            <w:pPr>
+              <w:pStyle w:val="ListParagraph"/>
+              <w:ind w:left="0"/>
+              <w:jc w:val="center"/>
+              <w:rPr>
+                <w:rFonts w:ascii="Times New Roman" w:hAnsi="Times New Roman" w:cs="Times New Roman"/>
+                <w:sz w:val="28"/>
+                <w:szCs w:val="28"/>
+              </w:rPr>
+            </w:pPr>
+            <w:r>
+              <w:rPr>
+                <w:rFonts w:ascii="Times New Roman" w:hAnsi="Times New Roman" w:cs="Times New Roman"/>
+                <w:sz w:val="28"/>
+                <w:szCs w:val="28"/>
+              </w:rPr>
+              <w:t>Thể loại</w:t>
+            </w:r>
+          </w:p>
+        </w:tc>
+        <w:tc>
+          <w:tcPr>
+            <w:tcW w:w="4675" w:type="dxa"/>
+          </w:tcPr>
+          <w:p>
+            <w:pPr>
+              <w:pStyle w:val="ListParagraph"/>
+              <w:ind w:left="0"/>
+              <w:jc w:val="center"/>
+              <w:rPr>
+                <w:rFonts w:ascii="Times New Roman" w:hAnsi="Times New Roman" w:cs="Times New Roman"/>
+                <w:sz w:val="28"/>
+                <w:szCs w:val="28"/>
+              </w:rPr>
+            </w:pPr>
+            <w:r>
+              <w:rPr>
+                <w:rFonts w:ascii="Times New Roman" w:hAnsi="Times New Roman" w:cs="Times New Roman"/>
+                <w:sz w:val="28"/>
+                <w:szCs w:val="28"/>
+              </w:rPr>
+              <w:t>Category</w:t>
+            </w:r>
+          </w:p>
+        </w:tc>
+      </w:tr>
+    </w:tbl>
+    <w:p>
+      <w:pPr>
+        <w:pStyle w:val="ListParagraph"/>
+        <w:ind w:left="1800"/>
+        <w:rPr>
+          <w:rFonts w:ascii="Times New Roman" w:hAnsi="Times New Roman" w:cs="Times New Roman"/>
+          <w:b/>
+          <w:bCs/>
+          <w:sz w:val="28"/>
+          <w:szCs w:val="28"/>
+        </w:rPr>
+      </w:pPr>
     </w:p>
     <w:p>
       <w:pPr>
@@ -3480,6 +5302,119 @@
     </w:lvl>
   </w:abstractNum>
   <w:abstractNum w:abstractNumId="3" w15:restartNumberingAfterBreak="0">
+    <w:nsid w:val="0E620736"/>
+    <w:multiLevelType w:val="hybridMultilevel"/>
+    <w:tmpl w:val="C7386A3C"/>
+    <w:lvl w:ilvl="0" w:tplc="04090001">
+      <w:start w:val="1"/>
+      <w:numFmt w:val="bullet"/>
+      <w:lvlText w:val=""/>
+      <w:lvlJc w:val="left"/>
+      <w:pPr>
+        <w:ind w:left="2520" w:hanging="360"/>
+      </w:pPr>
+      <w:rPr>
+        <w:rFonts w:ascii="Symbol" w:hAnsi="Symbol" w:hint="default"/>
+      </w:rPr>
+    </w:lvl>
+    <w:lvl w:ilvl="1" w:tplc="04090003" w:tentative="1">
+      <w:start w:val="1"/>
+      <w:numFmt w:val="bullet"/>
+      <w:lvlText w:val="o"/>
+      <w:lvlJc w:val="left"/>
+      <w:pPr>
+        <w:ind w:left="3240" w:hanging="360"/>
+      </w:pPr>
+      <w:rPr>
+        <w:rFonts w:ascii="Courier New" w:hAnsi="Courier New" w:cs="Courier New" w:hint="default"/>
+      </w:rPr>
+    </w:lvl>
+    <w:lvl w:ilvl="2" w:tplc="04090005" w:tentative="1">
+      <w:start w:val="1"/>
+      <w:numFmt w:val="bullet"/>
+      <w:lvlText w:val=""/>
+      <w:lvlJc w:val="left"/>
+      <w:pPr>
+        <w:ind w:left="3960" w:hanging="360"/>
+      </w:pPr>
+      <w:rPr>
+        <w:rFonts w:ascii="Wingdings" w:hAnsi="Wingdings" w:hint="default"/>
+      </w:rPr>
+    </w:lvl>
+    <w:lvl w:ilvl="3" w:tplc="04090001" w:tentative="1">
+      <w:start w:val="1"/>
+      <w:numFmt w:val="bullet"/>
+      <w:lvlText w:val=""/>
+      <w:lvlJc w:val="left"/>
+      <w:pPr>
+        <w:ind w:left="4680" w:hanging="360"/>
+      </w:pPr>
+      <w:rPr>
+        <w:rFonts w:ascii="Symbol" w:hAnsi="Symbol" w:hint="default"/>
+      </w:rPr>
+    </w:lvl>
+    <w:lvl w:ilvl="4" w:tplc="04090003" w:tentative="1">
+      <w:start w:val="1"/>
+      <w:numFmt w:val="bullet"/>
+      <w:lvlText w:val="o"/>
+      <w:lvlJc w:val="left"/>
+      <w:pPr>
+        <w:ind w:left="5400" w:hanging="360"/>
+      </w:pPr>
+      <w:rPr>
+        <w:rFonts w:ascii="Courier New" w:hAnsi="Courier New" w:cs="Courier New" w:hint="default"/>
+      </w:rPr>
+    </w:lvl>
+    <w:lvl w:ilvl="5" w:tplc="04090005" w:tentative="1">
+      <w:start w:val="1"/>
+      <w:numFmt w:val="bullet"/>
+      <w:lvlText w:val=""/>
+      <w:lvlJc w:val="left"/>
+      <w:pPr>
+        <w:ind w:left="6120" w:hanging="360"/>
+      </w:pPr>
+      <w:rPr>
+        <w:rFonts w:ascii="Wingdings" w:hAnsi="Wingdings" w:hint="default"/>
+      </w:rPr>
+    </w:lvl>
+    <w:lvl w:ilvl="6" w:tplc="04090001" w:tentative="1">
+      <w:start w:val="1"/>
+      <w:numFmt w:val="bullet"/>
+      <w:lvlText w:val=""/>
+      <w:lvlJc w:val="left"/>
+      <w:pPr>
+        <w:ind w:left="6840" w:hanging="360"/>
+      </w:pPr>
+      <w:rPr>
+        <w:rFonts w:ascii="Symbol" w:hAnsi="Symbol" w:hint="default"/>
+      </w:rPr>
+    </w:lvl>
+    <w:lvl w:ilvl="7" w:tplc="04090003" w:tentative="1">
+      <w:start w:val="1"/>
+      <w:numFmt w:val="bullet"/>
+      <w:lvlText w:val="o"/>
+      <w:lvlJc w:val="left"/>
+      <w:pPr>
+        <w:ind w:left="7560" w:hanging="360"/>
+      </w:pPr>
+      <w:rPr>
+        <w:rFonts w:ascii="Courier New" w:hAnsi="Courier New" w:cs="Courier New" w:hint="default"/>
+      </w:rPr>
+    </w:lvl>
+    <w:lvl w:ilvl="8" w:tplc="04090005" w:tentative="1">
+      <w:start w:val="1"/>
+      <w:numFmt w:val="bullet"/>
+      <w:lvlText w:val=""/>
+      <w:lvlJc w:val="left"/>
+      <w:pPr>
+        <w:ind w:left="8280" w:hanging="360"/>
+      </w:pPr>
+      <w:rPr>
+        <w:rFonts w:ascii="Wingdings" w:hAnsi="Wingdings" w:hint="default"/>
+      </w:rPr>
+    </w:lvl>
+  </w:abstractNum>
+  <w:abstractNum w:abstractNumId="4" w15:restartNumberingAfterBreak="0">
     <w:nsid w:val="137E711A"/>
     <w:multiLevelType w:val="hybridMultilevel"/>
     <w:tmpl w:val="7AEC0CD4"/>
@@ -3568,7 +5503,7 @@
       </w:pPr>
     </w:lvl>
   </w:abstractNum>
-  <w:abstractNum w:abstractNumId="4" w15:restartNumberingAfterBreak="0">
+  <w:abstractNum w:abstractNumId="5" w15:restartNumberingAfterBreak="0">
     <w:nsid w:val="191C0DDB"/>
     <w:multiLevelType w:val="hybridMultilevel"/>
     <w:tmpl w:val="586460E6"/>
@@ -3681,7 +5616,7 @@
       </w:rPr>
     </w:lvl>
   </w:abstractNum>
-  <w:abstractNum w:abstractNumId="5" w15:restartNumberingAfterBreak="0">
+  <w:abstractNum w:abstractNumId="6" w15:restartNumberingAfterBreak="0">
     <w:nsid w:val="1A2E1369"/>
     <w:multiLevelType w:val="multilevel"/>
     <w:tmpl w:val="9AF2DD70"/>
@@ -3802,7 +5737,7 @@
       </w:rPr>
     </w:lvl>
   </w:abstractNum>
-  <w:abstractNum w:abstractNumId="6" w15:restartNumberingAfterBreak="0">
+  <w:abstractNum w:abstractNumId="7" w15:restartNumberingAfterBreak="0">
     <w:nsid w:val="1EB82706"/>
     <w:multiLevelType w:val="hybridMultilevel"/>
     <w:tmpl w:val="90B047DE"/>
@@ -3891,7 +5826,7 @@
       </w:pPr>
     </w:lvl>
   </w:abstractNum>
-  <w:abstractNum w:abstractNumId="7" w15:restartNumberingAfterBreak="0">
+  <w:abstractNum w:abstractNumId="8" w15:restartNumberingAfterBreak="0">
     <w:nsid w:val="23AA5FDF"/>
     <w:multiLevelType w:val="hybridMultilevel"/>
     <w:tmpl w:val="6F742BC8"/>
@@ -4005,7 +5940,120 @@
       </w:rPr>
     </w:lvl>
   </w:abstractNum>
-  <w:abstractNum w:abstractNumId="8" w15:restartNumberingAfterBreak="0">
+  <w:abstractNum w:abstractNumId="9" w15:restartNumberingAfterBreak="0">
+    <w:nsid w:val="29B008DA"/>
+    <w:multiLevelType w:val="hybridMultilevel"/>
+    <w:tmpl w:val="CE226700"/>
+    <w:lvl w:ilvl="0" w:tplc="8DB27108">
+      <w:start w:val="3"/>
+      <w:numFmt w:val="bullet"/>
+      <w:lvlText w:val="-"/>
+      <w:lvlJc w:val="left"/>
+      <w:pPr>
+        <w:ind w:left="2160" w:hanging="360"/>
+      </w:pPr>
+      <w:rPr>
+        <w:rFonts w:ascii="Times New Roman" w:eastAsiaTheme="minorHAnsi" w:hAnsi="Times New Roman" w:cs="Times New Roman" w:hint="default"/>
+      </w:rPr>
+    </w:lvl>
+    <w:lvl w:ilvl="1" w:tplc="04090003" w:tentative="1">
+      <w:start w:val="1"/>
+      <w:numFmt w:val="bullet"/>
+      <w:lvlText w:val="o"/>
+      <w:lvlJc w:val="left"/>
+      <w:pPr>
+        <w:ind w:left="2880" w:hanging="360"/>
+      </w:pPr>
+      <w:rPr>
+        <w:rFonts w:ascii="Courier New" w:hAnsi="Courier New" w:cs="Courier New" w:hint="default"/>
+      </w:rPr>
+    </w:lvl>
+    <w:lvl w:ilvl="2" w:tplc="04090005" w:tentative="1">
+      <w:start w:val="1"/>
+      <w:numFmt w:val="bullet"/>
+      <w:lvlText w:val=""/>
+      <w:lvlJc w:val="left"/>
+      <w:pPr>
+        <w:ind w:left="3600" w:hanging="360"/>
+      </w:pPr>
+      <w:rPr>
+        <w:rFonts w:ascii="Wingdings" w:hAnsi="Wingdings" w:hint="default"/>
+      </w:rPr>
+    </w:lvl>
+    <w:lvl w:ilvl="3" w:tplc="04090001" w:tentative="1">
+      <w:start w:val="1"/>
+      <w:numFmt w:val="bullet"/>
+      <w:lvlText w:val=""/>
+      <w:lvlJc w:val="left"/>
+      <w:pPr>
+        <w:ind w:left="4320" w:hanging="360"/>
+      </w:pPr>
+      <w:rPr>
+        <w:rFonts w:ascii="Symbol" w:hAnsi="Symbol" w:hint="default"/>
+      </w:rPr>
+    </w:lvl>
+    <w:lvl w:ilvl="4" w:tplc="04090003" w:tentative="1">
+      <w:start w:val="1"/>
+      <w:numFmt w:val="bullet"/>
+      <w:lvlText w:val="o"/>
+      <w:lvlJc w:val="left"/>
+      <w:pPr>
+        <w:ind w:left="5040" w:hanging="360"/>
+      </w:pPr>
+      <w:rPr>
+        <w:rFonts w:ascii="Courier New" w:hAnsi="Courier New" w:cs="Courier New" w:hint="default"/>
+      </w:rPr>
+    </w:lvl>
+    <w:lvl w:ilvl="5" w:tplc="04090005" w:tentative="1">
+      <w:start w:val="1"/>
+      <w:numFmt w:val="bullet"/>
+      <w:lvlText w:val=""/>
+      <w:lvlJc w:val="left"/>
+      <w:pPr>
+        <w:ind w:left="5760" w:hanging="360"/>
+      </w:pPr>
+      <w:rPr>
+        <w:rFonts w:ascii="Wingdings" w:hAnsi="Wingdings" w:hint="default"/>
+      </w:rPr>
+    </w:lvl>
+    <w:lvl w:ilvl="6" w:tplc="04090001" w:tentative="1">
+      <w:start w:val="1"/>
+      <w:numFmt w:val="bullet"/>
+      <w:lvlText w:val=""/>
+      <w:lvlJc w:val="left"/>
+      <w:pPr>
+        <w:ind w:left="6480" w:hanging="360"/>
+      </w:pPr>
+      <w:rPr>
+        <w:rFonts w:ascii="Symbol" w:hAnsi="Symbol" w:hint="default"/>
+      </w:rPr>
+    </w:lvl>
+    <w:lvl w:ilvl="7" w:tplc="04090003" w:tentative="1">
+      <w:start w:val="1"/>
+      <w:numFmt w:val="bullet"/>
+      <w:lvlText w:val="o"/>
+      <w:lvlJc w:val="left"/>
+      <w:pPr>
+        <w:ind w:left="7200" w:hanging="360"/>
+      </w:pPr>
+      <w:rPr>
+        <w:rFonts w:ascii="Courier New" w:hAnsi="Courier New" w:cs="Courier New" w:hint="default"/>
+      </w:rPr>
+    </w:lvl>
+    <w:lvl w:ilvl="8" w:tplc="04090005" w:tentative="1">
+      <w:start w:val="1"/>
+      <w:numFmt w:val="bullet"/>
+      <w:lvlText w:val=""/>
+      <w:lvlJc w:val="left"/>
+      <w:pPr>
+        <w:ind w:left="7920" w:hanging="360"/>
+      </w:pPr>
+      <w:rPr>
+        <w:rFonts w:ascii="Wingdings" w:hAnsi="Wingdings" w:hint="default"/>
+      </w:rPr>
+    </w:lvl>
+  </w:abstractNum>
+  <w:abstractNum w:abstractNumId="10" w15:restartNumberingAfterBreak="0">
     <w:nsid w:val="2BA05F2A"/>
     <w:multiLevelType w:val="hybridMultilevel"/>
     <w:tmpl w:val="BF5A897C"/>
@@ -4118,7 +6166,7 @@
       </w:rPr>
     </w:lvl>
   </w:abstractNum>
-  <w:abstractNum w:abstractNumId="9" w15:restartNumberingAfterBreak="0">
+  <w:abstractNum w:abstractNumId="11" w15:restartNumberingAfterBreak="0">
     <w:nsid w:val="37992E69"/>
     <w:multiLevelType w:val="multilevel"/>
     <w:tmpl w:val="D526A010"/>
@@ -4236,7 +6284,7 @@
       </w:rPr>
     </w:lvl>
   </w:abstractNum>
-  <w:abstractNum w:abstractNumId="10" w15:restartNumberingAfterBreak="0">
+  <w:abstractNum w:abstractNumId="12" w15:restartNumberingAfterBreak="0">
     <w:nsid w:val="39F05F66"/>
     <w:multiLevelType w:val="multilevel"/>
     <w:tmpl w:val="1E029200"/>
@@ -4385,20 +6433,20 @@
       </w:rPr>
     </w:lvl>
   </w:abstractNum>
-  <w:abstractNum w:abstractNumId="11" w15:restartNumberingAfterBreak="0">
+  <w:abstractNum w:abstractNumId="13" w15:restartNumberingAfterBreak="0">
     <w:nsid w:val="3D035CD0"/>
     <w:multiLevelType w:val="hybridMultilevel"/>
-    <w:tmpl w:val="3112EC88"/>
-    <w:lvl w:ilvl="0" w:tplc="AD6A27F6">
-      <w:start w:val="4"/>
-      <w:numFmt w:val="bullet"/>
-      <w:lvlText w:val="-"/>
+    <w:tmpl w:val="5E007A22"/>
+    <w:lvl w:ilvl="0" w:tplc="04090001">
+      <w:start w:val="1"/>
+      <w:numFmt w:val="bullet"/>
+      <w:lvlText w:val=""/>
       <w:lvlJc w:val="left"/>
       <w:pPr>
         <w:ind w:left="1800" w:hanging="360"/>
       </w:pPr>
       <w:rPr>
-        <w:rFonts w:ascii="Times New Roman" w:eastAsiaTheme="minorHAnsi" w:hAnsi="Times New Roman" w:cs="Times New Roman" w:hint="default"/>
+        <w:rFonts w:ascii="Symbol" w:hAnsi="Symbol" w:hint="default"/>
       </w:rPr>
     </w:lvl>
     <w:lvl w:ilvl="1" w:tplc="04090003" w:tentative="1">
@@ -4498,7 +6546,7 @@
       </w:rPr>
     </w:lvl>
   </w:abstractNum>
-  <w:abstractNum w:abstractNumId="12" w15:restartNumberingAfterBreak="0">
+  <w:abstractNum w:abstractNumId="14" w15:restartNumberingAfterBreak="0">
     <w:nsid w:val="43834116"/>
     <w:multiLevelType w:val="hybridMultilevel"/>
     <w:tmpl w:val="F0C6770A"/>
@@ -4587,7 +6635,7 @@
       </w:pPr>
     </w:lvl>
   </w:abstractNum>
-  <w:abstractNum w:abstractNumId="13" w15:restartNumberingAfterBreak="0">
+  <w:abstractNum w:abstractNumId="15" w15:restartNumberingAfterBreak="0">
     <w:nsid w:val="454246DF"/>
     <w:multiLevelType w:val="hybridMultilevel"/>
     <w:tmpl w:val="8FFC198E"/>
@@ -4701,7 +6749,7 @@
       </w:rPr>
     </w:lvl>
   </w:abstractNum>
-  <w:abstractNum w:abstractNumId="14" w15:restartNumberingAfterBreak="0">
+  <w:abstractNum w:abstractNumId="16" w15:restartNumberingAfterBreak="0">
     <w:nsid w:val="46185C8D"/>
     <w:multiLevelType w:val="hybridMultilevel"/>
     <w:tmpl w:val="582A99D8"/>
@@ -4790,7 +6838,7 @@
       </w:pPr>
     </w:lvl>
   </w:abstractNum>
-  <w:abstractNum w:abstractNumId="15" w15:restartNumberingAfterBreak="0">
+  <w:abstractNum w:abstractNumId="17" w15:restartNumberingAfterBreak="0">
     <w:nsid w:val="53A65430"/>
     <w:multiLevelType w:val="multilevel"/>
     <w:tmpl w:val="84181F8C"/>
@@ -4911,7 +6959,7 @@
       </w:rPr>
     </w:lvl>
   </w:abstractNum>
-  <w:abstractNum w:abstractNumId="16" w15:restartNumberingAfterBreak="0">
+  <w:abstractNum w:abstractNumId="18" w15:restartNumberingAfterBreak="0">
     <w:nsid w:val="5F04648F"/>
     <w:multiLevelType w:val="hybridMultilevel"/>
     <w:tmpl w:val="AFB8B3DC"/>
@@ -5000,7 +7048,120 @@
       </w:pPr>
     </w:lvl>
   </w:abstractNum>
-  <w:abstractNum w:abstractNumId="17" w15:restartNumberingAfterBreak="0">
+  <w:abstractNum w:abstractNumId="19" w15:restartNumberingAfterBreak="0">
+    <w:nsid w:val="60BF54B7"/>
+    <w:multiLevelType w:val="hybridMultilevel"/>
+    <w:tmpl w:val="31ECA4B6"/>
+    <w:lvl w:ilvl="0" w:tplc="F7CE3C8C">
+      <w:start w:val="3"/>
+      <w:numFmt w:val="bullet"/>
+      <w:lvlText w:val="-"/>
+      <w:lvlJc w:val="left"/>
+      <w:pPr>
+        <w:ind w:left="2160" w:hanging="360"/>
+      </w:pPr>
+      <w:rPr>
+        <w:rFonts w:ascii="Times New Roman" w:eastAsiaTheme="minorHAnsi" w:hAnsi="Times New Roman" w:cs="Times New Roman" w:hint="default"/>
+      </w:rPr>
+    </w:lvl>
+    <w:lvl w:ilvl="1" w:tplc="04090003" w:tentative="1">
+      <w:start w:val="1"/>
+      <w:numFmt w:val="bullet"/>
+      <w:lvlText w:val="o"/>
+      <w:lvlJc w:val="left"/>
+      <w:pPr>
+        <w:ind w:left="2880" w:hanging="360"/>
+      </w:pPr>
+      <w:rPr>
+        <w:rFonts w:ascii="Courier New" w:hAnsi="Courier New" w:cs="Courier New" w:hint="default"/>
+      </w:rPr>
+    </w:lvl>
+    <w:lvl w:ilvl="2" w:tplc="04090005" w:tentative="1">
+      <w:start w:val="1"/>
+      <w:numFmt w:val="bullet"/>
+      <w:lvlText w:val=""/>
+      <w:lvlJc w:val="left"/>
+      <w:pPr>
+        <w:ind w:left="3600" w:hanging="360"/>
+      </w:pPr>
+      <w:rPr>
+        <w:rFonts w:ascii="Wingdings" w:hAnsi="Wingdings" w:hint="default"/>
+      </w:rPr>
+    </w:lvl>
+    <w:lvl w:ilvl="3" w:tplc="04090001" w:tentative="1">
+      <w:start w:val="1"/>
+      <w:numFmt w:val="bullet"/>
+      <w:lvlText w:val=""/>
+      <w:lvlJc w:val="left"/>
+      <w:pPr>
+        <w:ind w:left="4320" w:hanging="360"/>
+      </w:pPr>
+      <w:rPr>
+        <w:rFonts w:ascii="Symbol" w:hAnsi="Symbol" w:hint="default"/>
+      </w:rPr>
+    </w:lvl>
+    <w:lvl w:ilvl="4" w:tplc="04090003" w:tentative="1">
+      <w:start w:val="1"/>
+      <w:numFmt w:val="bullet"/>
+      <w:lvlText w:val="o"/>
+      <w:lvlJc w:val="left"/>
+      <w:pPr>
+        <w:ind w:left="5040" w:hanging="360"/>
+      </w:pPr>
+      <w:rPr>
+        <w:rFonts w:ascii="Courier New" w:hAnsi="Courier New" w:cs="Courier New" w:hint="default"/>
+      </w:rPr>
+    </w:lvl>
+    <w:lvl w:ilvl="5" w:tplc="04090005" w:tentative="1">
+      <w:start w:val="1"/>
+      <w:numFmt w:val="bullet"/>
+      <w:lvlText w:val=""/>
+      <w:lvlJc w:val="left"/>
+      <w:pPr>
+        <w:ind w:left="5760" w:hanging="360"/>
+      </w:pPr>
+      <w:rPr>
+        <w:rFonts w:ascii="Wingdings" w:hAnsi="Wingdings" w:hint="default"/>
+      </w:rPr>
+    </w:lvl>
+    <w:lvl w:ilvl="6" w:tplc="04090001" w:tentative="1">
+      <w:start w:val="1"/>
+      <w:numFmt w:val="bullet"/>
+      <w:lvlText w:val=""/>
+      <w:lvlJc w:val="left"/>
+      <w:pPr>
+        <w:ind w:left="6480" w:hanging="360"/>
+      </w:pPr>
+      <w:rPr>
+        <w:rFonts w:ascii="Symbol" w:hAnsi="Symbol" w:hint="default"/>
+      </w:rPr>
+    </w:lvl>
+    <w:lvl w:ilvl="7" w:tplc="04090003" w:tentative="1">
+      <w:start w:val="1"/>
+      <w:numFmt w:val="bullet"/>
+      <w:lvlText w:val="o"/>
+      <w:lvlJc w:val="left"/>
+      <w:pPr>
+        <w:ind w:left="7200" w:hanging="360"/>
+      </w:pPr>
+      <w:rPr>
+        <w:rFonts w:ascii="Courier New" w:hAnsi="Courier New" w:cs="Courier New" w:hint="default"/>
+      </w:rPr>
+    </w:lvl>
+    <w:lvl w:ilvl="8" w:tplc="04090005" w:tentative="1">
+      <w:start w:val="1"/>
+      <w:numFmt w:val="bullet"/>
+      <w:lvlText w:val=""/>
+      <w:lvlJc w:val="left"/>
+      <w:pPr>
+        <w:ind w:left="7920" w:hanging="360"/>
+      </w:pPr>
+      <w:rPr>
+        <w:rFonts w:ascii="Wingdings" w:hAnsi="Wingdings" w:hint="default"/>
+      </w:rPr>
+    </w:lvl>
+  </w:abstractNum>
+  <w:abstractNum w:abstractNumId="20" w15:restartNumberingAfterBreak="0">
     <w:nsid w:val="612818CE"/>
     <w:multiLevelType w:val="multilevel"/>
     <w:tmpl w:val="B144F2C8"/>
@@ -5113,7 +7274,7 @@
       </w:rPr>
     </w:lvl>
   </w:abstractNum>
-  <w:abstractNum w:abstractNumId="18" w15:restartNumberingAfterBreak="0">
+  <w:abstractNum w:abstractNumId="21" w15:restartNumberingAfterBreak="0">
     <w:nsid w:val="628E2813"/>
     <w:multiLevelType w:val="multilevel"/>
     <w:tmpl w:val="A70AD724"/>
@@ -5234,7 +7395,7 @@
       </w:rPr>
     </w:lvl>
   </w:abstractNum>
-  <w:abstractNum w:abstractNumId="19" w15:restartNumberingAfterBreak="0">
+  <w:abstractNum w:abstractNumId="22" w15:restartNumberingAfterBreak="0">
     <w:nsid w:val="650422CD"/>
     <w:multiLevelType w:val="hybridMultilevel"/>
     <w:tmpl w:val="A90E03EE"/>
@@ -5347,7 +7508,7 @@
       </w:rPr>
     </w:lvl>
   </w:abstractNum>
-  <w:abstractNum w:abstractNumId="20" w15:restartNumberingAfterBreak="0">
+  <w:abstractNum w:abstractNumId="23" w15:restartNumberingAfterBreak="0">
     <w:nsid w:val="687115F9"/>
     <w:multiLevelType w:val="hybridMultilevel"/>
     <w:tmpl w:val="E250B93E"/>
@@ -5436,7 +7597,7 @@
       </w:pPr>
     </w:lvl>
   </w:abstractNum>
-  <w:abstractNum w:abstractNumId="21" w15:restartNumberingAfterBreak="0">
+  <w:abstractNum w:abstractNumId="24" w15:restartNumberingAfterBreak="0">
     <w:nsid w:val="6FA439BC"/>
     <w:multiLevelType w:val="hybridMultilevel"/>
     <w:tmpl w:val="4940A672"/>
@@ -5549,7 +7710,7 @@
       </w:rPr>
     </w:lvl>
   </w:abstractNum>
-  <w:abstractNum w:abstractNumId="22" w15:restartNumberingAfterBreak="0">
+  <w:abstractNum w:abstractNumId="25" w15:restartNumberingAfterBreak="0">
     <w:nsid w:val="725B66D4"/>
     <w:multiLevelType w:val="multilevel"/>
     <w:tmpl w:val="A71EC9D0"/>
@@ -5670,7 +7831,7 @@
       </w:rPr>
     </w:lvl>
   </w:abstractNum>
-  <w:abstractNum w:abstractNumId="23" w15:restartNumberingAfterBreak="0">
+  <w:abstractNum w:abstractNumId="26" w15:restartNumberingAfterBreak="0">
     <w:nsid w:val="790B6D9E"/>
     <w:multiLevelType w:val="hybridMultilevel"/>
     <w:tmpl w:val="F1282402"/>
@@ -5759,7 +7920,7 @@
       </w:pPr>
     </w:lvl>
   </w:abstractNum>
-  <w:abstractNum w:abstractNumId="24" w15:restartNumberingAfterBreak="0">
+  <w:abstractNum w:abstractNumId="27" w15:restartNumberingAfterBreak="0">
     <w:nsid w:val="796F6537"/>
     <w:multiLevelType w:val="hybridMultilevel"/>
     <w:tmpl w:val="55F891DA"/>
@@ -5873,7 +8034,7 @@
       </w:rPr>
     </w:lvl>
   </w:abstractNum>
-  <w:abstractNum w:abstractNumId="25" w15:restartNumberingAfterBreak="0">
+  <w:abstractNum w:abstractNumId="28" w15:restartNumberingAfterBreak="0">
     <w:nsid w:val="7A240222"/>
     <w:multiLevelType w:val="hybridMultilevel"/>
     <w:tmpl w:val="8568642C"/>
@@ -5962,7 +8123,7 @@
       </w:pPr>
     </w:lvl>
   </w:abstractNum>
-  <w:abstractNum w:abstractNumId="26" w15:restartNumberingAfterBreak="0">
+  <w:abstractNum w:abstractNumId="29" w15:restartNumberingAfterBreak="0">
     <w:nsid w:val="7B1E7BC2"/>
     <w:multiLevelType w:val="hybridMultilevel"/>
     <w:tmpl w:val="B1C8E1B0"/>
@@ -6052,85 +8213,94 @@
     </w:lvl>
   </w:abstractNum>
   <w:num w:numId="1" w16cid:durableId="1474104394">
-    <w:abstractNumId w:val="15"/>
+    <w:abstractNumId w:val="17"/>
   </w:num>
   <w:num w:numId="2" w16cid:durableId="1178345412">
-    <w:abstractNumId w:val="10"/>
+    <w:abstractNumId w:val="12"/>
   </w:num>
   <w:num w:numId="3" w16cid:durableId="1377925172">
-    <w:abstractNumId w:val="22"/>
+    <w:abstractNumId w:val="25"/>
   </w:num>
   <w:num w:numId="4" w16cid:durableId="1115754511">
-    <w:abstractNumId w:val="14"/>
+    <w:abstractNumId w:val="16"/>
   </w:num>
   <w:num w:numId="5" w16cid:durableId="1686707553">
     <w:abstractNumId w:val="1"/>
   </w:num>
   <w:num w:numId="6" w16cid:durableId="541526853">
+    <w:abstractNumId w:val="26"/>
+  </w:num>
+  <w:num w:numId="7" w16cid:durableId="1185249721">
+    <w:abstractNumId w:val="21"/>
+  </w:num>
+  <w:num w:numId="8" w16cid:durableId="1654213470">
+    <w:abstractNumId w:val="28"/>
+  </w:num>
+  <w:num w:numId="9" w16cid:durableId="1721515530">
+    <w:abstractNumId w:val="29"/>
+  </w:num>
+  <w:num w:numId="10" w16cid:durableId="1875194767">
     <w:abstractNumId w:val="23"/>
   </w:num>
-  <w:num w:numId="7" w16cid:durableId="1185249721">
+  <w:num w:numId="11" w16cid:durableId="1931810191">
+    <w:abstractNumId w:val="7"/>
+  </w:num>
+  <w:num w:numId="12" w16cid:durableId="2132165481">
     <w:abstractNumId w:val="18"/>
   </w:num>
-  <w:num w:numId="8" w16cid:durableId="1654213470">
-    <w:abstractNumId w:val="25"/>
+  <w:num w:numId="13" w16cid:durableId="810485218">
+    <w:abstractNumId w:val="14"/>
   </w:num>
-  <w:num w:numId="9" w16cid:durableId="1721515530">
-    <w:abstractNumId w:val="26"/>
+  <w:num w:numId="14" w16cid:durableId="256982825">
+    <w:abstractNumId w:val="4"/>
   </w:num>
-  <w:num w:numId="10" w16cid:durableId="1875194767">
+  <w:num w:numId="15" w16cid:durableId="1626694880">
+    <w:abstractNumId w:val="6"/>
+  </w:num>
+  <w:num w:numId="16" w16cid:durableId="1123772477">
     <w:abstractNumId w:val="20"/>
   </w:num>
-  <w:num w:numId="11" w16cid:durableId="1931810191">
-    <w:abstractNumId w:val="6"/>
-  </w:num>
-  <w:num w:numId="12" w16cid:durableId="2132165481">
-    <w:abstractNumId w:val="16"/>
-  </w:num>
-  <w:num w:numId="13" w16cid:durableId="810485218">
-    <w:abstractNumId w:val="12"/>
-  </w:num>
-  <w:num w:numId="14" w16cid:durableId="256982825">
-    <w:abstractNumId w:val="3"/>
-  </w:num>
-  <w:num w:numId="15" w16cid:durableId="1626694880">
-    <w:abstractNumId w:val="5"/>
-  </w:num>
-  <w:num w:numId="16" w16cid:durableId="1123772477">
-    <w:abstractNumId w:val="17"/>
-  </w:num>
   <w:num w:numId="17" w16cid:durableId="1976786744">
-    <w:abstractNumId w:val="9"/>
+    <w:abstractNumId w:val="11"/>
   </w:num>
   <w:num w:numId="18" w16cid:durableId="565185006">
     <w:abstractNumId w:val="0"/>
   </w:num>
   <w:num w:numId="19" w16cid:durableId="1092242873">
+    <w:abstractNumId w:val="10"/>
+  </w:num>
+  <w:num w:numId="20" w16cid:durableId="1800297227">
+    <w:abstractNumId w:val="24"/>
+  </w:num>
+  <w:num w:numId="21" w16cid:durableId="1306814793">
+    <w:abstractNumId w:val="22"/>
+  </w:num>
+  <w:num w:numId="22" w16cid:durableId="254017577">
     <w:abstractNumId w:val="8"/>
   </w:num>
-  <w:num w:numId="20" w16cid:durableId="1800297227">
-    <w:abstractNumId w:val="21"/>
-  </w:num>
-  <w:num w:numId="21" w16cid:durableId="1306814793">
-    <w:abstractNumId w:val="19"/>
-  </w:num>
-  <w:num w:numId="22" w16cid:durableId="254017577">
-    <w:abstractNumId w:val="7"/>
-  </w:num>
   <w:num w:numId="23" w16cid:durableId="977344572">
-    <w:abstractNumId w:val="24"/>
+    <w:abstractNumId w:val="27"/>
   </w:num>
   <w:num w:numId="24" w16cid:durableId="267591583">
-    <w:abstractNumId w:val="4"/>
+    <w:abstractNumId w:val="5"/>
   </w:num>
   <w:num w:numId="25" w16cid:durableId="1060592130">
-    <w:abstractNumId w:val="11"/>
+    <w:abstractNumId w:val="13"/>
   </w:num>
   <w:num w:numId="26" w16cid:durableId="1619407659">
     <w:abstractNumId w:val="2"/>
   </w:num>
   <w:num w:numId="27" w16cid:durableId="2074885979">
-    <w:abstractNumId w:val="13"/>
+    <w:abstractNumId w:val="15"/>
+  </w:num>
+  <w:num w:numId="28" w16cid:durableId="859585523">
+    <w:abstractNumId w:val="3"/>
+  </w:num>
+  <w:num w:numId="29" w16cid:durableId="1257133401">
+    <w:abstractNumId w:val="19"/>
+  </w:num>
+  <w:num w:numId="30" w16cid:durableId="78672828">
+    <w:abstractNumId w:val="9"/>
   </w:num>
 </w:numbering>
 </file>

</xml_diff>

<commit_message>
Viết 1 số câu lệnh sql cho phần chức năng
</commit_message>
<xml_diff>
--- a/document/PhanTichChucNang.docx
+++ b/document/PhanTichChucNang.docx
@@ -2662,6 +2662,18 @@
         </w:rPr>
         <w:t>Chức năng xem sản phẩm</w:t>
       </w:r>
+      <w:r>
+        <w:rPr>
+          <w:rFonts w:ascii="Times New Roman" w:hAnsi="Times New Roman" w:cs="Times New Roman"/>
+          <w:b/>
+          <w:bCs/>
+          <w:i/>
+          <w:iCs/>
+          <w:sz w:val="28"/>
+          <w:szCs w:val="28"/>
+        </w:rPr>
+        <w:t xml:space="preserve"> (kết hợp phân trang)</w:t>
+      </w:r>
     </w:p>
     <w:p>
       <w:pPr>
@@ -2750,21 +2762,27 @@
       </w:pPr>
       <w:r>
         <w:rPr>
-          <w:noProof/>
+          <w:rFonts w:ascii="Times New Roman" w:hAnsi="Times New Roman" w:cs="Times New Roman"/>
+          <w:b/>
+          <w:bCs/>
+          <w:i/>
+          <w:iCs/>
+          <w:sz w:val="28"/>
+          <w:szCs w:val="28"/>
         </w:rPr>
         <w:drawing>
-          <wp:anchor distT="0" distB="0" distL="114300" distR="114300" simplePos="0" relativeHeight="251665408" behindDoc="0" locked="0" layoutInCell="1" allowOverlap="1" wp14:anchorId="55C5F957" wp14:editId="43756854">
+          <wp:anchor distT="0" distB="0" distL="114300" distR="114300" simplePos="0" relativeHeight="251672576" behindDoc="0" locked="0" layoutInCell="1" allowOverlap="1" wp14:anchorId="7CA07CD6" wp14:editId="31B6B96F">
             <wp:simplePos x="0" y="0"/>
             <wp:positionH relativeFrom="margin">
-              <wp:align>center</wp:align>
+              <wp:align>right</wp:align>
             </wp:positionH>
             <wp:positionV relativeFrom="paragraph">
-              <wp:posOffset>294640</wp:posOffset>
+              <wp:posOffset>302260</wp:posOffset>
             </wp:positionV>
-            <wp:extent cx="5273497" cy="990686"/>
-            <wp:effectExtent l="0" t="0" r="3810" b="0"/>
+            <wp:extent cx="5943600" cy="4055110"/>
+            <wp:effectExtent l="0" t="0" r="0" b="2540"/>
             <wp:wrapSquare wrapText="bothSides"/>
-            <wp:docPr id="2044625467" name="Picture 1"/>
+            <wp:docPr id="787109697" name="Picture 1"/>
             <wp:cNvGraphicFramePr>
               <a:graphicFrameLocks xmlns:a="http://schemas.openxmlformats.org/drawingml/2006/main" noChangeAspect="1"/>
             </wp:cNvGraphicFramePr>
@@ -2772,11 +2790,11 @@
               <a:graphicData uri="http://schemas.openxmlformats.org/drawingml/2006/picture">
                 <pic:pic xmlns:pic="http://schemas.openxmlformats.org/drawingml/2006/picture">
                   <pic:nvPicPr>
-                    <pic:cNvPr id="2044625467" name=""/>
+                    <pic:cNvPr id="787109697" name=""/>
                     <pic:cNvPicPr/>
                   </pic:nvPicPr>
                   <pic:blipFill>
-                    <a:blip r:embed="rId8">
+                    <a:blip r:embed="rId8" cstate="print">
                       <a:extLst>
                         <a:ext uri="{28A0092B-C50C-407E-A947-70E740481C1C}">
                           <a14:useLocalDpi xmlns:a14="http://schemas.microsoft.com/office/drawing/2010/main" val="0"/>
@@ -2790,7 +2808,7 @@
                   <pic:spPr>
                     <a:xfrm>
                       <a:off x="0" y="0"/>
-                      <a:ext cx="5273497" cy="990686"/>
+                      <a:ext cx="5943600" cy="4055110"/>
                     </a:xfrm>
                     <a:prstGeom prst="rect">
                       <a:avLst/>
@@ -2852,6 +2870,7 @@
           <w:sz w:val="28"/>
           <w:szCs w:val="28"/>
         </w:rPr>
+        <w:lastRenderedPageBreak/>
         <w:t>Tìm kiếm sản phẩm</w:t>
       </w:r>
     </w:p>
@@ -2916,21 +2935,23 @@
       </w:pPr>
       <w:r>
         <w:rPr>
-          <w:noProof/>
+          <w:rFonts w:ascii="Times New Roman" w:hAnsi="Times New Roman" w:cs="Times New Roman"/>
+          <w:sz w:val="28"/>
+          <w:szCs w:val="28"/>
         </w:rPr>
         <w:drawing>
-          <wp:anchor distT="0" distB="0" distL="114300" distR="114300" simplePos="0" relativeHeight="251667456" behindDoc="0" locked="0" layoutInCell="1" allowOverlap="1" wp14:anchorId="195B537E" wp14:editId="3F0D8DE8">
+          <wp:anchor distT="0" distB="0" distL="114300" distR="114300" simplePos="0" relativeHeight="251674624" behindDoc="0" locked="0" layoutInCell="1" allowOverlap="1" wp14:anchorId="407C6F6A" wp14:editId="51EFBEB6">
             <wp:simplePos x="0" y="0"/>
-            <wp:positionH relativeFrom="margin">
-              <wp:posOffset>373380</wp:posOffset>
+            <wp:positionH relativeFrom="page">
+              <wp:posOffset>1120140</wp:posOffset>
             </wp:positionH>
             <wp:positionV relativeFrom="paragraph">
-              <wp:posOffset>1103630</wp:posOffset>
+              <wp:posOffset>224790</wp:posOffset>
             </wp:positionV>
-            <wp:extent cx="5684520" cy="845820"/>
-            <wp:effectExtent l="0" t="0" r="0" b="0"/>
+            <wp:extent cx="5943600" cy="2296795"/>
+            <wp:effectExtent l="0" t="0" r="0" b="8255"/>
             <wp:wrapSquare wrapText="bothSides"/>
-            <wp:docPr id="1610296935" name="Picture 1"/>
+            <wp:docPr id="879945500" name="Picture 1"/>
             <wp:cNvGraphicFramePr>
               <a:graphicFrameLocks xmlns:a="http://schemas.openxmlformats.org/drawingml/2006/main" noChangeAspect="1"/>
             </wp:cNvGraphicFramePr>
@@ -2938,11 +2959,11 @@
               <a:graphicData uri="http://schemas.openxmlformats.org/drawingml/2006/picture">
                 <pic:pic xmlns:pic="http://schemas.openxmlformats.org/drawingml/2006/picture">
                   <pic:nvPicPr>
-                    <pic:cNvPr id="1610296935" name=""/>
+                    <pic:cNvPr id="879945500" name=""/>
                     <pic:cNvPicPr/>
                   </pic:nvPicPr>
                   <pic:blipFill>
-                    <a:blip r:embed="rId9">
+                    <a:blip r:embed="rId9" cstate="print">
                       <a:extLst>
                         <a:ext uri="{28A0092B-C50C-407E-A947-70E740481C1C}">
                           <a14:useLocalDpi xmlns:a14="http://schemas.microsoft.com/office/drawing/2010/main" val="0"/>
@@ -2956,7 +2977,7 @@
                   <pic:spPr>
                     <a:xfrm>
                       <a:off x="0" y="0"/>
-                      <a:ext cx="5684520" cy="845820"/>
+                      <a:ext cx="5943600" cy="2296795"/>
                     </a:xfrm>
                     <a:prstGeom prst="rect">
                       <a:avLst/>
@@ -2970,21 +2991,131 @@
       </w:r>
       <w:r>
         <w:rPr>
-          <w:noProof/>
+          <w:rFonts w:ascii="Times New Roman" w:hAnsi="Times New Roman" w:cs="Times New Roman"/>
+          <w:sz w:val="28"/>
+          <w:szCs w:val="28"/>
+        </w:rPr>
+        <w:t xml:space="preserve">Câu lệnh SQL: </w:t>
+      </w:r>
+    </w:p>
+    <w:p>
+      <w:pPr>
+        <w:pStyle w:val="ListParagraph"/>
+        <w:ind w:left="2160"/>
+        <w:rPr>
+          <w:rFonts w:ascii="Times New Roman" w:hAnsi="Times New Roman" w:cs="Times New Roman"/>
+          <w:sz w:val="28"/>
+          <w:szCs w:val="28"/>
+        </w:rPr>
+      </w:pPr>
+    </w:p>
+    <w:p>
+      <w:pPr>
+        <w:pStyle w:val="ListParagraph"/>
+        <w:ind w:left="2160"/>
+        <w:rPr>
+          <w:rFonts w:ascii="Times New Roman" w:hAnsi="Times New Roman" w:cs="Times New Roman"/>
+          <w:b/>
+          <w:bCs/>
+          <w:i/>
+          <w:iCs/>
+          <w:sz w:val="28"/>
+          <w:szCs w:val="28"/>
+        </w:rPr>
+      </w:pPr>
+    </w:p>
+    <w:p>
+      <w:pPr>
+        <w:pStyle w:val="ListParagraph"/>
+        <w:numPr>
+          <w:ilvl w:val="2"/>
+          <w:numId w:val="17"/>
+        </w:numPr>
+        <w:rPr>
+          <w:rFonts w:ascii="Times New Roman" w:hAnsi="Times New Roman" w:cs="Times New Roman"/>
+          <w:b/>
+          <w:bCs/>
+          <w:i/>
+          <w:iCs/>
+          <w:sz w:val="28"/>
+          <w:szCs w:val="28"/>
+        </w:rPr>
+      </w:pPr>
+      <w:r>
+        <w:rPr>
+          <w:rFonts w:ascii="Times New Roman" w:hAnsi="Times New Roman" w:cs="Times New Roman"/>
+          <w:b/>
+          <w:bCs/>
+          <w:i/>
+          <w:iCs/>
+          <w:sz w:val="28"/>
+          <w:szCs w:val="28"/>
+        </w:rPr>
+        <w:t>Đặt mua sản phẩm</w:t>
+      </w:r>
+    </w:p>
+    <w:p>
+      <w:pPr>
+        <w:pStyle w:val="ListParagraph"/>
+        <w:numPr>
+          <w:ilvl w:val="0"/>
+          <w:numId w:val="30"/>
+        </w:numPr>
+        <w:rPr>
+          <w:rFonts w:ascii="Times New Roman" w:hAnsi="Times New Roman" w:cs="Times New Roman"/>
+          <w:b/>
+          <w:bCs/>
+          <w:i/>
+          <w:iCs/>
+          <w:sz w:val="28"/>
+          <w:szCs w:val="28"/>
+        </w:rPr>
+      </w:pPr>
+      <w:r>
+        <w:rPr>
+          <w:rFonts w:ascii="Times New Roman" w:hAnsi="Times New Roman" w:cs="Times New Roman"/>
+          <w:sz w:val="28"/>
+          <w:szCs w:val="28"/>
+        </w:rPr>
+        <w:t>Khi người dùng đặt mua sản phẩm, ta sẽ ghi sản phẩm đó vào table</w:t>
+      </w:r>
+    </w:p>
+    <w:p>
+      <w:pPr>
+        <w:pStyle w:val="ListParagraph"/>
+        <w:numPr>
+          <w:ilvl w:val="0"/>
+          <w:numId w:val="30"/>
+        </w:numPr>
+        <w:rPr>
+          <w:rFonts w:ascii="Times New Roman" w:hAnsi="Times New Roman" w:cs="Times New Roman"/>
+          <w:b/>
+          <w:bCs/>
+          <w:i/>
+          <w:iCs/>
+          <w:sz w:val="28"/>
+          <w:szCs w:val="28"/>
+        </w:rPr>
+      </w:pPr>
+      <w:r>
+        <w:rPr>
+          <w:rFonts w:ascii="Times New Roman" w:hAnsi="Times New Roman" w:cs="Times New Roman"/>
+          <w:sz w:val="28"/>
+          <w:szCs w:val="28"/>
         </w:rPr>
         <w:drawing>
-          <wp:anchor distT="0" distB="0" distL="114300" distR="114300" simplePos="0" relativeHeight="251666432" behindDoc="0" locked="0" layoutInCell="1" allowOverlap="1" wp14:anchorId="316FEB3D" wp14:editId="640FAAF3">
+          <wp:anchor distT="0" distB="0" distL="114300" distR="114300" simplePos="0" relativeHeight="251675648" behindDoc="0" locked="0" layoutInCell="1" allowOverlap="1" wp14:anchorId="2DF479EC" wp14:editId="7CC6DA07">
             <wp:simplePos x="0" y="0"/>
             <wp:positionH relativeFrom="margin">
-              <wp:align>center</wp:align>
+              <wp:align>right</wp:align>
             </wp:positionH>
             <wp:positionV relativeFrom="paragraph">
-              <wp:posOffset>364490</wp:posOffset>
+              <wp:posOffset>375920</wp:posOffset>
             </wp:positionV>
-            <wp:extent cx="5357324" cy="594412"/>
+            <wp:extent cx="5943600" cy="2403475"/>
             <wp:effectExtent l="0" t="0" r="0" b="0"/>
             <wp:wrapSquare wrapText="bothSides"/>
-            <wp:docPr id="1096484950" name="Picture 1"/>
+            <wp:docPr id="509005345" name="Picture 1"/>
             <wp:cNvGraphicFramePr>
               <a:graphicFrameLocks xmlns:a="http://schemas.openxmlformats.org/drawingml/2006/main" noChangeAspect="1"/>
             </wp:cNvGraphicFramePr>
@@ -2992,11 +3123,11 @@
               <a:graphicData uri="http://schemas.openxmlformats.org/drawingml/2006/picture">
                 <pic:pic xmlns:pic="http://schemas.openxmlformats.org/drawingml/2006/picture">
                   <pic:nvPicPr>
-                    <pic:cNvPr id="1096484950" name=""/>
+                    <pic:cNvPr id="509005345" name=""/>
                     <pic:cNvPicPr/>
                   </pic:nvPicPr>
                   <pic:blipFill>
-                    <a:blip r:embed="rId10">
+                    <a:blip r:embed="rId10" cstate="print">
                       <a:extLst>
                         <a:ext uri="{28A0092B-C50C-407E-A947-70E740481C1C}">
                           <a14:useLocalDpi xmlns:a14="http://schemas.microsoft.com/office/drawing/2010/main" val="0"/>
@@ -3010,7 +3141,7 @@
                   <pic:spPr>
                     <a:xfrm>
                       <a:off x="0" y="0"/>
-                      <a:ext cx="5357324" cy="594412"/>
+                      <a:ext cx="5943600" cy="2403475"/>
                     </a:xfrm>
                     <a:prstGeom prst="rect">
                       <a:avLst/>
@@ -3028,7 +3159,7 @@
           <w:sz w:val="28"/>
           <w:szCs w:val="28"/>
         </w:rPr>
-        <w:t xml:space="preserve">Câu lệnh SQL: </w:t>
+        <w:t>Câu lệnh SQL:</w:t>
       </w:r>
     </w:p>
     <w:p>
@@ -3045,21 +3176,14 @@
           <w:szCs w:val="28"/>
         </w:rPr>
       </w:pPr>
-    </w:p>
-    <w:p>
-      <w:pPr>
-        <w:pStyle w:val="ListParagraph"/>
-        <w:ind w:left="2160"/>
-        <w:rPr>
-          <w:rFonts w:ascii="Times New Roman" w:hAnsi="Times New Roman" w:cs="Times New Roman"/>
-          <w:b/>
-          <w:bCs/>
-          <w:i/>
-          <w:iCs/>
-          <w:sz w:val="28"/>
-          <w:szCs w:val="28"/>
-        </w:rPr>
-      </w:pPr>
+      <w:r>
+        <w:rPr>
+          <w:rFonts w:ascii="Times New Roman" w:hAnsi="Times New Roman" w:cs="Times New Roman"/>
+          <w:sz w:val="28"/>
+          <w:szCs w:val="28"/>
+        </w:rPr>
+        <w:br/>
+      </w:r>
     </w:p>
     <w:p>
       <w:pPr>
@@ -3088,8 +3212,7 @@
           <w:sz w:val="28"/>
           <w:szCs w:val="28"/>
         </w:rPr>
-        <w:lastRenderedPageBreak/>
-        <w:t>Đặt mua sản phẩm</w:t>
+        <w:t>Thanh toán trực tuyến</w:t>
       </w:r>
     </w:p>
     <w:p>
@@ -3101,6 +3224,47 @@
         </w:numPr>
         <w:rPr>
           <w:rFonts w:ascii="Times New Roman" w:hAnsi="Times New Roman" w:cs="Times New Roman"/>
+          <w:sz w:val="28"/>
+          <w:szCs w:val="28"/>
+        </w:rPr>
+      </w:pPr>
+      <w:r>
+        <w:rPr>
+          <w:rFonts w:ascii="Times New Roman" w:hAnsi="Times New Roman" w:cs="Times New Roman"/>
+          <w:sz w:val="28"/>
+          <w:szCs w:val="28"/>
+        </w:rPr>
+        <w:t>Khi người dùng thanh toán</w:t>
+      </w:r>
+      <w:r>
+        <w:rPr>
+          <w:rFonts w:ascii="Times New Roman" w:hAnsi="Times New Roman" w:cs="Times New Roman"/>
+          <w:sz w:val="28"/>
+          <w:szCs w:val="28"/>
+        </w:rPr>
+        <w:t>, tuỳ vào quá trình thành công hay thất bại thì ta sẽ thay đổi status của đơn hàng</w:t>
+      </w:r>
+    </w:p>
+    <w:p>
+      <w:pPr>
+        <w:pStyle w:val="ListParagraph"/>
+        <w:ind w:left="2160"/>
+        <w:rPr>
+          <w:rFonts w:ascii="Times New Roman" w:hAnsi="Times New Roman" w:cs="Times New Roman"/>
+          <w:sz w:val="28"/>
+          <w:szCs w:val="28"/>
+        </w:rPr>
+      </w:pPr>
+    </w:p>
+    <w:p>
+      <w:pPr>
+        <w:pStyle w:val="ListParagraph"/>
+        <w:numPr>
+          <w:ilvl w:val="2"/>
+          <w:numId w:val="17"/>
+        </w:numPr>
+        <w:rPr>
+          <w:rFonts w:ascii="Times New Roman" w:hAnsi="Times New Roman" w:cs="Times New Roman"/>
           <w:b/>
           <w:bCs/>
           <w:i/>
@@ -3112,10 +3276,14 @@
       <w:r>
         <w:rPr>
           <w:rFonts w:ascii="Times New Roman" w:hAnsi="Times New Roman" w:cs="Times New Roman"/>
-          <w:sz w:val="28"/>
-          <w:szCs w:val="28"/>
-        </w:rPr>
-        <w:t>Khi người dùng đặt mua sản phẩm, ta sẽ ghi sản phẩm đó vào table</w:t>
+          <w:b/>
+          <w:bCs/>
+          <w:i/>
+          <w:iCs/>
+          <w:sz w:val="28"/>
+          <w:szCs w:val="28"/>
+        </w:rPr>
+        <w:t>Lịch sử đơn hàng</w:t>
       </w:r>
     </w:p>
     <w:p>
@@ -3127,31 +3295,51 @@
         </w:numPr>
         <w:rPr>
           <w:rFonts w:ascii="Times New Roman" w:hAnsi="Times New Roman" w:cs="Times New Roman"/>
-          <w:b/>
-          <w:bCs/>
-          <w:i/>
-          <w:iCs/>
-          <w:sz w:val="28"/>
-          <w:szCs w:val="28"/>
-        </w:rPr>
-      </w:pPr>
-      <w:r>
-        <w:rPr>
-          <w:noProof/>
+          <w:sz w:val="28"/>
+          <w:szCs w:val="28"/>
+        </w:rPr>
+      </w:pPr>
+      <w:r>
+        <w:rPr>
+          <w:rFonts w:ascii="Times New Roman" w:hAnsi="Times New Roman" w:cs="Times New Roman"/>
+          <w:sz w:val="28"/>
+          <w:szCs w:val="28"/>
+        </w:rPr>
+        <w:t>Dựa theo customer_id mà ta sẽ liệt kê ra các order của người đó</w:t>
+      </w:r>
+    </w:p>
+    <w:p>
+      <w:pPr>
+        <w:pStyle w:val="ListParagraph"/>
+        <w:numPr>
+          <w:ilvl w:val="0"/>
+          <w:numId w:val="30"/>
+        </w:numPr>
+        <w:rPr>
+          <w:rFonts w:ascii="Times New Roman" w:hAnsi="Times New Roman" w:cs="Times New Roman"/>
+          <w:sz w:val="28"/>
+          <w:szCs w:val="28"/>
+        </w:rPr>
+      </w:pPr>
+      <w:r>
+        <w:rPr>
+          <w:rFonts w:ascii="Times New Roman" w:hAnsi="Times New Roman" w:cs="Times New Roman"/>
+          <w:sz w:val="28"/>
+          <w:szCs w:val="28"/>
         </w:rPr>
         <w:drawing>
-          <wp:anchor distT="0" distB="0" distL="114300" distR="114300" simplePos="0" relativeHeight="251668480" behindDoc="0" locked="0" layoutInCell="1" allowOverlap="1" wp14:anchorId="64851672" wp14:editId="30E3B799">
+          <wp:anchor distT="0" distB="0" distL="114300" distR="114300" simplePos="0" relativeHeight="251676672" behindDoc="0" locked="0" layoutInCell="1" allowOverlap="1" wp14:anchorId="33854A6E" wp14:editId="54B3DD93">
             <wp:simplePos x="0" y="0"/>
             <wp:positionH relativeFrom="margin">
-              <wp:align>right</wp:align>
+              <wp:align>center</wp:align>
             </wp:positionH>
             <wp:positionV relativeFrom="paragraph">
-              <wp:posOffset>245110</wp:posOffset>
+              <wp:posOffset>267970</wp:posOffset>
             </wp:positionV>
-            <wp:extent cx="5943600" cy="429260"/>
-            <wp:effectExtent l="0" t="0" r="0" b="8890"/>
-            <wp:wrapSquare wrapText="bothSides"/>
-            <wp:docPr id="685428025" name="Picture 1"/>
+            <wp:extent cx="3931920" cy="2979420"/>
+            <wp:effectExtent l="0" t="0" r="0" b="0"/>
+            <wp:wrapTopAndBottom/>
+            <wp:docPr id="798098504" name="Picture 1"/>
             <wp:cNvGraphicFramePr>
               <a:graphicFrameLocks xmlns:a="http://schemas.openxmlformats.org/drawingml/2006/main" noChangeAspect="1"/>
             </wp:cNvGraphicFramePr>
@@ -3159,11 +3347,11 @@
               <a:graphicData uri="http://schemas.openxmlformats.org/drawingml/2006/picture">
                 <pic:pic xmlns:pic="http://schemas.openxmlformats.org/drawingml/2006/picture">
                   <pic:nvPicPr>
-                    <pic:cNvPr id="685428025" name=""/>
+                    <pic:cNvPr id="798098504" name=""/>
                     <pic:cNvPicPr/>
                   </pic:nvPicPr>
                   <pic:blipFill>
-                    <a:blip r:embed="rId11">
+                    <a:blip r:embed="rId11" cstate="print">
                       <a:extLst>
                         <a:ext uri="{28A0092B-C50C-407E-A947-70E740481C1C}">
                           <a14:useLocalDpi xmlns:a14="http://schemas.microsoft.com/office/drawing/2010/main" val="0"/>
@@ -3177,7 +3365,7 @@
                   <pic:spPr>
                     <a:xfrm>
                       <a:off x="0" y="0"/>
-                      <a:ext cx="5943600" cy="429260"/>
+                      <a:ext cx="3931920" cy="2979420"/>
                     </a:xfrm>
                     <a:prstGeom prst="rect">
                       <a:avLst/>
@@ -3186,6 +3374,12 @@
                 </pic:pic>
               </a:graphicData>
             </a:graphic>
+            <wp14:sizeRelH relativeFrom="margin">
+              <wp14:pctWidth>0</wp14:pctWidth>
+            </wp14:sizeRelH>
+            <wp14:sizeRelV relativeFrom="margin">
+              <wp14:pctHeight>0</wp14:pctHeight>
+            </wp14:sizeRelV>
           </wp:anchor>
         </w:drawing>
       </w:r>
@@ -3196,6 +3390,14 @@
           <w:szCs w:val="28"/>
         </w:rPr>
         <w:t>Câu lệnh SQL:</w:t>
+      </w:r>
+      <w:r>
+        <w:rPr>
+          <w:rFonts w:ascii="Times New Roman" w:hAnsi="Times New Roman" w:cs="Times New Roman"/>
+          <w:sz w:val="28"/>
+          <w:szCs w:val="28"/>
+        </w:rPr>
+        <w:br/>
       </w:r>
       <w:r>
         <w:rPr>
@@ -3233,7 +3435,7 @@
           <w:sz w:val="28"/>
           <w:szCs w:val="28"/>
         </w:rPr>
-        <w:t>Thanh toán trực tuyến</w:t>
+        <w:t>Xem thông tin cá nhân</w:t>
       </w:r>
     </w:p>
     <w:p>
@@ -3255,56 +3457,7 @@
           <w:sz w:val="28"/>
           <w:szCs w:val="28"/>
         </w:rPr>
-        <w:t>Khi người dùng thanh toán</w:t>
-      </w:r>
-      <w:r>
-        <w:rPr>
-          <w:rFonts w:ascii="Times New Roman" w:hAnsi="Times New Roman" w:cs="Times New Roman"/>
-          <w:sz w:val="28"/>
-          <w:szCs w:val="28"/>
-        </w:rPr>
-        <w:t>, tuỳ vào quá trình thành công hay thất bại thì ta sẽ thay đổi status của đơn hàng</w:t>
-      </w:r>
-    </w:p>
-    <w:p>
-      <w:pPr>
-        <w:pStyle w:val="ListParagraph"/>
-        <w:ind w:left="2160"/>
-        <w:rPr>
-          <w:rFonts w:ascii="Times New Roman" w:hAnsi="Times New Roman" w:cs="Times New Roman"/>
-          <w:sz w:val="28"/>
-          <w:szCs w:val="28"/>
-        </w:rPr>
-      </w:pPr>
-    </w:p>
-    <w:p>
-      <w:pPr>
-        <w:pStyle w:val="ListParagraph"/>
-        <w:numPr>
-          <w:ilvl w:val="2"/>
-          <w:numId w:val="17"/>
-        </w:numPr>
-        <w:rPr>
-          <w:rFonts w:ascii="Times New Roman" w:hAnsi="Times New Roman" w:cs="Times New Roman"/>
-          <w:b/>
-          <w:bCs/>
-          <w:i/>
-          <w:iCs/>
-          <w:sz w:val="28"/>
-          <w:szCs w:val="28"/>
-        </w:rPr>
-      </w:pPr>
-      <w:r>
-        <w:rPr>
-          <w:rFonts w:ascii="Times New Roman" w:hAnsi="Times New Roman" w:cs="Times New Roman"/>
-          <w:b/>
-          <w:bCs/>
-          <w:i/>
-          <w:iCs/>
-          <w:sz w:val="28"/>
-          <w:szCs w:val="28"/>
-        </w:rPr>
-        <w:t>Lịch sử đơn hàng</w:t>
+        <w:t>Cho phép người dùng xem toàn bộ thông tin của mình</w:t>
       </w:r>
     </w:p>
     <w:p>
@@ -3326,39 +3479,19 @@
           <w:sz w:val="28"/>
           <w:szCs w:val="28"/>
         </w:rPr>
-        <w:t>Dựa theo customer_id mà ta sẽ liệt kê ra các order của người đó</w:t>
-      </w:r>
-    </w:p>
-    <w:p>
-      <w:pPr>
-        <w:pStyle w:val="ListParagraph"/>
-        <w:numPr>
-          <w:ilvl w:val="0"/>
-          <w:numId w:val="30"/>
-        </w:numPr>
-        <w:rPr>
-          <w:rFonts w:ascii="Times New Roman" w:hAnsi="Times New Roman" w:cs="Times New Roman"/>
-          <w:sz w:val="28"/>
-          <w:szCs w:val="28"/>
-        </w:rPr>
-      </w:pPr>
-      <w:r>
-        <w:rPr>
-          <w:noProof/>
-        </w:rPr>
         <w:drawing>
-          <wp:anchor distT="0" distB="0" distL="114300" distR="114300" simplePos="0" relativeHeight="251669504" behindDoc="1" locked="0" layoutInCell="1" allowOverlap="1" wp14:anchorId="6CADC0DD" wp14:editId="41EA0BCB">
+          <wp:anchor distT="0" distB="0" distL="114300" distR="114300" simplePos="0" relativeHeight="251677696" behindDoc="0" locked="0" layoutInCell="1" allowOverlap="1" wp14:anchorId="1855B312" wp14:editId="758B2C85">
             <wp:simplePos x="0" y="0"/>
-            <wp:positionH relativeFrom="column">
-              <wp:posOffset>1272540</wp:posOffset>
+            <wp:positionH relativeFrom="margin">
+              <wp:align>center</wp:align>
             </wp:positionH>
             <wp:positionV relativeFrom="paragraph">
-              <wp:posOffset>272415</wp:posOffset>
+              <wp:posOffset>252730</wp:posOffset>
             </wp:positionV>
-            <wp:extent cx="2110740" cy="594360"/>
-            <wp:effectExtent l="0" t="0" r="3810" b="0"/>
+            <wp:extent cx="4617720" cy="2804160"/>
+            <wp:effectExtent l="0" t="0" r="0" b="0"/>
             <wp:wrapTopAndBottom/>
-            <wp:docPr id="69170747" name="Picture 1"/>
+            <wp:docPr id="536597882" name="Picture 1"/>
             <wp:cNvGraphicFramePr>
               <a:graphicFrameLocks xmlns:a="http://schemas.openxmlformats.org/drawingml/2006/main" noChangeAspect="1"/>
             </wp:cNvGraphicFramePr>
@@ -3366,7 +3499,7 @@
               <a:graphicData uri="http://schemas.openxmlformats.org/drawingml/2006/picture">
                 <pic:pic xmlns:pic="http://schemas.openxmlformats.org/drawingml/2006/picture">
                   <pic:nvPicPr>
-                    <pic:cNvPr id="69170747" name=""/>
+                    <pic:cNvPr id="536597882" name=""/>
                     <pic:cNvPicPr/>
                   </pic:nvPicPr>
                   <pic:blipFill>
@@ -3384,7 +3517,7 @@
                   <pic:spPr>
                     <a:xfrm>
                       <a:off x="0" y="0"/>
-                      <a:ext cx="2110740" cy="594360"/>
+                      <a:ext cx="4617720" cy="2804160"/>
                     </a:xfrm>
                     <a:prstGeom prst="rect">
                       <a:avLst/>
@@ -3404,86 +3537,6 @@
         </w:rPr>
         <w:t>Câu lệnh SQL:</w:t>
       </w:r>
-      <w:r>
-        <w:rPr>
-          <w:rFonts w:ascii="Times New Roman" w:hAnsi="Times New Roman" w:cs="Times New Roman"/>
-          <w:sz w:val="28"/>
-          <w:szCs w:val="28"/>
-        </w:rPr>
-        <w:br/>
-      </w:r>
-      <w:r>
-        <w:rPr>
-          <w:rFonts w:ascii="Times New Roman" w:hAnsi="Times New Roman" w:cs="Times New Roman"/>
-          <w:sz w:val="28"/>
-          <w:szCs w:val="28"/>
-        </w:rPr>
-        <w:br/>
-      </w:r>
-    </w:p>
-    <w:p>
-      <w:pPr>
-        <w:pStyle w:val="ListParagraph"/>
-        <w:numPr>
-          <w:ilvl w:val="2"/>
-          <w:numId w:val="17"/>
-        </w:numPr>
-        <w:rPr>
-          <w:rFonts w:ascii="Times New Roman" w:hAnsi="Times New Roman" w:cs="Times New Roman"/>
-          <w:b/>
-          <w:bCs/>
-          <w:i/>
-          <w:iCs/>
-          <w:sz w:val="28"/>
-          <w:szCs w:val="28"/>
-        </w:rPr>
-      </w:pPr>
-      <w:r>
-        <w:rPr>
-          <w:rFonts w:ascii="Times New Roman" w:hAnsi="Times New Roman" w:cs="Times New Roman"/>
-          <w:b/>
-          <w:bCs/>
-          <w:i/>
-          <w:iCs/>
-          <w:sz w:val="28"/>
-          <w:szCs w:val="28"/>
-        </w:rPr>
-        <w:t>Cập nhật</w:t>
-      </w:r>
-      <w:r>
-        <w:rPr>
-          <w:rFonts w:ascii="Times New Roman" w:hAnsi="Times New Roman" w:cs="Times New Roman"/>
-          <w:b/>
-          <w:bCs/>
-          <w:i/>
-          <w:iCs/>
-          <w:sz w:val="28"/>
-          <w:szCs w:val="28"/>
-        </w:rPr>
-        <w:t xml:space="preserve"> giỏ hàng</w:t>
-      </w:r>
-    </w:p>
-    <w:p>
-      <w:pPr>
-        <w:pStyle w:val="ListParagraph"/>
-        <w:numPr>
-          <w:ilvl w:val="0"/>
-          <w:numId w:val="30"/>
-        </w:numPr>
-        <w:rPr>
-          <w:rFonts w:ascii="Times New Roman" w:hAnsi="Times New Roman" w:cs="Times New Roman"/>
-          <w:sz w:val="28"/>
-          <w:szCs w:val="28"/>
-        </w:rPr>
-      </w:pPr>
-      <w:r>
-        <w:rPr>
-          <w:rFonts w:ascii="Times New Roman" w:hAnsi="Times New Roman" w:cs="Times New Roman"/>
-          <w:sz w:val="28"/>
-          <w:szCs w:val="28"/>
-        </w:rPr>
-        <w:t>Dựa theo customer_id ta sẽ cho người dùng update thông tin của giỏ hàng</w:t>
-      </w:r>
     </w:p>
     <w:p>
       <w:pPr>
@@ -3495,96 +3548,6 @@
           <w:szCs w:val="28"/>
         </w:rPr>
       </w:pPr>
-    </w:p>
-    <w:p>
-      <w:pPr>
-        <w:pStyle w:val="ListParagraph"/>
-        <w:numPr>
-          <w:ilvl w:val="2"/>
-          <w:numId w:val="17"/>
-        </w:numPr>
-        <w:rPr>
-          <w:rFonts w:ascii="Times New Roman" w:hAnsi="Times New Roman" w:cs="Times New Roman"/>
-          <w:b/>
-          <w:bCs/>
-          <w:i/>
-          <w:iCs/>
-          <w:sz w:val="28"/>
-          <w:szCs w:val="28"/>
-        </w:rPr>
-      </w:pPr>
-      <w:r>
-        <w:rPr>
-          <w:rFonts w:ascii="Times New Roman" w:hAnsi="Times New Roman" w:cs="Times New Roman"/>
-          <w:b/>
-          <w:bCs/>
-          <w:i/>
-          <w:iCs/>
-          <w:sz w:val="28"/>
-          <w:szCs w:val="28"/>
-        </w:rPr>
-        <w:t xml:space="preserve">Đăng ký </w:t>
-      </w:r>
-    </w:p>
-    <w:p>
-      <w:pPr>
-        <w:pStyle w:val="ListParagraph"/>
-        <w:numPr>
-          <w:ilvl w:val="2"/>
-          <w:numId w:val="17"/>
-        </w:numPr>
-        <w:rPr>
-          <w:rFonts w:ascii="Times New Roman" w:hAnsi="Times New Roman" w:cs="Times New Roman"/>
-          <w:b/>
-          <w:bCs/>
-          <w:i/>
-          <w:iCs/>
-          <w:sz w:val="28"/>
-          <w:szCs w:val="28"/>
-        </w:rPr>
-      </w:pPr>
-      <w:r>
-        <w:rPr>
-          <w:rFonts w:ascii="Times New Roman" w:hAnsi="Times New Roman" w:cs="Times New Roman"/>
-          <w:b/>
-          <w:bCs/>
-          <w:i/>
-          <w:iCs/>
-          <w:sz w:val="28"/>
-          <w:szCs w:val="28"/>
-        </w:rPr>
-        <w:t>Đăng nhập</w:t>
-      </w:r>
-    </w:p>
-    <w:p>
-      <w:pPr>
-        <w:pStyle w:val="ListParagraph"/>
-        <w:numPr>
-          <w:ilvl w:val="2"/>
-          <w:numId w:val="17"/>
-        </w:numPr>
-        <w:rPr>
-          <w:rFonts w:ascii="Times New Roman" w:hAnsi="Times New Roman" w:cs="Times New Roman"/>
-          <w:b/>
-          <w:bCs/>
-          <w:i/>
-          <w:iCs/>
-          <w:sz w:val="28"/>
-          <w:szCs w:val="28"/>
-        </w:rPr>
-      </w:pPr>
-      <w:r>
-        <w:rPr>
-          <w:rFonts w:ascii="Times New Roman" w:hAnsi="Times New Roman" w:cs="Times New Roman"/>
-          <w:b/>
-          <w:bCs/>
-          <w:i/>
-          <w:iCs/>
-          <w:sz w:val="28"/>
-          <w:szCs w:val="28"/>
-        </w:rPr>
-        <w:t>Xem thông tin cá nhân</w:t>
-      </w:r>
     </w:p>
     <w:p>
       <w:pPr>
@@ -3614,7 +3577,185 @@
           <w:sz w:val="28"/>
           <w:szCs w:val="28"/>
         </w:rPr>
+        <w:lastRenderedPageBreak/>
         <w:t>Đổi mật khẩu</w:t>
+      </w:r>
+    </w:p>
+    <w:p>
+      <w:pPr>
+        <w:pStyle w:val="ListParagraph"/>
+        <w:numPr>
+          <w:ilvl w:val="0"/>
+          <w:numId w:val="30"/>
+        </w:numPr>
+        <w:rPr>
+          <w:rFonts w:ascii="Times New Roman" w:hAnsi="Times New Roman" w:cs="Times New Roman"/>
+          <w:sz w:val="28"/>
+          <w:szCs w:val="28"/>
+        </w:rPr>
+      </w:pPr>
+      <w:r>
+        <w:rPr>
+          <w:rFonts w:ascii="Times New Roman" w:hAnsi="Times New Roman" w:cs="Times New Roman"/>
+          <w:sz w:val="28"/>
+          <w:szCs w:val="28"/>
+        </w:rPr>
+        <w:t>Đổi mật khẩu dựa theo id</w:t>
+      </w:r>
+    </w:p>
+    <w:p>
+      <w:pPr>
+        <w:pStyle w:val="ListParagraph"/>
+        <w:numPr>
+          <w:ilvl w:val="0"/>
+          <w:numId w:val="30"/>
+        </w:numPr>
+        <w:rPr>
+          <w:rFonts w:ascii="Times New Roman" w:hAnsi="Times New Roman" w:cs="Times New Roman"/>
+          <w:sz w:val="28"/>
+          <w:szCs w:val="28"/>
+        </w:rPr>
+      </w:pPr>
+      <w:r>
+        <w:rPr>
+          <w:rFonts w:ascii="Times New Roman" w:hAnsi="Times New Roman" w:cs="Times New Roman"/>
+          <w:sz w:val="28"/>
+          <w:szCs w:val="28"/>
+        </w:rPr>
+        <w:drawing>
+          <wp:anchor distT="0" distB="0" distL="114300" distR="114300" simplePos="0" relativeHeight="251678720" behindDoc="0" locked="0" layoutInCell="1" allowOverlap="1" wp14:anchorId="4345FDA7" wp14:editId="55BAA644">
+            <wp:simplePos x="0" y="0"/>
+            <wp:positionH relativeFrom="margin">
+              <wp:align>center</wp:align>
+            </wp:positionH>
+            <wp:positionV relativeFrom="paragraph">
+              <wp:posOffset>267335</wp:posOffset>
+            </wp:positionV>
+            <wp:extent cx="4564380" cy="2360295"/>
+            <wp:effectExtent l="0" t="0" r="7620" b="1905"/>
+            <wp:wrapTopAndBottom/>
+            <wp:docPr id="921726023" name="Picture 1"/>
+            <wp:cNvGraphicFramePr>
+              <a:graphicFrameLocks xmlns:a="http://schemas.openxmlformats.org/drawingml/2006/main" noChangeAspect="1"/>
+            </wp:cNvGraphicFramePr>
+            <a:graphic xmlns:a="http://schemas.openxmlformats.org/drawingml/2006/main">
+              <a:graphicData uri="http://schemas.openxmlformats.org/drawingml/2006/picture">
+                <pic:pic xmlns:pic="http://schemas.openxmlformats.org/drawingml/2006/picture">
+                  <pic:nvPicPr>
+                    <pic:cNvPr id="921726023" name=""/>
+                    <pic:cNvPicPr/>
+                  </pic:nvPicPr>
+                  <pic:blipFill>
+                    <a:blip r:embed="rId13" cstate="print">
+                      <a:extLst>
+                        <a:ext uri="{28A0092B-C50C-407E-A947-70E740481C1C}">
+                          <a14:useLocalDpi xmlns:a14="http://schemas.microsoft.com/office/drawing/2010/main" val="0"/>
+                        </a:ext>
+                      </a:extLst>
+                    </a:blip>
+                    <a:stretch>
+                      <a:fillRect/>
+                    </a:stretch>
+                  </pic:blipFill>
+                  <pic:spPr>
+                    <a:xfrm>
+                      <a:off x="0" y="0"/>
+                      <a:ext cx="4564380" cy="2360295"/>
+                    </a:xfrm>
+                    <a:prstGeom prst="rect">
+                      <a:avLst/>
+                    </a:prstGeom>
+                  </pic:spPr>
+                </pic:pic>
+              </a:graphicData>
+            </a:graphic>
+          </wp:anchor>
+        </w:drawing>
+      </w:r>
+      <w:r>
+        <w:rPr>
+          <w:rFonts w:ascii="Times New Roman" w:hAnsi="Times New Roman" w:cs="Times New Roman"/>
+          <w:sz w:val="28"/>
+          <w:szCs w:val="28"/>
+        </w:rPr>
+        <w:t>Câu lệnh SQL:</w:t>
+      </w:r>
+    </w:p>
+    <w:p>
+      <w:pPr>
+        <w:pStyle w:val="ListParagraph"/>
+        <w:ind w:left="2160"/>
+        <w:rPr>
+          <w:rFonts w:ascii="Times New Roman" w:hAnsi="Times New Roman" w:cs="Times New Roman"/>
+          <w:sz w:val="28"/>
+          <w:szCs w:val="28"/>
+        </w:rPr>
+      </w:pPr>
+    </w:p>
+    <w:p>
+      <w:pPr>
+        <w:pStyle w:val="ListParagraph"/>
+        <w:numPr>
+          <w:ilvl w:val="1"/>
+          <w:numId w:val="17"/>
+        </w:numPr>
+        <w:rPr>
+          <w:rFonts w:ascii="Times New Roman" w:hAnsi="Times New Roman" w:cs="Times New Roman"/>
+          <w:b/>
+          <w:bCs/>
+          <w:sz w:val="28"/>
+          <w:szCs w:val="28"/>
+        </w:rPr>
+      </w:pPr>
+      <w:r>
+        <w:rPr>
+          <w:rFonts w:ascii="Times New Roman" w:hAnsi="Times New Roman" w:cs="Times New Roman"/>
+          <w:b/>
+          <w:bCs/>
+          <w:sz w:val="28"/>
+          <w:szCs w:val="28"/>
+        </w:rPr>
+        <w:t>Sơ đồ</w:t>
+      </w:r>
+      <w:r>
+        <w:rPr>
+          <w:rFonts w:ascii="Times New Roman" w:hAnsi="Times New Roman" w:cs="Times New Roman"/>
+          <w:b/>
+          <w:bCs/>
+          <w:sz w:val="28"/>
+          <w:szCs w:val="28"/>
+        </w:rPr>
+        <w:t xml:space="preserve"> use case</w:t>
+      </w:r>
+      <w:r>
+        <w:rPr>
+          <w:rFonts w:ascii="Times New Roman" w:hAnsi="Times New Roman" w:cs="Times New Roman"/>
+          <w:b/>
+          <w:bCs/>
+          <w:sz w:val="28"/>
+          <w:szCs w:val="28"/>
+        </w:rPr>
+        <w:t xml:space="preserve"> (</w:t>
+      </w:r>
+      <w:r>
+        <w:rPr>
+          <w:rFonts w:ascii="Times New Roman" w:hAnsi="Times New Roman" w:cs="Times New Roman"/>
+          <w:b/>
+          <w:bCs/>
+          <w:sz w:val="28"/>
+          <w:szCs w:val="28"/>
+        </w:rPr>
+        <w:t>Use Case Diagram</w:t>
+      </w:r>
+      <w:r>
+        <w:rPr>
+          <w:rFonts w:ascii="Times New Roman" w:hAnsi="Times New Roman" w:cs="Times New Roman"/>
+          <w:b/>
+          <w:bCs/>
+          <w:sz w:val="28"/>
+          <w:szCs w:val="28"/>
+        </w:rPr>
+        <w:t>)</w:t>
       </w:r>
     </w:p>
     <w:p>
@@ -3628,102 +3769,6 @@
           <w:rFonts w:ascii="Times New Roman" w:hAnsi="Times New Roman" w:cs="Times New Roman"/>
           <w:b/>
           <w:bCs/>
-          <w:i/>
-          <w:iCs/>
-          <w:sz w:val="28"/>
-          <w:szCs w:val="28"/>
-        </w:rPr>
-      </w:pPr>
-      <w:r>
-        <w:rPr>
-          <w:rFonts w:ascii="Times New Roman" w:hAnsi="Times New Roman" w:cs="Times New Roman"/>
-          <w:b/>
-          <w:bCs/>
-          <w:i/>
-          <w:iCs/>
-          <w:sz w:val="28"/>
-          <w:szCs w:val="28"/>
-        </w:rPr>
-        <w:t>Quên mật khẩu</w:t>
-      </w:r>
-    </w:p>
-    <w:p>
-      <w:pPr>
-        <w:pStyle w:val="ListParagraph"/>
-        <w:numPr>
-          <w:ilvl w:val="1"/>
-          <w:numId w:val="17"/>
-        </w:numPr>
-        <w:rPr>
-          <w:rFonts w:ascii="Times New Roman" w:hAnsi="Times New Roman" w:cs="Times New Roman"/>
-          <w:b/>
-          <w:bCs/>
-          <w:sz w:val="28"/>
-          <w:szCs w:val="28"/>
-        </w:rPr>
-      </w:pPr>
-      <w:r>
-        <w:rPr>
-          <w:rFonts w:ascii="Times New Roman" w:hAnsi="Times New Roman" w:cs="Times New Roman"/>
-          <w:b/>
-          <w:bCs/>
-          <w:sz w:val="28"/>
-          <w:szCs w:val="28"/>
-        </w:rPr>
-        <w:t>Sơ đồ</w:t>
-      </w:r>
-      <w:r>
-        <w:rPr>
-          <w:rFonts w:ascii="Times New Roman" w:hAnsi="Times New Roman" w:cs="Times New Roman"/>
-          <w:b/>
-          <w:bCs/>
-          <w:sz w:val="28"/>
-          <w:szCs w:val="28"/>
-        </w:rPr>
-        <w:t xml:space="preserve"> use case</w:t>
-      </w:r>
-      <w:r>
-        <w:rPr>
-          <w:rFonts w:ascii="Times New Roman" w:hAnsi="Times New Roman" w:cs="Times New Roman"/>
-          <w:b/>
-          <w:bCs/>
-          <w:sz w:val="28"/>
-          <w:szCs w:val="28"/>
-        </w:rPr>
-        <w:t xml:space="preserve"> (</w:t>
-      </w:r>
-      <w:r>
-        <w:rPr>
-          <w:rFonts w:ascii="Times New Roman" w:hAnsi="Times New Roman" w:cs="Times New Roman"/>
-          <w:b/>
-          <w:bCs/>
-          <w:sz w:val="28"/>
-          <w:szCs w:val="28"/>
-        </w:rPr>
-        <w:t>Use Case Diagram</w:t>
-      </w:r>
-      <w:r>
-        <w:rPr>
-          <w:rFonts w:ascii="Times New Roman" w:hAnsi="Times New Roman" w:cs="Times New Roman"/>
-          <w:b/>
-          <w:bCs/>
-          <w:sz w:val="28"/>
-          <w:szCs w:val="28"/>
-        </w:rPr>
-        <w:t>)</w:t>
-      </w:r>
-    </w:p>
-    <w:p>
-      <w:pPr>
-        <w:pStyle w:val="ListParagraph"/>
-        <w:numPr>
-          <w:ilvl w:val="2"/>
-          <w:numId w:val="17"/>
-        </w:numPr>
-        <w:rPr>
-          <w:rFonts w:ascii="Times New Roman" w:hAnsi="Times New Roman" w:cs="Times New Roman"/>
-          <w:b/>
-          <w:bCs/>
           <w:sz w:val="28"/>
           <w:szCs w:val="28"/>
         </w:rPr>
@@ -3765,9 +3810,8 @@
         <w:rPr>
           <w:noProof/>
         </w:rPr>
-        <w:lastRenderedPageBreak/>
         <w:drawing>
-          <wp:anchor distT="0" distB="0" distL="114300" distR="114300" simplePos="0" relativeHeight="251661312" behindDoc="1" locked="0" layoutInCell="1" allowOverlap="1" wp14:anchorId="35400118" wp14:editId="57377464">
+          <wp:anchor distT="0" distB="0" distL="114300" distR="114300" simplePos="0" relativeHeight="251661312" behindDoc="1" locked="0" layoutInCell="1" allowOverlap="1" wp14:anchorId="35400118" wp14:editId="7EAC43EC">
             <wp:simplePos x="0" y="0"/>
             <wp:positionH relativeFrom="margin">
               <wp:align>right</wp:align>
@@ -3798,7 +3842,7 @@
                     <pic:cNvPicPr/>
                   </pic:nvPicPr>
                   <pic:blipFill>
-                    <a:blip r:embed="rId13" cstate="print">
+                    <a:blip r:embed="rId14" cstate="print">
                       <a:extLst>
                         <a:ext uri="{28A0092B-C50C-407E-A947-70E740481C1C}">
                           <a14:useLocalDpi xmlns:a14="http://schemas.microsoft.com/office/drawing/2010/main" val="0"/>
@@ -3844,6 +3888,7 @@
         <w:rPr>
           <w:noProof/>
         </w:rPr>
+        <w:lastRenderedPageBreak/>
         <w:drawing>
           <wp:anchor distT="0" distB="0" distL="114300" distR="114300" simplePos="0" relativeHeight="251662336" behindDoc="1" locked="0" layoutInCell="1" allowOverlap="1" wp14:anchorId="7361A239" wp14:editId="09DA1109">
             <wp:simplePos x="0" y="0"/>
@@ -3876,7 +3921,7 @@
                     <pic:cNvPicPr/>
                   </pic:nvPicPr>
                   <pic:blipFill>
-                    <a:blip r:embed="rId14">
+                    <a:blip r:embed="rId15">
                       <a:extLst>
                         <a:ext uri="{28A0092B-C50C-407E-A947-70E740481C1C}">
                           <a14:useLocalDpi xmlns:a14="http://schemas.microsoft.com/office/drawing/2010/main" val="0"/>
@@ -4005,7 +4050,6 @@
         <w:rPr>
           <w:noProof/>
         </w:rPr>
-        <w:lastRenderedPageBreak/>
         <w:drawing>
           <wp:anchor distT="0" distB="0" distL="114300" distR="114300" simplePos="0" relativeHeight="251663360" behindDoc="1" locked="0" layoutInCell="1" allowOverlap="1" wp14:anchorId="285E2CF1" wp14:editId="31608941">
             <wp:simplePos x="0" y="0"/>
@@ -4038,7 +4082,7 @@
                     <pic:cNvPicPr/>
                   </pic:nvPicPr>
                   <pic:blipFill>
-                    <a:blip r:embed="rId15">
+                    <a:blip r:embed="rId16">
                       <a:extLst>
                         <a:ext uri="{28A0092B-C50C-407E-A947-70E740481C1C}">
                           <a14:useLocalDpi xmlns:a14="http://schemas.microsoft.com/office/drawing/2010/main" val="0"/>
@@ -4089,6 +4133,7 @@
           <w:sz w:val="28"/>
           <w:szCs w:val="28"/>
         </w:rPr>
+        <w:lastRenderedPageBreak/>
         <w:drawing>
           <wp:anchor distT="0" distB="0" distL="114300" distR="114300" simplePos="0" relativeHeight="251664384" behindDoc="1" locked="0" layoutInCell="1" allowOverlap="1" wp14:anchorId="02CBF24B" wp14:editId="6C473D76">
             <wp:simplePos x="0" y="0"/>
@@ -4121,7 +4166,7 @@
                     <pic:cNvPicPr/>
                   </pic:nvPicPr>
                   <pic:blipFill>
-                    <a:blip r:embed="rId16">
+                    <a:blip r:embed="rId17">
                       <a:extLst>
                         <a:ext uri="{28A0092B-C50C-407E-A947-70E740481C1C}">
                           <a14:useLocalDpi xmlns:a14="http://schemas.microsoft.com/office/drawing/2010/main" val="0"/>
@@ -4944,6 +4989,7 @@
           <w:sz w:val="28"/>
           <w:szCs w:val="28"/>
         </w:rPr>
+        <w:lastRenderedPageBreak/>
         <w:t>Giao diện User</w:t>
       </w:r>
     </w:p>

</xml_diff>

<commit_message>
hoàn thành database và thêm dữ liệu mẫu
</commit_message>
<xml_diff>
--- a/document/PhanTichChucNang.docx
+++ b/document/PhanTichChucNang.docx
@@ -2767,11 +2767,12 @@
           <w:bCs/>
           <w:i/>
           <w:iCs/>
+          <w:noProof/>
           <w:sz w:val="28"/>
           <w:szCs w:val="28"/>
         </w:rPr>
         <w:drawing>
-          <wp:anchor distT="0" distB="0" distL="114300" distR="114300" simplePos="0" relativeHeight="251672576" behindDoc="0" locked="0" layoutInCell="1" allowOverlap="1" wp14:anchorId="7CA07CD6" wp14:editId="31B6B96F">
+          <wp:anchor distT="0" distB="0" distL="114300" distR="114300" simplePos="0" relativeHeight="251672576" behindDoc="0" locked="0" layoutInCell="1" allowOverlap="1" wp14:anchorId="7CA07CD6" wp14:editId="0959A0C6">
             <wp:simplePos x="0" y="0"/>
             <wp:positionH relativeFrom="margin">
               <wp:align>right</wp:align>
@@ -2936,6 +2937,7 @@
       <w:r>
         <w:rPr>
           <w:rFonts w:ascii="Times New Roman" w:hAnsi="Times New Roman" w:cs="Times New Roman"/>
+          <w:noProof/>
           <w:sz w:val="28"/>
           <w:szCs w:val="28"/>
         </w:rPr>
@@ -3000,6 +3002,15 @@
     </w:p>
     <w:p>
       <w:pPr>
+        <w:rPr>
+          <w:rFonts w:ascii="Times New Roman" w:hAnsi="Times New Roman" w:cs="Times New Roman"/>
+          <w:sz w:val="28"/>
+          <w:szCs w:val="28"/>
+        </w:rPr>
+      </w:pPr>
+    </w:p>
+    <w:p>
+      <w:pPr>
         <w:pStyle w:val="ListParagraph"/>
         <w:ind w:left="2160"/>
         <w:rPr>
@@ -3012,17 +3023,68 @@
     <w:p>
       <w:pPr>
         <w:pStyle w:val="ListParagraph"/>
-        <w:ind w:left="2160"/>
-        <w:rPr>
-          <w:rFonts w:ascii="Times New Roman" w:hAnsi="Times New Roman" w:cs="Times New Roman"/>
-          <w:b/>
-          <w:bCs/>
-          <w:i/>
-          <w:iCs/>
-          <w:sz w:val="28"/>
-          <w:szCs w:val="28"/>
-        </w:rPr>
-      </w:pPr>
+        <w:numPr>
+          <w:ilvl w:val="1"/>
+          <w:numId w:val="17"/>
+        </w:numPr>
+        <w:rPr>
+          <w:rFonts w:ascii="Times New Roman" w:hAnsi="Times New Roman" w:cs="Times New Roman"/>
+          <w:b/>
+          <w:bCs/>
+          <w:sz w:val="28"/>
+          <w:szCs w:val="28"/>
+        </w:rPr>
+      </w:pPr>
+      <w:r>
+        <w:rPr>
+          <w:rFonts w:ascii="Times New Roman" w:hAnsi="Times New Roman" w:cs="Times New Roman"/>
+          <w:b/>
+          <w:bCs/>
+          <w:sz w:val="28"/>
+          <w:szCs w:val="28"/>
+        </w:rPr>
+        <w:t>Sơ đồ</w:t>
+      </w:r>
+      <w:r>
+        <w:rPr>
+          <w:rFonts w:ascii="Times New Roman" w:hAnsi="Times New Roman" w:cs="Times New Roman"/>
+          <w:b/>
+          <w:bCs/>
+          <w:sz w:val="28"/>
+          <w:szCs w:val="28"/>
+        </w:rPr>
+        <w:t xml:space="preserve"> use case</w:t>
+      </w:r>
+      <w:r>
+        <w:rPr>
+          <w:rFonts w:ascii="Times New Roman" w:hAnsi="Times New Roman" w:cs="Times New Roman"/>
+          <w:b/>
+          <w:bCs/>
+          <w:sz w:val="28"/>
+          <w:szCs w:val="28"/>
+        </w:rPr>
+        <w:t xml:space="preserve"> (</w:t>
+      </w:r>
+      <w:r>
+        <w:rPr>
+          <w:rFonts w:ascii="Times New Roman" w:hAnsi="Times New Roman" w:cs="Times New Roman"/>
+          <w:b/>
+          <w:bCs/>
+          <w:sz w:val="28"/>
+          <w:szCs w:val="28"/>
+        </w:rPr>
+        <w:t>Use Case Diagram</w:t>
+      </w:r>
+      <w:r>
+        <w:rPr>
+          <w:rFonts w:ascii="Times New Roman" w:hAnsi="Times New Roman" w:cs="Times New Roman"/>
+          <w:b/>
+          <w:bCs/>
+          <w:sz w:val="28"/>
+          <w:szCs w:val="28"/>
+        </w:rPr>
+        <w:t>)</w:t>
+      </w:r>
     </w:p>
     <w:p>
       <w:pPr>
@@ -3035,783 +3097,49 @@
           <w:rFonts w:ascii="Times New Roman" w:hAnsi="Times New Roman" w:cs="Times New Roman"/>
           <w:b/>
           <w:bCs/>
-          <w:i/>
-          <w:iCs/>
-          <w:sz w:val="28"/>
-          <w:szCs w:val="28"/>
-        </w:rPr>
-      </w:pPr>
-      <w:r>
-        <w:rPr>
-          <w:rFonts w:ascii="Times New Roman" w:hAnsi="Times New Roman" w:cs="Times New Roman"/>
-          <w:b/>
-          <w:bCs/>
-          <w:i/>
-          <w:iCs/>
-          <w:sz w:val="28"/>
-          <w:szCs w:val="28"/>
-        </w:rPr>
-        <w:t>Đặt mua sản phẩm</w:t>
-      </w:r>
-    </w:p>
-    <w:p>
-      <w:pPr>
-        <w:pStyle w:val="ListParagraph"/>
-        <w:numPr>
-          <w:ilvl w:val="0"/>
-          <w:numId w:val="30"/>
-        </w:numPr>
-        <w:rPr>
-          <w:rFonts w:ascii="Times New Roman" w:hAnsi="Times New Roman" w:cs="Times New Roman"/>
-          <w:b/>
-          <w:bCs/>
-          <w:i/>
-          <w:iCs/>
-          <w:sz w:val="28"/>
-          <w:szCs w:val="28"/>
-        </w:rPr>
-      </w:pPr>
-      <w:r>
-        <w:rPr>
-          <w:rFonts w:ascii="Times New Roman" w:hAnsi="Times New Roman" w:cs="Times New Roman"/>
-          <w:sz w:val="28"/>
-          <w:szCs w:val="28"/>
-        </w:rPr>
-        <w:t>Khi người dùng đặt mua sản phẩm, ta sẽ ghi sản phẩm đó vào table</w:t>
-      </w:r>
-    </w:p>
-    <w:p>
-      <w:pPr>
-        <w:pStyle w:val="ListParagraph"/>
-        <w:numPr>
-          <w:ilvl w:val="0"/>
-          <w:numId w:val="30"/>
-        </w:numPr>
-        <w:rPr>
-          <w:rFonts w:ascii="Times New Roman" w:hAnsi="Times New Roman" w:cs="Times New Roman"/>
-          <w:b/>
-          <w:bCs/>
-          <w:i/>
-          <w:iCs/>
-          <w:sz w:val="28"/>
-          <w:szCs w:val="28"/>
-        </w:rPr>
-      </w:pPr>
-      <w:r>
-        <w:rPr>
-          <w:rFonts w:ascii="Times New Roman" w:hAnsi="Times New Roman" w:cs="Times New Roman"/>
-          <w:sz w:val="28"/>
-          <w:szCs w:val="28"/>
+          <w:sz w:val="28"/>
+          <w:szCs w:val="28"/>
+        </w:rPr>
+      </w:pPr>
+      <w:r>
+        <w:rPr>
+          <w:rFonts w:ascii="Times New Roman" w:hAnsi="Times New Roman" w:cs="Times New Roman"/>
+          <w:b/>
+          <w:bCs/>
+          <w:sz w:val="28"/>
+          <w:szCs w:val="28"/>
+        </w:rPr>
+        <w:t xml:space="preserve">Use case </w:t>
+      </w:r>
+      <w:r>
+        <w:rPr>
+          <w:rFonts w:ascii="Times New Roman" w:hAnsi="Times New Roman" w:cs="Times New Roman"/>
+          <w:b/>
+          <w:bCs/>
+          <w:sz w:val="28"/>
+          <w:szCs w:val="28"/>
+        </w:rPr>
+        <w:t>Customer</w:t>
+      </w:r>
+    </w:p>
+    <w:p>
+      <w:pPr>
+        <w:pStyle w:val="ListParagraph"/>
+        <w:ind w:left="1800"/>
+        <w:rPr>
+          <w:rFonts w:ascii="Times New Roman" w:hAnsi="Times New Roman" w:cs="Times New Roman"/>
+          <w:b/>
+          <w:bCs/>
+          <w:sz w:val="28"/>
+          <w:szCs w:val="28"/>
+        </w:rPr>
+      </w:pPr>
+      <w:r>
+        <w:rPr>
+          <w:noProof/>
         </w:rPr>
         <w:drawing>
-          <wp:anchor distT="0" distB="0" distL="114300" distR="114300" simplePos="0" relativeHeight="251675648" behindDoc="0" locked="0" layoutInCell="1" allowOverlap="1" wp14:anchorId="2DF479EC" wp14:editId="7CC6DA07">
-            <wp:simplePos x="0" y="0"/>
-            <wp:positionH relativeFrom="margin">
-              <wp:align>right</wp:align>
-            </wp:positionH>
-            <wp:positionV relativeFrom="paragraph">
-              <wp:posOffset>375920</wp:posOffset>
-            </wp:positionV>
-            <wp:extent cx="5943600" cy="2403475"/>
-            <wp:effectExtent l="0" t="0" r="0" b="0"/>
-            <wp:wrapSquare wrapText="bothSides"/>
-            <wp:docPr id="509005345" name="Picture 1"/>
-            <wp:cNvGraphicFramePr>
-              <a:graphicFrameLocks xmlns:a="http://schemas.openxmlformats.org/drawingml/2006/main" noChangeAspect="1"/>
-            </wp:cNvGraphicFramePr>
-            <a:graphic xmlns:a="http://schemas.openxmlformats.org/drawingml/2006/main">
-              <a:graphicData uri="http://schemas.openxmlformats.org/drawingml/2006/picture">
-                <pic:pic xmlns:pic="http://schemas.openxmlformats.org/drawingml/2006/picture">
-                  <pic:nvPicPr>
-                    <pic:cNvPr id="509005345" name=""/>
-                    <pic:cNvPicPr/>
-                  </pic:nvPicPr>
-                  <pic:blipFill>
-                    <a:blip r:embed="rId10" cstate="print">
-                      <a:extLst>
-                        <a:ext uri="{28A0092B-C50C-407E-A947-70E740481C1C}">
-                          <a14:useLocalDpi xmlns:a14="http://schemas.microsoft.com/office/drawing/2010/main" val="0"/>
-                        </a:ext>
-                      </a:extLst>
-                    </a:blip>
-                    <a:stretch>
-                      <a:fillRect/>
-                    </a:stretch>
-                  </pic:blipFill>
-                  <pic:spPr>
-                    <a:xfrm>
-                      <a:off x="0" y="0"/>
-                      <a:ext cx="5943600" cy="2403475"/>
-                    </a:xfrm>
-                    <a:prstGeom prst="rect">
-                      <a:avLst/>
-                    </a:prstGeom>
-                  </pic:spPr>
-                </pic:pic>
-              </a:graphicData>
-            </a:graphic>
-          </wp:anchor>
-        </w:drawing>
-      </w:r>
-      <w:r>
-        <w:rPr>
-          <w:rFonts w:ascii="Times New Roman" w:hAnsi="Times New Roman" w:cs="Times New Roman"/>
-          <w:sz w:val="28"/>
-          <w:szCs w:val="28"/>
-        </w:rPr>
-        <w:t>Câu lệnh SQL:</w:t>
-      </w:r>
-    </w:p>
-    <w:p>
-      <w:pPr>
-        <w:pStyle w:val="ListParagraph"/>
-        <w:ind w:left="2160"/>
-        <w:rPr>
-          <w:rFonts w:ascii="Times New Roman" w:hAnsi="Times New Roman" w:cs="Times New Roman"/>
-          <w:b/>
-          <w:bCs/>
-          <w:i/>
-          <w:iCs/>
-          <w:sz w:val="28"/>
-          <w:szCs w:val="28"/>
-        </w:rPr>
-      </w:pPr>
-      <w:r>
-        <w:rPr>
-          <w:rFonts w:ascii="Times New Roman" w:hAnsi="Times New Roman" w:cs="Times New Roman"/>
-          <w:sz w:val="28"/>
-          <w:szCs w:val="28"/>
-        </w:rPr>
-        <w:br/>
-      </w:r>
-    </w:p>
-    <w:p>
-      <w:pPr>
-        <w:pStyle w:val="ListParagraph"/>
-        <w:numPr>
-          <w:ilvl w:val="2"/>
-          <w:numId w:val="17"/>
-        </w:numPr>
-        <w:rPr>
-          <w:rFonts w:ascii="Times New Roman" w:hAnsi="Times New Roman" w:cs="Times New Roman"/>
-          <w:b/>
-          <w:bCs/>
-          <w:i/>
-          <w:iCs/>
-          <w:sz w:val="28"/>
-          <w:szCs w:val="28"/>
-        </w:rPr>
-      </w:pPr>
-      <w:r>
-        <w:rPr>
-          <w:rFonts w:ascii="Times New Roman" w:hAnsi="Times New Roman" w:cs="Times New Roman"/>
-          <w:b/>
-          <w:bCs/>
-          <w:i/>
-          <w:iCs/>
-          <w:sz w:val="28"/>
-          <w:szCs w:val="28"/>
-        </w:rPr>
-        <w:t>Thanh toán trực tuyến</w:t>
-      </w:r>
-    </w:p>
-    <w:p>
-      <w:pPr>
-        <w:pStyle w:val="ListParagraph"/>
-        <w:numPr>
-          <w:ilvl w:val="0"/>
-          <w:numId w:val="30"/>
-        </w:numPr>
-        <w:rPr>
-          <w:rFonts w:ascii="Times New Roman" w:hAnsi="Times New Roman" w:cs="Times New Roman"/>
-          <w:sz w:val="28"/>
-          <w:szCs w:val="28"/>
-        </w:rPr>
-      </w:pPr>
-      <w:r>
-        <w:rPr>
-          <w:rFonts w:ascii="Times New Roman" w:hAnsi="Times New Roman" w:cs="Times New Roman"/>
-          <w:sz w:val="28"/>
-          <w:szCs w:val="28"/>
-        </w:rPr>
-        <w:t>Khi người dùng thanh toán</w:t>
-      </w:r>
-      <w:r>
-        <w:rPr>
-          <w:rFonts w:ascii="Times New Roman" w:hAnsi="Times New Roman" w:cs="Times New Roman"/>
-          <w:sz w:val="28"/>
-          <w:szCs w:val="28"/>
-        </w:rPr>
-        <w:t>, tuỳ vào quá trình thành công hay thất bại thì ta sẽ thay đổi status của đơn hàng</w:t>
-      </w:r>
-    </w:p>
-    <w:p>
-      <w:pPr>
-        <w:pStyle w:val="ListParagraph"/>
-        <w:ind w:left="2160"/>
-        <w:rPr>
-          <w:rFonts w:ascii="Times New Roman" w:hAnsi="Times New Roman" w:cs="Times New Roman"/>
-          <w:sz w:val="28"/>
-          <w:szCs w:val="28"/>
-        </w:rPr>
-      </w:pPr>
-    </w:p>
-    <w:p>
-      <w:pPr>
-        <w:pStyle w:val="ListParagraph"/>
-        <w:numPr>
-          <w:ilvl w:val="2"/>
-          <w:numId w:val="17"/>
-        </w:numPr>
-        <w:rPr>
-          <w:rFonts w:ascii="Times New Roman" w:hAnsi="Times New Roman" w:cs="Times New Roman"/>
-          <w:b/>
-          <w:bCs/>
-          <w:i/>
-          <w:iCs/>
-          <w:sz w:val="28"/>
-          <w:szCs w:val="28"/>
-        </w:rPr>
-      </w:pPr>
-      <w:r>
-        <w:rPr>
-          <w:rFonts w:ascii="Times New Roman" w:hAnsi="Times New Roman" w:cs="Times New Roman"/>
-          <w:b/>
-          <w:bCs/>
-          <w:i/>
-          <w:iCs/>
-          <w:sz w:val="28"/>
-          <w:szCs w:val="28"/>
-        </w:rPr>
-        <w:t>Lịch sử đơn hàng</w:t>
-      </w:r>
-    </w:p>
-    <w:p>
-      <w:pPr>
-        <w:pStyle w:val="ListParagraph"/>
-        <w:numPr>
-          <w:ilvl w:val="0"/>
-          <w:numId w:val="30"/>
-        </w:numPr>
-        <w:rPr>
-          <w:rFonts w:ascii="Times New Roman" w:hAnsi="Times New Roman" w:cs="Times New Roman"/>
-          <w:sz w:val="28"/>
-          <w:szCs w:val="28"/>
-        </w:rPr>
-      </w:pPr>
-      <w:r>
-        <w:rPr>
-          <w:rFonts w:ascii="Times New Roman" w:hAnsi="Times New Roman" w:cs="Times New Roman"/>
-          <w:sz w:val="28"/>
-          <w:szCs w:val="28"/>
-        </w:rPr>
-        <w:t>Dựa theo customer_id mà ta sẽ liệt kê ra các order của người đó</w:t>
-      </w:r>
-    </w:p>
-    <w:p>
-      <w:pPr>
-        <w:pStyle w:val="ListParagraph"/>
-        <w:numPr>
-          <w:ilvl w:val="0"/>
-          <w:numId w:val="30"/>
-        </w:numPr>
-        <w:rPr>
-          <w:rFonts w:ascii="Times New Roman" w:hAnsi="Times New Roman" w:cs="Times New Roman"/>
-          <w:sz w:val="28"/>
-          <w:szCs w:val="28"/>
-        </w:rPr>
-      </w:pPr>
-      <w:r>
-        <w:rPr>
-          <w:rFonts w:ascii="Times New Roman" w:hAnsi="Times New Roman" w:cs="Times New Roman"/>
-          <w:sz w:val="28"/>
-          <w:szCs w:val="28"/>
-        </w:rPr>
-        <w:drawing>
-          <wp:anchor distT="0" distB="0" distL="114300" distR="114300" simplePos="0" relativeHeight="251676672" behindDoc="0" locked="0" layoutInCell="1" allowOverlap="1" wp14:anchorId="33854A6E" wp14:editId="54B3DD93">
-            <wp:simplePos x="0" y="0"/>
-            <wp:positionH relativeFrom="margin">
-              <wp:align>center</wp:align>
-            </wp:positionH>
-            <wp:positionV relativeFrom="paragraph">
-              <wp:posOffset>267970</wp:posOffset>
-            </wp:positionV>
-            <wp:extent cx="3931920" cy="2979420"/>
-            <wp:effectExtent l="0" t="0" r="0" b="0"/>
-            <wp:wrapTopAndBottom/>
-            <wp:docPr id="798098504" name="Picture 1"/>
-            <wp:cNvGraphicFramePr>
-              <a:graphicFrameLocks xmlns:a="http://schemas.openxmlformats.org/drawingml/2006/main" noChangeAspect="1"/>
-            </wp:cNvGraphicFramePr>
-            <a:graphic xmlns:a="http://schemas.openxmlformats.org/drawingml/2006/main">
-              <a:graphicData uri="http://schemas.openxmlformats.org/drawingml/2006/picture">
-                <pic:pic xmlns:pic="http://schemas.openxmlformats.org/drawingml/2006/picture">
-                  <pic:nvPicPr>
-                    <pic:cNvPr id="798098504" name=""/>
-                    <pic:cNvPicPr/>
-                  </pic:nvPicPr>
-                  <pic:blipFill>
-                    <a:blip r:embed="rId11" cstate="print">
-                      <a:extLst>
-                        <a:ext uri="{28A0092B-C50C-407E-A947-70E740481C1C}">
-                          <a14:useLocalDpi xmlns:a14="http://schemas.microsoft.com/office/drawing/2010/main" val="0"/>
-                        </a:ext>
-                      </a:extLst>
-                    </a:blip>
-                    <a:stretch>
-                      <a:fillRect/>
-                    </a:stretch>
-                  </pic:blipFill>
-                  <pic:spPr>
-                    <a:xfrm>
-                      <a:off x="0" y="0"/>
-                      <a:ext cx="3931920" cy="2979420"/>
-                    </a:xfrm>
-                    <a:prstGeom prst="rect">
-                      <a:avLst/>
-                    </a:prstGeom>
-                  </pic:spPr>
-                </pic:pic>
-              </a:graphicData>
-            </a:graphic>
-            <wp14:sizeRelH relativeFrom="margin">
-              <wp14:pctWidth>0</wp14:pctWidth>
-            </wp14:sizeRelH>
-            <wp14:sizeRelV relativeFrom="margin">
-              <wp14:pctHeight>0</wp14:pctHeight>
-            </wp14:sizeRelV>
-          </wp:anchor>
-        </w:drawing>
-      </w:r>
-      <w:r>
-        <w:rPr>
-          <w:rFonts w:ascii="Times New Roman" w:hAnsi="Times New Roman" w:cs="Times New Roman"/>
-          <w:sz w:val="28"/>
-          <w:szCs w:val="28"/>
-        </w:rPr>
-        <w:t>Câu lệnh SQL:</w:t>
-      </w:r>
-      <w:r>
-        <w:rPr>
-          <w:rFonts w:ascii="Times New Roman" w:hAnsi="Times New Roman" w:cs="Times New Roman"/>
-          <w:sz w:val="28"/>
-          <w:szCs w:val="28"/>
-        </w:rPr>
-        <w:br/>
-      </w:r>
-      <w:r>
-        <w:rPr>
-          <w:rFonts w:ascii="Times New Roman" w:hAnsi="Times New Roman" w:cs="Times New Roman"/>
-          <w:sz w:val="28"/>
-          <w:szCs w:val="28"/>
-        </w:rPr>
-        <w:br/>
-      </w:r>
-    </w:p>
-    <w:p>
-      <w:pPr>
-        <w:pStyle w:val="ListParagraph"/>
-        <w:numPr>
-          <w:ilvl w:val="2"/>
-          <w:numId w:val="17"/>
-        </w:numPr>
-        <w:rPr>
-          <w:rFonts w:ascii="Times New Roman" w:hAnsi="Times New Roman" w:cs="Times New Roman"/>
-          <w:b/>
-          <w:bCs/>
-          <w:i/>
-          <w:iCs/>
-          <w:sz w:val="28"/>
-          <w:szCs w:val="28"/>
-        </w:rPr>
-      </w:pPr>
-      <w:r>
-        <w:rPr>
-          <w:rFonts w:ascii="Times New Roman" w:hAnsi="Times New Roman" w:cs="Times New Roman"/>
-          <w:b/>
-          <w:bCs/>
-          <w:i/>
-          <w:iCs/>
-          <w:sz w:val="28"/>
-          <w:szCs w:val="28"/>
-        </w:rPr>
-        <w:t>Xem thông tin cá nhân</w:t>
-      </w:r>
-    </w:p>
-    <w:p>
-      <w:pPr>
-        <w:pStyle w:val="ListParagraph"/>
-        <w:numPr>
-          <w:ilvl w:val="0"/>
-          <w:numId w:val="30"/>
-        </w:numPr>
-        <w:rPr>
-          <w:rFonts w:ascii="Times New Roman" w:hAnsi="Times New Roman" w:cs="Times New Roman"/>
-          <w:sz w:val="28"/>
-          <w:szCs w:val="28"/>
-        </w:rPr>
-      </w:pPr>
-      <w:r>
-        <w:rPr>
-          <w:rFonts w:ascii="Times New Roman" w:hAnsi="Times New Roman" w:cs="Times New Roman"/>
-          <w:sz w:val="28"/>
-          <w:szCs w:val="28"/>
-        </w:rPr>
-        <w:t>Cho phép người dùng xem toàn bộ thông tin của mình</w:t>
-      </w:r>
-    </w:p>
-    <w:p>
-      <w:pPr>
-        <w:pStyle w:val="ListParagraph"/>
-        <w:numPr>
-          <w:ilvl w:val="0"/>
-          <w:numId w:val="30"/>
-        </w:numPr>
-        <w:rPr>
-          <w:rFonts w:ascii="Times New Roman" w:hAnsi="Times New Roman" w:cs="Times New Roman"/>
-          <w:sz w:val="28"/>
-          <w:szCs w:val="28"/>
-        </w:rPr>
-      </w:pPr>
-      <w:r>
-        <w:rPr>
-          <w:rFonts w:ascii="Times New Roman" w:hAnsi="Times New Roman" w:cs="Times New Roman"/>
-          <w:sz w:val="28"/>
-          <w:szCs w:val="28"/>
-        </w:rPr>
-        <w:drawing>
-          <wp:anchor distT="0" distB="0" distL="114300" distR="114300" simplePos="0" relativeHeight="251677696" behindDoc="0" locked="0" layoutInCell="1" allowOverlap="1" wp14:anchorId="1855B312" wp14:editId="758B2C85">
-            <wp:simplePos x="0" y="0"/>
-            <wp:positionH relativeFrom="margin">
-              <wp:align>center</wp:align>
-            </wp:positionH>
-            <wp:positionV relativeFrom="paragraph">
-              <wp:posOffset>252730</wp:posOffset>
-            </wp:positionV>
-            <wp:extent cx="4617720" cy="2804160"/>
-            <wp:effectExtent l="0" t="0" r="0" b="0"/>
-            <wp:wrapTopAndBottom/>
-            <wp:docPr id="536597882" name="Picture 1"/>
-            <wp:cNvGraphicFramePr>
-              <a:graphicFrameLocks xmlns:a="http://schemas.openxmlformats.org/drawingml/2006/main" noChangeAspect="1"/>
-            </wp:cNvGraphicFramePr>
-            <a:graphic xmlns:a="http://schemas.openxmlformats.org/drawingml/2006/main">
-              <a:graphicData uri="http://schemas.openxmlformats.org/drawingml/2006/picture">
-                <pic:pic xmlns:pic="http://schemas.openxmlformats.org/drawingml/2006/picture">
-                  <pic:nvPicPr>
-                    <pic:cNvPr id="536597882" name=""/>
-                    <pic:cNvPicPr/>
-                  </pic:nvPicPr>
-                  <pic:blipFill>
-                    <a:blip r:embed="rId12">
-                      <a:extLst>
-                        <a:ext uri="{28A0092B-C50C-407E-A947-70E740481C1C}">
-                          <a14:useLocalDpi xmlns:a14="http://schemas.microsoft.com/office/drawing/2010/main" val="0"/>
-                        </a:ext>
-                      </a:extLst>
-                    </a:blip>
-                    <a:stretch>
-                      <a:fillRect/>
-                    </a:stretch>
-                  </pic:blipFill>
-                  <pic:spPr>
-                    <a:xfrm>
-                      <a:off x="0" y="0"/>
-                      <a:ext cx="4617720" cy="2804160"/>
-                    </a:xfrm>
-                    <a:prstGeom prst="rect">
-                      <a:avLst/>
-                    </a:prstGeom>
-                  </pic:spPr>
-                </pic:pic>
-              </a:graphicData>
-            </a:graphic>
-          </wp:anchor>
-        </w:drawing>
-      </w:r>
-      <w:r>
-        <w:rPr>
-          <w:rFonts w:ascii="Times New Roman" w:hAnsi="Times New Roman" w:cs="Times New Roman"/>
-          <w:sz w:val="28"/>
-          <w:szCs w:val="28"/>
-        </w:rPr>
-        <w:t>Câu lệnh SQL:</w:t>
-      </w:r>
-    </w:p>
-    <w:p>
-      <w:pPr>
-        <w:pStyle w:val="ListParagraph"/>
-        <w:ind w:left="2160"/>
-        <w:rPr>
-          <w:rFonts w:ascii="Times New Roman" w:hAnsi="Times New Roman" w:cs="Times New Roman"/>
-          <w:sz w:val="28"/>
-          <w:szCs w:val="28"/>
-        </w:rPr>
-      </w:pPr>
-    </w:p>
-    <w:p>
-      <w:pPr>
-        <w:pStyle w:val="ListParagraph"/>
-        <w:numPr>
-          <w:ilvl w:val="2"/>
-          <w:numId w:val="17"/>
-        </w:numPr>
-        <w:ind w:left="1080" w:firstLine="0"/>
-        <w:rPr>
-          <w:rFonts w:ascii="Times New Roman" w:hAnsi="Times New Roman" w:cs="Times New Roman"/>
-          <w:b/>
-          <w:bCs/>
-          <w:i/>
-          <w:iCs/>
-          <w:sz w:val="28"/>
-          <w:szCs w:val="28"/>
-        </w:rPr>
-      </w:pPr>
-      <w:r>
-        <w:rPr>
-          <w:rFonts w:ascii="Times New Roman" w:hAnsi="Times New Roman" w:cs="Times New Roman"/>
-          <w:b/>
-          <w:bCs/>
-          <w:i/>
-          <w:iCs/>
-          <w:sz w:val="28"/>
-          <w:szCs w:val="28"/>
-        </w:rPr>
-        <w:lastRenderedPageBreak/>
-        <w:t>Đổi mật khẩu</w:t>
-      </w:r>
-    </w:p>
-    <w:p>
-      <w:pPr>
-        <w:pStyle w:val="ListParagraph"/>
-        <w:numPr>
-          <w:ilvl w:val="0"/>
-          <w:numId w:val="30"/>
-        </w:numPr>
-        <w:rPr>
-          <w:rFonts w:ascii="Times New Roman" w:hAnsi="Times New Roman" w:cs="Times New Roman"/>
-          <w:sz w:val="28"/>
-          <w:szCs w:val="28"/>
-        </w:rPr>
-      </w:pPr>
-      <w:r>
-        <w:rPr>
-          <w:rFonts w:ascii="Times New Roman" w:hAnsi="Times New Roman" w:cs="Times New Roman"/>
-          <w:sz w:val="28"/>
-          <w:szCs w:val="28"/>
-        </w:rPr>
-        <w:t>Đổi mật khẩu dựa theo id</w:t>
-      </w:r>
-    </w:p>
-    <w:p>
-      <w:pPr>
-        <w:pStyle w:val="ListParagraph"/>
-        <w:numPr>
-          <w:ilvl w:val="0"/>
-          <w:numId w:val="30"/>
-        </w:numPr>
-        <w:rPr>
-          <w:rFonts w:ascii="Times New Roman" w:hAnsi="Times New Roman" w:cs="Times New Roman"/>
-          <w:sz w:val="28"/>
-          <w:szCs w:val="28"/>
-        </w:rPr>
-      </w:pPr>
-      <w:r>
-        <w:rPr>
-          <w:rFonts w:ascii="Times New Roman" w:hAnsi="Times New Roman" w:cs="Times New Roman"/>
-          <w:sz w:val="28"/>
-          <w:szCs w:val="28"/>
-        </w:rPr>
-        <w:drawing>
-          <wp:anchor distT="0" distB="0" distL="114300" distR="114300" simplePos="0" relativeHeight="251678720" behindDoc="0" locked="0" layoutInCell="1" allowOverlap="1" wp14:anchorId="4345FDA7" wp14:editId="55BAA644">
-            <wp:simplePos x="0" y="0"/>
-            <wp:positionH relativeFrom="margin">
-              <wp:align>center</wp:align>
-            </wp:positionH>
-            <wp:positionV relativeFrom="paragraph">
-              <wp:posOffset>267335</wp:posOffset>
-            </wp:positionV>
-            <wp:extent cx="4564380" cy="2360295"/>
-            <wp:effectExtent l="0" t="0" r="7620" b="1905"/>
-            <wp:wrapTopAndBottom/>
-            <wp:docPr id="921726023" name="Picture 1"/>
-            <wp:cNvGraphicFramePr>
-              <a:graphicFrameLocks xmlns:a="http://schemas.openxmlformats.org/drawingml/2006/main" noChangeAspect="1"/>
-            </wp:cNvGraphicFramePr>
-            <a:graphic xmlns:a="http://schemas.openxmlformats.org/drawingml/2006/main">
-              <a:graphicData uri="http://schemas.openxmlformats.org/drawingml/2006/picture">
-                <pic:pic xmlns:pic="http://schemas.openxmlformats.org/drawingml/2006/picture">
-                  <pic:nvPicPr>
-                    <pic:cNvPr id="921726023" name=""/>
-                    <pic:cNvPicPr/>
-                  </pic:nvPicPr>
-                  <pic:blipFill>
-                    <a:blip r:embed="rId13" cstate="print">
-                      <a:extLst>
-                        <a:ext uri="{28A0092B-C50C-407E-A947-70E740481C1C}">
-                          <a14:useLocalDpi xmlns:a14="http://schemas.microsoft.com/office/drawing/2010/main" val="0"/>
-                        </a:ext>
-                      </a:extLst>
-                    </a:blip>
-                    <a:stretch>
-                      <a:fillRect/>
-                    </a:stretch>
-                  </pic:blipFill>
-                  <pic:spPr>
-                    <a:xfrm>
-                      <a:off x="0" y="0"/>
-                      <a:ext cx="4564380" cy="2360295"/>
-                    </a:xfrm>
-                    <a:prstGeom prst="rect">
-                      <a:avLst/>
-                    </a:prstGeom>
-                  </pic:spPr>
-                </pic:pic>
-              </a:graphicData>
-            </a:graphic>
-          </wp:anchor>
-        </w:drawing>
-      </w:r>
-      <w:r>
-        <w:rPr>
-          <w:rFonts w:ascii="Times New Roman" w:hAnsi="Times New Roman" w:cs="Times New Roman"/>
-          <w:sz w:val="28"/>
-          <w:szCs w:val="28"/>
-        </w:rPr>
-        <w:t>Câu lệnh SQL:</w:t>
-      </w:r>
-    </w:p>
-    <w:p>
-      <w:pPr>
-        <w:pStyle w:val="ListParagraph"/>
-        <w:ind w:left="2160"/>
-        <w:rPr>
-          <w:rFonts w:ascii="Times New Roman" w:hAnsi="Times New Roman" w:cs="Times New Roman"/>
-          <w:sz w:val="28"/>
-          <w:szCs w:val="28"/>
-        </w:rPr>
-      </w:pPr>
-    </w:p>
-    <w:p>
-      <w:pPr>
-        <w:pStyle w:val="ListParagraph"/>
-        <w:numPr>
-          <w:ilvl w:val="1"/>
-          <w:numId w:val="17"/>
-        </w:numPr>
-        <w:rPr>
-          <w:rFonts w:ascii="Times New Roman" w:hAnsi="Times New Roman" w:cs="Times New Roman"/>
-          <w:b/>
-          <w:bCs/>
-          <w:sz w:val="28"/>
-          <w:szCs w:val="28"/>
-        </w:rPr>
-      </w:pPr>
-      <w:r>
-        <w:rPr>
-          <w:rFonts w:ascii="Times New Roman" w:hAnsi="Times New Roman" w:cs="Times New Roman"/>
-          <w:b/>
-          <w:bCs/>
-          <w:sz w:val="28"/>
-          <w:szCs w:val="28"/>
-        </w:rPr>
-        <w:t>Sơ đồ</w:t>
-      </w:r>
-      <w:r>
-        <w:rPr>
-          <w:rFonts w:ascii="Times New Roman" w:hAnsi="Times New Roman" w:cs="Times New Roman"/>
-          <w:b/>
-          <w:bCs/>
-          <w:sz w:val="28"/>
-          <w:szCs w:val="28"/>
-        </w:rPr>
-        <w:t xml:space="preserve"> use case</w:t>
-      </w:r>
-      <w:r>
-        <w:rPr>
-          <w:rFonts w:ascii="Times New Roman" w:hAnsi="Times New Roman" w:cs="Times New Roman"/>
-          <w:b/>
-          <w:bCs/>
-          <w:sz w:val="28"/>
-          <w:szCs w:val="28"/>
-        </w:rPr>
-        <w:t xml:space="preserve"> (</w:t>
-      </w:r>
-      <w:r>
-        <w:rPr>
-          <w:rFonts w:ascii="Times New Roman" w:hAnsi="Times New Roman" w:cs="Times New Roman"/>
-          <w:b/>
-          <w:bCs/>
-          <w:sz w:val="28"/>
-          <w:szCs w:val="28"/>
-        </w:rPr>
-        <w:t>Use Case Diagram</w:t>
-      </w:r>
-      <w:r>
-        <w:rPr>
-          <w:rFonts w:ascii="Times New Roman" w:hAnsi="Times New Roman" w:cs="Times New Roman"/>
-          <w:b/>
-          <w:bCs/>
-          <w:sz w:val="28"/>
-          <w:szCs w:val="28"/>
-        </w:rPr>
-        <w:t>)</w:t>
-      </w:r>
-    </w:p>
-    <w:p>
-      <w:pPr>
-        <w:pStyle w:val="ListParagraph"/>
-        <w:numPr>
-          <w:ilvl w:val="2"/>
-          <w:numId w:val="17"/>
-        </w:numPr>
-        <w:rPr>
-          <w:rFonts w:ascii="Times New Roman" w:hAnsi="Times New Roman" w:cs="Times New Roman"/>
-          <w:b/>
-          <w:bCs/>
-          <w:sz w:val="28"/>
-          <w:szCs w:val="28"/>
-        </w:rPr>
-      </w:pPr>
-      <w:r>
-        <w:rPr>
-          <w:rFonts w:ascii="Times New Roman" w:hAnsi="Times New Roman" w:cs="Times New Roman"/>
-          <w:b/>
-          <w:bCs/>
-          <w:sz w:val="28"/>
-          <w:szCs w:val="28"/>
-        </w:rPr>
-        <w:t xml:space="preserve">Use case </w:t>
-      </w:r>
-      <w:r>
-        <w:rPr>
-          <w:rFonts w:ascii="Times New Roman" w:hAnsi="Times New Roman" w:cs="Times New Roman"/>
-          <w:b/>
-          <w:bCs/>
-          <w:sz w:val="28"/>
-          <w:szCs w:val="28"/>
-        </w:rPr>
-        <w:t>Customer</w:t>
-      </w:r>
-    </w:p>
-    <w:p>
-      <w:pPr>
-        <w:pStyle w:val="ListParagraph"/>
-        <w:ind w:left="1800"/>
-        <w:rPr>
-          <w:rFonts w:ascii="Times New Roman" w:hAnsi="Times New Roman" w:cs="Times New Roman"/>
-          <w:b/>
-          <w:bCs/>
-          <w:sz w:val="28"/>
-          <w:szCs w:val="28"/>
-        </w:rPr>
-      </w:pPr>
-      <w:r>
-        <w:rPr>
-          <w:noProof/>
-        </w:rPr>
-        <w:drawing>
-          <wp:anchor distT="0" distB="0" distL="114300" distR="114300" simplePos="0" relativeHeight="251661312" behindDoc="1" locked="0" layoutInCell="1" allowOverlap="1" wp14:anchorId="35400118" wp14:editId="7EAC43EC">
+          <wp:anchor distT="0" distB="0" distL="114300" distR="114300" simplePos="0" relativeHeight="251661312" behindDoc="1" locked="0" layoutInCell="1" allowOverlap="1" wp14:anchorId="35400118" wp14:editId="6D55924D">
             <wp:simplePos x="0" y="0"/>
             <wp:positionH relativeFrom="margin">
               <wp:align>right</wp:align>
@@ -3842,7 +3170,7 @@
                     <pic:cNvPicPr/>
                   </pic:nvPicPr>
                   <pic:blipFill>
-                    <a:blip r:embed="rId14" cstate="print">
+                    <a:blip r:embed="rId10" cstate="print">
                       <a:extLst>
                         <a:ext uri="{28A0092B-C50C-407E-A947-70E740481C1C}">
                           <a14:useLocalDpi xmlns:a14="http://schemas.microsoft.com/office/drawing/2010/main" val="0"/>
@@ -3921,7 +3249,7 @@
                     <pic:cNvPicPr/>
                   </pic:nvPicPr>
                   <pic:blipFill>
-                    <a:blip r:embed="rId15">
+                    <a:blip r:embed="rId11">
                       <a:extLst>
                         <a:ext uri="{28A0092B-C50C-407E-A947-70E740481C1C}">
                           <a14:useLocalDpi xmlns:a14="http://schemas.microsoft.com/office/drawing/2010/main" val="0"/>
@@ -4082,7 +3410,7 @@
                     <pic:cNvPicPr/>
                   </pic:nvPicPr>
                   <pic:blipFill>
-                    <a:blip r:embed="rId16">
+                    <a:blip r:embed="rId12">
                       <a:extLst>
                         <a:ext uri="{28A0092B-C50C-407E-A947-70E740481C1C}">
                           <a14:useLocalDpi xmlns:a14="http://schemas.microsoft.com/office/drawing/2010/main" val="0"/>
@@ -4166,7 +3494,7 @@
                     <pic:cNvPicPr/>
                   </pic:nvPicPr>
                   <pic:blipFill>
-                    <a:blip r:embed="rId17">
+                    <a:blip r:embed="rId13">
                       <a:extLst>
                         <a:ext uri="{28A0092B-C50C-407E-A947-70E740481C1C}">
                           <a14:useLocalDpi xmlns:a14="http://schemas.microsoft.com/office/drawing/2010/main" val="0"/>

</xml_diff>